<commit_message>
font size big docx
</commit_message>
<xml_diff>
--- a/static/online/replace_tp/replace_tp_person.docx
+++ b/static/online/replace_tp/replace_tp_person.docx
@@ -202,10 +202,9 @@
       </w:pPr>
       <w:r>
         <w:rPr>
+          <w:rFonts w:ascii="Arial" w:hAnsi="Arial" w:cs="Arial"/>
           <w:b/>
           <w:bCs/>
-          <w:sz w:val="22"/>
-          <w:szCs w:val="22"/>
           <w:lang w:val="uz-Cyrl-UZ"/>
         </w:rPr>
         <w:t>{{user.last_name|upper}} {{user.first_name|upper}} {{user.middle_name|upper}}</w:t>
@@ -642,135 +641,68 @@
       </w:r>
       <w:r>
         <w:rPr>
+          <w:rFonts w:ascii="Arial" w:hAnsi="Arial" w:cs="Arial"/>
           <w:b/>
           <w:bCs/>
-          <w:sz w:val="22"/>
-          <w:szCs w:val="22"/>
+          <w:lang w:val="en-US"/>
+        </w:rPr>
+        <w:t>{% if devices %}{{ devices }}GA QAYTA JIHOZLASH VA  {%endif%}</w:t>
+      </w:r>
+      <w:r>
+        <w:rPr>
+          <w:rFonts w:ascii="Arial" w:hAnsi="Arial" w:cs="Arial"/>
+          <w:b/>
+          <w:bCs/>
           <w:lang w:val="en-US"/>
         </w:rPr>
         <w:t xml:space="preserve">{% if </w:t>
       </w:r>
-      <w:r>
-        <w:rPr>
+      <w:proofErr w:type="spellStart"/>
+      <w:r>
+        <w:rPr>
+          <w:rFonts w:ascii="Arial" w:hAnsi="Arial" w:cs="Arial"/>
           <w:b/>
           <w:bCs/>
-          <w:sz w:val="22"/>
-          <w:szCs w:val="22"/>
-          <w:lang w:val="en-US"/>
-        </w:rPr>
-        <w:t>devices</w:t>
-      </w:r>
-      <w:r>
-        <w:rPr>
+          <w:lang w:val="en-US"/>
+        </w:rPr>
+        <w:t>re_fuel_type</w:t>
+      </w:r>
+      <w:proofErr w:type="spellEnd"/>
+      <w:r>
+        <w:rPr>
+          <w:rFonts w:ascii="Arial" w:hAnsi="Arial" w:cs="Arial"/>
           <w:b/>
           <w:bCs/>
-          <w:sz w:val="22"/>
-          <w:szCs w:val="22"/>
           <w:lang w:val="en-US"/>
         </w:rPr>
         <w:t xml:space="preserve"> %}{{</w:t>
       </w:r>
-      <w:r>
-        <w:rPr>
+      <w:proofErr w:type="spellStart"/>
+      <w:r>
+        <w:rPr>
+          <w:rFonts w:ascii="Arial" w:hAnsi="Arial" w:cs="Arial"/>
           <w:b/>
           <w:bCs/>
-          <w:sz w:val="22"/>
-          <w:szCs w:val="22"/>
-          <w:lang w:val="en-US"/>
-        </w:rPr>
-        <w:t xml:space="preserve"> </w:t>
-      </w:r>
-      <w:r>
-        <w:rPr>
+          <w:lang w:val="en-US"/>
+        </w:rPr>
+        <w:t>re_fuel_type</w:t>
+      </w:r>
+      <w:proofErr w:type="spellEnd"/>
+      <w:r>
+        <w:rPr>
+          <w:rFonts w:ascii="Arial" w:hAnsi="Arial" w:cs="Arial"/>
           <w:b/>
           <w:bCs/>
-          <w:sz w:val="22"/>
-          <w:szCs w:val="22"/>
-          <w:lang w:val="en-US"/>
-        </w:rPr>
-        <w:t>devices</w:t>
-      </w:r>
-      <w:r>
-        <w:rPr>
+          <w:lang w:val="en-US"/>
+        </w:rPr>
+        <w:t xml:space="preserve">}}GA QAYTA JIHOZLASH VA  {%endif%}QAYD ETISH GUVOHNOMASI </w:t>
+      </w:r>
+      <w:proofErr w:type="spellStart"/>
+      <w:r>
+        <w:rPr>
+          <w:rFonts w:ascii="Arial" w:hAnsi="Arial" w:cs="Arial"/>
           <w:b/>
           <w:bCs/>
-          <w:sz w:val="22"/>
-          <w:szCs w:val="22"/>
-          <w:lang w:val="en-US"/>
-        </w:rPr>
-        <w:t xml:space="preserve"> </w:t>
-      </w:r>
-      <w:r>
-        <w:rPr>
-          <w:b/>
-          <w:bCs/>
-          <w:sz w:val="22"/>
-          <w:szCs w:val="22"/>
-          <w:lang w:val="en-US"/>
-        </w:rPr>
-        <w:t>}}GA QAYTA JIHOZLASH VA  {%endif%}</w:t>
-      </w:r>
-      <w:r>
-        <w:rPr>
-          <w:b/>
-          <w:bCs/>
-          <w:sz w:val="22"/>
-          <w:szCs w:val="22"/>
-          <w:lang w:val="en-US"/>
-        </w:rPr>
-        <w:t xml:space="preserve">{% if </w:t>
-      </w:r>
-      <w:proofErr w:type="spellStart"/>
-      <w:r>
-        <w:rPr>
-          <w:b/>
-          <w:bCs/>
-          <w:sz w:val="22"/>
-          <w:szCs w:val="22"/>
-          <w:lang w:val="en-US"/>
-        </w:rPr>
-        <w:t>re_fuel_type</w:t>
-      </w:r>
-      <w:proofErr w:type="spellEnd"/>
-      <w:r>
-        <w:rPr>
-          <w:b/>
-          <w:bCs/>
-          <w:sz w:val="22"/>
-          <w:szCs w:val="22"/>
-          <w:lang w:val="en-US"/>
-        </w:rPr>
-        <w:t xml:space="preserve"> %}{{</w:t>
-      </w:r>
-      <w:proofErr w:type="spellStart"/>
-      <w:r>
-        <w:rPr>
-          <w:b/>
-          <w:bCs/>
-          <w:sz w:val="22"/>
-          <w:szCs w:val="22"/>
-          <w:lang w:val="en-US"/>
-        </w:rPr>
-        <w:t>re_fuel_type</w:t>
-      </w:r>
-      <w:proofErr w:type="spellEnd"/>
-      <w:r>
-        <w:rPr>
-          <w:b/>
-          <w:bCs/>
-          <w:sz w:val="22"/>
-          <w:szCs w:val="22"/>
-          <w:lang w:val="en-US"/>
-        </w:rPr>
-        <w:t xml:space="preserve">}}GA QAYTA JIHOZLASH VA  {%endif%}QAYD ETISH GUVOHNOMASI </w:t>
-      </w:r>
-      <w:proofErr w:type="spellStart"/>
-      <w:r>
-        <w:rPr>
-          <w:b/>
-          <w:bCs/>
-          <w:sz w:val="22"/>
-          <w:szCs w:val="22"/>
           <w:lang w:val="en-US"/>
         </w:rPr>
         <w:t>ALMASHTIRISH</w:t>
@@ -1518,15 +1450,15 @@
               <w:jc w:val="left"/>
               <w:rPr>
                 <w:rStyle w:val="FontStyle25"/>
+                <w:rFonts w:ascii="Arial" w:hAnsi="Arial" w:cs="Arial"/>
                 <w:szCs w:val="22"/>
               </w:rPr>
             </w:pPr>
             <w:r>
               <w:rPr>
-                <w:b/>
-                <w:bCs/>
-                <w:sz w:val="22"/>
-                <w:szCs w:val="22"/>
+                <w:rFonts w:ascii="Arial" w:hAnsi="Arial" w:cs="Arial"/>
+                <w:b/>
+                <w:bCs/>
                 <w:lang w:val="en-US"/>
               </w:rPr>
               <w:t>{{</w:t>
@@ -1535,10 +1467,9 @@
             <w:proofErr w:type="gramStart"/>
             <w:r>
               <w:rPr>
-                <w:b/>
-                <w:bCs/>
-                <w:sz w:val="22"/>
-                <w:szCs w:val="22"/>
+                <w:rFonts w:ascii="Arial" w:hAnsi="Arial" w:cs="Arial"/>
+                <w:b/>
+                <w:bCs/>
                 <w:lang w:val="en-US"/>
               </w:rPr>
               <w:t>car.type</w:t>
@@ -1546,10 +1477,9 @@
             <w:proofErr w:type="gramEnd"/>
             <w:r>
               <w:rPr>
-                <w:b/>
-                <w:bCs/>
-                <w:sz w:val="22"/>
-                <w:szCs w:val="22"/>
+                <w:rFonts w:ascii="Arial" w:hAnsi="Arial" w:cs="Arial"/>
+                <w:b/>
+                <w:bCs/>
                 <w:lang w:val="en-US"/>
               </w:rPr>
               <w:t>.title</w:t>
@@ -1557,10 +1487,9 @@
             <w:proofErr w:type="spellEnd"/>
             <w:r>
               <w:rPr>
-                <w:b/>
-                <w:bCs/>
-                <w:sz w:val="22"/>
-                <w:szCs w:val="22"/>
+                <w:rFonts w:ascii="Arial" w:hAnsi="Arial" w:cs="Arial"/>
+                <w:b/>
+                <w:bCs/>
                 <w:lang w:val="en-US"/>
               </w:rPr>
               <w:t>}}</w:t>
@@ -1622,44 +1551,41 @@
               <w:jc w:val="left"/>
               <w:rPr>
                 <w:rStyle w:val="FontStyle25"/>
+                <w:rFonts w:ascii="Arial" w:hAnsi="Arial" w:cs="Arial"/>
                 <w:szCs w:val="22"/>
               </w:rPr>
             </w:pPr>
             <w:r>
               <w:rPr>
-                <w:b/>
-                <w:bCs/>
-                <w:sz w:val="22"/>
-                <w:szCs w:val="22"/>
+                <w:rFonts w:ascii="Arial" w:hAnsi="Arial" w:cs="Arial"/>
+                <w:b/>
+                <w:bCs/>
               </w:rPr>
               <w:t>{{</w:t>
             </w:r>
             <w:proofErr w:type="gramStart"/>
             <w:r>
               <w:rPr>
-                <w:b/>
-                <w:bCs/>
-                <w:sz w:val="22"/>
-                <w:szCs w:val="22"/>
+                <w:rFonts w:ascii="Arial" w:hAnsi="Arial" w:cs="Arial"/>
+                <w:b/>
+                <w:bCs/>
                 <w:lang w:val="en-US"/>
               </w:rPr>
               <w:t>car</w:t>
             </w:r>
             <w:r>
               <w:rPr>
-                <w:b/>
-                <w:bCs/>
-                <w:sz w:val="22"/>
-                <w:szCs w:val="22"/>
+                <w:rFonts w:ascii="Arial" w:hAnsi="Arial" w:cs="Arial"/>
+                <w:b/>
+                <w:bCs/>
               </w:rPr>
               <w:t>.</w:t>
             </w:r>
             <w:r>
               <w:rPr>
-                <w:b/>
-                <w:bCs/>
-                <w:sz w:val="22"/>
-                <w:szCs w:val="22"/>
+                <w:rFonts w:ascii="Arial" w:hAnsi="Arial" w:cs="Arial"/>
+                <w:b/>
+                <w:bCs/>
                 <w:lang w:val="en-US"/>
               </w:rPr>
               <w:t>model</w:t>
@@ -1667,358 +1593,320 @@
             <w:proofErr w:type="gramEnd"/>
             <w:r>
               <w:rPr>
-                <w:b/>
-                <w:bCs/>
-                <w:sz w:val="22"/>
-                <w:szCs w:val="22"/>
+                <w:rFonts w:ascii="Arial" w:hAnsi="Arial" w:cs="Arial"/>
+                <w:b/>
+                <w:bCs/>
               </w:rPr>
               <w:t>}}</w:t>
             </w:r>
             <w:r>
               <w:rPr>
-                <w:b/>
-                <w:bCs/>
-                <w:sz w:val="22"/>
-                <w:szCs w:val="22"/>
+                <w:rFonts w:ascii="Arial" w:hAnsi="Arial" w:cs="Arial"/>
+                <w:b/>
+                <w:bCs/>
               </w:rPr>
               <w:t xml:space="preserve"> </w:t>
             </w:r>
             <w:r>
               <w:rPr>
-                <w:b/>
-                <w:bCs/>
-                <w:sz w:val="22"/>
-                <w:szCs w:val="22"/>
+                <w:rFonts w:ascii="Arial" w:hAnsi="Arial" w:cs="Arial"/>
+                <w:b/>
+                <w:bCs/>
               </w:rPr>
               <w:t xml:space="preserve">  </w:t>
             </w:r>
             <w:r>
               <w:rPr>
-                <w:b/>
-                <w:bCs/>
-                <w:sz w:val="22"/>
-                <w:szCs w:val="22"/>
+                <w:rFonts w:ascii="Arial" w:hAnsi="Arial" w:cs="Arial"/>
+                <w:b/>
+                <w:bCs/>
               </w:rPr>
               <w:t xml:space="preserve">{% </w:t>
             </w:r>
             <w:r>
               <w:rPr>
-                <w:b/>
-                <w:bCs/>
-                <w:sz w:val="22"/>
-                <w:szCs w:val="22"/>
+                <w:rFonts w:ascii="Arial" w:hAnsi="Arial" w:cs="Arial"/>
+                <w:b/>
+                <w:bCs/>
                 <w:lang w:val="en-US"/>
               </w:rPr>
               <w:t>if</w:t>
             </w:r>
             <w:r>
               <w:rPr>
-                <w:b/>
-                <w:bCs/>
-                <w:sz w:val="22"/>
-                <w:szCs w:val="22"/>
+                <w:rFonts w:ascii="Arial" w:hAnsi="Arial" w:cs="Arial"/>
+                <w:b/>
+                <w:bCs/>
               </w:rPr>
               <w:t xml:space="preserve"> </w:t>
             </w:r>
             <w:r>
               <w:rPr>
-                <w:b/>
-                <w:bCs/>
-                <w:sz w:val="22"/>
-                <w:szCs w:val="22"/>
+                <w:rFonts w:ascii="Arial" w:hAnsi="Arial" w:cs="Arial"/>
+                <w:b/>
+                <w:bCs/>
                 <w:lang w:val="en-US"/>
               </w:rPr>
               <w:t>re</w:t>
             </w:r>
             <w:r>
               <w:rPr>
-                <w:b/>
-                <w:bCs/>
-                <w:sz w:val="22"/>
-                <w:szCs w:val="22"/>
+                <w:rFonts w:ascii="Arial" w:hAnsi="Arial" w:cs="Arial"/>
+                <w:b/>
+                <w:bCs/>
               </w:rPr>
               <w:t>_</w:t>
             </w:r>
             <w:r>
               <w:rPr>
-                <w:b/>
-                <w:bCs/>
-                <w:sz w:val="22"/>
-                <w:szCs w:val="22"/>
+                <w:rFonts w:ascii="Arial" w:hAnsi="Arial" w:cs="Arial"/>
+                <w:b/>
+                <w:bCs/>
                 <w:lang w:val="en-US"/>
               </w:rPr>
               <w:t>fuel</w:t>
             </w:r>
             <w:r>
               <w:rPr>
-                <w:b/>
-                <w:bCs/>
-                <w:sz w:val="22"/>
-                <w:szCs w:val="22"/>
+                <w:rFonts w:ascii="Arial" w:hAnsi="Arial" w:cs="Arial"/>
+                <w:b/>
+                <w:bCs/>
               </w:rPr>
               <w:t>_</w:t>
             </w:r>
             <w:r>
               <w:rPr>
-                <w:b/>
-                <w:bCs/>
-                <w:sz w:val="22"/>
-                <w:szCs w:val="22"/>
+                <w:rFonts w:ascii="Arial" w:hAnsi="Arial" w:cs="Arial"/>
+                <w:b/>
+                <w:bCs/>
                 <w:lang w:val="en-US"/>
               </w:rPr>
               <w:t>type</w:t>
             </w:r>
             <w:r>
               <w:rPr>
-                <w:b/>
-                <w:bCs/>
-                <w:sz w:val="22"/>
-                <w:szCs w:val="22"/>
+                <w:rFonts w:ascii="Arial" w:hAnsi="Arial" w:cs="Arial"/>
+                <w:b/>
+                <w:bCs/>
               </w:rPr>
               <w:t xml:space="preserve"> %} {{</w:t>
             </w:r>
             <w:r>
               <w:rPr>
-                <w:b/>
-                <w:bCs/>
-                <w:sz w:val="22"/>
-                <w:szCs w:val="22"/>
+                <w:rFonts w:ascii="Arial" w:hAnsi="Arial" w:cs="Arial"/>
+                <w:b/>
+                <w:bCs/>
                 <w:lang w:val="en-US"/>
               </w:rPr>
               <w:t>re</w:t>
             </w:r>
             <w:r>
               <w:rPr>
-                <w:b/>
-                <w:bCs/>
-                <w:sz w:val="22"/>
-                <w:szCs w:val="22"/>
+                <w:rFonts w:ascii="Arial" w:hAnsi="Arial" w:cs="Arial"/>
+                <w:b/>
+                <w:bCs/>
               </w:rPr>
               <w:t>_</w:t>
             </w:r>
             <w:r>
               <w:rPr>
-                <w:b/>
-                <w:bCs/>
-                <w:sz w:val="22"/>
-                <w:szCs w:val="22"/>
+                <w:rFonts w:ascii="Arial" w:hAnsi="Arial" w:cs="Arial"/>
+                <w:b/>
+                <w:bCs/>
                 <w:lang w:val="en-US"/>
               </w:rPr>
               <w:t>fuel</w:t>
             </w:r>
             <w:r>
               <w:rPr>
-                <w:b/>
-                <w:bCs/>
-                <w:sz w:val="22"/>
-                <w:szCs w:val="22"/>
+                <w:rFonts w:ascii="Arial" w:hAnsi="Arial" w:cs="Arial"/>
+                <w:b/>
+                <w:bCs/>
               </w:rPr>
               <w:t>_</w:t>
             </w:r>
             <w:r>
               <w:rPr>
-                <w:b/>
-                <w:bCs/>
-                <w:sz w:val="22"/>
-                <w:szCs w:val="22"/>
+                <w:rFonts w:ascii="Arial" w:hAnsi="Arial" w:cs="Arial"/>
+                <w:b/>
+                <w:bCs/>
                 <w:lang w:val="en-US"/>
               </w:rPr>
               <w:t>type</w:t>
             </w:r>
             <w:r>
               <w:rPr>
-                <w:b/>
-                <w:bCs/>
-                <w:sz w:val="22"/>
-                <w:szCs w:val="22"/>
+                <w:rFonts w:ascii="Arial" w:hAnsi="Arial" w:cs="Arial"/>
+                <w:b/>
+                <w:bCs/>
               </w:rPr>
               <w:t>}} {%</w:t>
             </w:r>
             <w:r>
               <w:rPr>
-                <w:b/>
-                <w:bCs/>
-                <w:sz w:val="22"/>
-                <w:szCs w:val="22"/>
+                <w:rFonts w:ascii="Arial" w:hAnsi="Arial" w:cs="Arial"/>
+                <w:b/>
+                <w:bCs/>
                 <w:lang w:val="en-US"/>
               </w:rPr>
               <w:t>else</w:t>
             </w:r>
             <w:r>
               <w:rPr>
-                <w:b/>
-                <w:bCs/>
-                <w:sz w:val="22"/>
-                <w:szCs w:val="22"/>
+                <w:rFonts w:ascii="Arial" w:hAnsi="Arial" w:cs="Arial"/>
+                <w:b/>
+                <w:bCs/>
               </w:rPr>
               <w:t>%}</w:t>
             </w:r>
             <w:r>
               <w:rPr>
-                <w:b/>
-                <w:bCs/>
-                <w:sz w:val="22"/>
-                <w:szCs w:val="22"/>
+                <w:rFonts w:ascii="Arial" w:hAnsi="Arial" w:cs="Arial"/>
+                <w:b/>
+                <w:bCs/>
               </w:rPr>
               <w:t>{%</w:t>
             </w:r>
             <w:r>
               <w:rPr>
-                <w:b/>
-                <w:bCs/>
-                <w:sz w:val="22"/>
-                <w:szCs w:val="22"/>
+                <w:rFonts w:ascii="Arial" w:hAnsi="Arial" w:cs="Arial"/>
+                <w:b/>
+                <w:bCs/>
                 <w:lang w:val="en-US"/>
               </w:rPr>
               <w:t>if</w:t>
             </w:r>
             <w:r>
               <w:rPr>
-                <w:b/>
-                <w:bCs/>
-                <w:sz w:val="22"/>
-                <w:szCs w:val="22"/>
+                <w:rFonts w:ascii="Arial" w:hAnsi="Arial" w:cs="Arial"/>
+                <w:b/>
+                <w:bCs/>
               </w:rPr>
               <w:t xml:space="preserve"> </w:t>
             </w:r>
             <w:r>
               <w:rPr>
-                <w:b/>
-                <w:bCs/>
-                <w:sz w:val="22"/>
-                <w:szCs w:val="22"/>
+                <w:rFonts w:ascii="Arial" w:hAnsi="Arial" w:cs="Arial"/>
+                <w:b/>
+                <w:bCs/>
                 <w:lang w:val="en-US"/>
               </w:rPr>
               <w:t>fuel</w:t>
             </w:r>
             <w:r>
               <w:rPr>
-                <w:b/>
-                <w:bCs/>
-                <w:sz w:val="22"/>
-                <w:szCs w:val="22"/>
+                <w:rFonts w:ascii="Arial" w:hAnsi="Arial" w:cs="Arial"/>
+                <w:b/>
+                <w:bCs/>
               </w:rPr>
               <w:t>_</w:t>
             </w:r>
             <w:r>
               <w:rPr>
-                <w:b/>
-                <w:bCs/>
-                <w:sz w:val="22"/>
-                <w:szCs w:val="22"/>
+                <w:rFonts w:ascii="Arial" w:hAnsi="Arial" w:cs="Arial"/>
+                <w:b/>
+                <w:bCs/>
                 <w:lang w:val="en-US"/>
               </w:rPr>
               <w:t>types</w:t>
             </w:r>
             <w:r>
               <w:rPr>
-                <w:b/>
-                <w:bCs/>
-                <w:sz w:val="22"/>
-                <w:szCs w:val="22"/>
+                <w:rFonts w:ascii="Arial" w:hAnsi="Arial" w:cs="Arial"/>
+                <w:b/>
+                <w:bCs/>
               </w:rPr>
               <w:t>%}</w:t>
             </w:r>
             <w:r>
               <w:rPr>
-                <w:b/>
-                <w:bCs/>
-                <w:sz w:val="22"/>
-                <w:szCs w:val="22"/>
+                <w:rFonts w:ascii="Arial" w:hAnsi="Arial" w:cs="Arial"/>
+                <w:b/>
+                <w:bCs/>
               </w:rPr>
               <w:t xml:space="preserve"> </w:t>
             </w:r>
             <w:r>
               <w:rPr>
-                <w:b/>
-                <w:bCs/>
-                <w:sz w:val="22"/>
-                <w:szCs w:val="22"/>
+                <w:rFonts w:ascii="Arial" w:hAnsi="Arial" w:cs="Arial"/>
+                <w:b/>
+                <w:bCs/>
               </w:rPr>
               <w:t>{{</w:t>
             </w:r>
             <w:r>
               <w:rPr>
-                <w:b/>
-                <w:bCs/>
-                <w:sz w:val="22"/>
-                <w:szCs w:val="22"/>
+                <w:rFonts w:ascii="Arial" w:hAnsi="Arial" w:cs="Arial"/>
+                <w:b/>
+                <w:bCs/>
                 <w:lang w:val="en-US"/>
               </w:rPr>
               <w:t>fuel</w:t>
             </w:r>
             <w:r>
               <w:rPr>
-                <w:b/>
-                <w:bCs/>
-                <w:sz w:val="22"/>
-                <w:szCs w:val="22"/>
+                <w:rFonts w:ascii="Arial" w:hAnsi="Arial" w:cs="Arial"/>
+                <w:b/>
+                <w:bCs/>
               </w:rPr>
               <w:t>_</w:t>
             </w:r>
             <w:r>
               <w:rPr>
-                <w:b/>
-                <w:bCs/>
-                <w:sz w:val="22"/>
-                <w:szCs w:val="22"/>
+                <w:rFonts w:ascii="Arial" w:hAnsi="Arial" w:cs="Arial"/>
+                <w:b/>
+                <w:bCs/>
                 <w:lang w:val="en-US"/>
               </w:rPr>
               <w:t>types</w:t>
             </w:r>
             <w:r>
               <w:rPr>
-                <w:b/>
-                <w:bCs/>
-                <w:sz w:val="22"/>
-                <w:szCs w:val="22"/>
+                <w:rFonts w:ascii="Arial" w:hAnsi="Arial" w:cs="Arial"/>
+                <w:b/>
+                <w:bCs/>
               </w:rPr>
               <w:t>}}{%</w:t>
             </w:r>
             <w:r>
               <w:rPr>
-                <w:b/>
-                <w:bCs/>
-                <w:sz w:val="22"/>
-                <w:szCs w:val="22"/>
+                <w:rFonts w:ascii="Arial" w:hAnsi="Arial" w:cs="Arial"/>
+                <w:b/>
+                <w:bCs/>
                 <w:lang w:val="en-US"/>
               </w:rPr>
               <w:t>endif</w:t>
             </w:r>
             <w:r>
               <w:rPr>
-                <w:b/>
-                <w:bCs/>
-                <w:sz w:val="22"/>
-                <w:szCs w:val="22"/>
+                <w:rFonts w:ascii="Arial" w:hAnsi="Arial" w:cs="Arial"/>
+                <w:b/>
+                <w:bCs/>
               </w:rPr>
               <w:t>%}</w:t>
             </w:r>
             <w:r>
               <w:rPr>
-                <w:b/>
-                <w:bCs/>
-                <w:sz w:val="22"/>
-                <w:szCs w:val="22"/>
+                <w:rFonts w:ascii="Arial" w:hAnsi="Arial" w:cs="Arial"/>
+                <w:b/>
+                <w:bCs/>
               </w:rPr>
               <w:t>{%</w:t>
             </w:r>
             <w:r>
               <w:rPr>
-                <w:b/>
-                <w:bCs/>
-                <w:sz w:val="22"/>
-                <w:szCs w:val="22"/>
+                <w:rFonts w:ascii="Arial" w:hAnsi="Arial" w:cs="Arial"/>
+                <w:b/>
+                <w:bCs/>
                 <w:lang w:val="en-US"/>
               </w:rPr>
               <w:t>endif</w:t>
             </w:r>
             <w:r>
               <w:rPr>
-                <w:b/>
-                <w:bCs/>
-                <w:sz w:val="22"/>
-                <w:szCs w:val="22"/>
+                <w:rFonts w:ascii="Arial" w:hAnsi="Arial" w:cs="Arial"/>
+                <w:b/>
+                <w:bCs/>
               </w:rPr>
               <w:t>%}</w:t>
             </w:r>
@@ -2098,15 +1986,15 @@
               <w:jc w:val="left"/>
               <w:rPr>
                 <w:rStyle w:val="FontStyle25"/>
-                <w:szCs w:val="22"/>
+                <w:rFonts w:ascii="Arial" w:hAnsi="Arial" w:cs="Arial"/>
+                <w:sz w:val="24"/>
               </w:rPr>
             </w:pPr>
             <w:r>
               <w:rPr>
-                <w:b/>
-                <w:bCs/>
-                <w:sz w:val="22"/>
-                <w:szCs w:val="22"/>
+                <w:rFonts w:ascii="Arial" w:hAnsi="Arial" w:cs="Arial"/>
+                <w:b/>
+                <w:bCs/>
                 <w:lang w:val="en-US"/>
               </w:rPr>
               <w:t>{{</w:t>
@@ -2115,10 +2003,9 @@
             <w:proofErr w:type="gramStart"/>
             <w:r>
               <w:rPr>
-                <w:b/>
-                <w:bCs/>
-                <w:sz w:val="22"/>
-                <w:szCs w:val="22"/>
+                <w:rFonts w:ascii="Arial" w:hAnsi="Arial" w:cs="Arial"/>
+                <w:b/>
+                <w:bCs/>
                 <w:lang w:val="en-US"/>
               </w:rPr>
               <w:t>car.body</w:t>
@@ -2126,10 +2013,9 @@
             <w:proofErr w:type="gramEnd"/>
             <w:r>
               <w:rPr>
-                <w:b/>
-                <w:bCs/>
-                <w:sz w:val="22"/>
-                <w:szCs w:val="22"/>
+                <w:rFonts w:ascii="Arial" w:hAnsi="Arial" w:cs="Arial"/>
+                <w:b/>
+                <w:bCs/>
                 <w:lang w:val="en-US"/>
               </w:rPr>
               <w:t>_type</w:t>
@@ -2137,10 +2023,9 @@
             <w:proofErr w:type="spellEnd"/>
             <w:r>
               <w:rPr>
-                <w:b/>
-                <w:bCs/>
-                <w:sz w:val="22"/>
-                <w:szCs w:val="22"/>
+                <w:rFonts w:ascii="Arial" w:hAnsi="Arial" w:cs="Arial"/>
+                <w:b/>
+                <w:bCs/>
                 <w:lang w:val="en-US"/>
               </w:rPr>
               <w:t>}}</w:t>
@@ -2228,37 +2113,35 @@
               <w:jc w:val="left"/>
               <w:rPr>
                 <w:rStyle w:val="FontStyle25"/>
-                <w:b/>
-                <w:bCs/>
-                <w:szCs w:val="22"/>
+                <w:rFonts w:ascii="Arial" w:hAnsi="Arial" w:cs="Arial"/>
+                <w:b/>
+                <w:bCs/>
+                <w:sz w:val="24"/>
               </w:rPr>
             </w:pPr>
             <w:r>
               <w:rPr>
-                <w:b/>
-                <w:bCs/>
-                <w:sz w:val="22"/>
-                <w:szCs w:val="22"/>
+                <w:rFonts w:ascii="Arial" w:hAnsi="Arial" w:cs="Arial"/>
+                <w:b/>
+                <w:bCs/>
                 <w:lang w:val="en-US"/>
               </w:rPr>
               <w:t>{{</w:t>
             </w:r>
             <w:r>
               <w:rPr>
-                <w:b/>
-                <w:bCs/>
-                <w:sz w:val="22"/>
-                <w:szCs w:val="22"/>
+                <w:rFonts w:ascii="Arial" w:hAnsi="Arial" w:cs="Arial"/>
+                <w:b/>
+                <w:bCs/>
                 <w:lang w:val="en-US"/>
               </w:rPr>
               <w:t>local</w:t>
             </w:r>
             <w:r>
               <w:rPr>
-                <w:b/>
-                <w:bCs/>
-                <w:sz w:val="22"/>
-                <w:szCs w:val="22"/>
+                <w:rFonts w:ascii="Arial" w:hAnsi="Arial" w:cs="Arial"/>
+                <w:b/>
+                <w:bCs/>
                 <w:lang w:val="en-US"/>
               </w:rPr>
               <w:t>}}</w:t>
@@ -2366,15 +2249,15 @@
               <w:jc w:val="left"/>
               <w:rPr>
                 <w:rStyle w:val="FontStyle25"/>
-                <w:szCs w:val="22"/>
+                <w:rFonts w:ascii="Arial" w:hAnsi="Arial" w:cs="Arial"/>
+                <w:sz w:val="24"/>
               </w:rPr>
             </w:pPr>
             <w:r>
               <w:rPr>
-                <w:b/>
-                <w:bCs/>
-                <w:sz w:val="22"/>
-                <w:szCs w:val="22"/>
+                <w:rFonts w:ascii="Arial" w:hAnsi="Arial" w:cs="Arial"/>
+                <w:b/>
+                <w:bCs/>
                 <w:lang w:val="en-US"/>
               </w:rPr>
               <w:t>{{</w:t>
@@ -2382,10 +2265,9 @@
             <w:proofErr w:type="spellStart"/>
             <w:r>
               <w:rPr>
-                <w:b/>
-                <w:bCs/>
-                <w:sz w:val="22"/>
-                <w:szCs w:val="22"/>
+                <w:rFonts w:ascii="Arial" w:hAnsi="Arial" w:cs="Arial"/>
+                <w:b/>
+                <w:bCs/>
                 <w:lang w:val="en-US"/>
               </w:rPr>
               <w:t>made_year</w:t>
@@ -2393,10 +2275,9 @@
             <w:proofErr w:type="spellEnd"/>
             <w:r>
               <w:rPr>
-                <w:b/>
-                <w:bCs/>
-                <w:sz w:val="22"/>
-                <w:szCs w:val="22"/>
+                <w:rFonts w:ascii="Arial" w:hAnsi="Arial" w:cs="Arial"/>
+                <w:b/>
+                <w:bCs/>
                 <w:lang w:val="en-US"/>
               </w:rPr>
               <w:t>}}</w:t>
@@ -2523,6 +2404,7 @@
               <w:jc w:val="left"/>
               <w:rPr>
                 <w:rStyle w:val="FontStyle25"/>
+                <w:rFonts w:ascii="Arial" w:hAnsi="Arial" w:cs="Arial"/>
                 <w:b/>
                 <w:bCs/>
                 <w:szCs w:val="22"/>
@@ -2530,10 +2412,9 @@
             </w:pPr>
             <w:r>
               <w:rPr>
-                <w:b/>
-                <w:bCs/>
-                <w:sz w:val="22"/>
-                <w:szCs w:val="22"/>
+                <w:rFonts w:ascii="Arial" w:hAnsi="Arial" w:cs="Arial"/>
+                <w:b/>
+                <w:bCs/>
                 <w:lang w:val="en-US"/>
               </w:rPr>
               <w:t>{{</w:t>
@@ -2542,10 +2423,9 @@
             <w:proofErr w:type="gramStart"/>
             <w:r>
               <w:rPr>
-                <w:b/>
-                <w:bCs/>
-                <w:sz w:val="22"/>
-                <w:szCs w:val="22"/>
+                <w:rFonts w:ascii="Arial" w:hAnsi="Arial" w:cs="Arial"/>
+                <w:b/>
+                <w:bCs/>
                 <w:lang w:val="en-US"/>
               </w:rPr>
               <w:t>car.body</w:t>
@@ -2553,10 +2433,9 @@
             <w:proofErr w:type="gramEnd"/>
             <w:r>
               <w:rPr>
-                <w:b/>
-                <w:bCs/>
-                <w:sz w:val="22"/>
-                <w:szCs w:val="22"/>
+                <w:rFonts w:ascii="Arial" w:hAnsi="Arial" w:cs="Arial"/>
+                <w:b/>
+                <w:bCs/>
                 <w:lang w:val="en-US"/>
               </w:rPr>
               <w:t>_number</w:t>
@@ -2564,10 +2443,9 @@
             <w:proofErr w:type="spellEnd"/>
             <w:r>
               <w:rPr>
-                <w:b/>
-                <w:bCs/>
-                <w:sz w:val="22"/>
-                <w:szCs w:val="22"/>
+                <w:rFonts w:ascii="Arial" w:hAnsi="Arial" w:cs="Arial"/>
+                <w:b/>
+                <w:bCs/>
                 <w:lang w:val="en-US"/>
               </w:rPr>
               <w:t>}},</w:t>
@@ -2625,15 +2503,15 @@
               <w:jc w:val="left"/>
               <w:rPr>
                 <w:rStyle w:val="FontStyle25"/>
-                <w:szCs w:val="22"/>
+                <w:rFonts w:ascii="Arial" w:hAnsi="Arial" w:cs="Arial"/>
+                <w:sz w:val="24"/>
               </w:rPr>
             </w:pPr>
             <w:r>
               <w:rPr>
-                <w:b/>
-                <w:bCs/>
-                <w:sz w:val="22"/>
-                <w:szCs w:val="22"/>
+                <w:rFonts w:ascii="Arial" w:hAnsi="Arial" w:cs="Arial"/>
+                <w:b/>
+                <w:bCs/>
                 <w:lang w:val="en-US"/>
               </w:rPr>
               <w:t>{{</w:t>
@@ -2642,10 +2520,9 @@
             <w:proofErr w:type="gramStart"/>
             <w:r>
               <w:rPr>
-                <w:b/>
-                <w:bCs/>
-                <w:sz w:val="22"/>
-                <w:szCs w:val="22"/>
+                <w:rFonts w:ascii="Arial" w:hAnsi="Arial" w:cs="Arial"/>
+                <w:b/>
+                <w:bCs/>
                 <w:lang w:val="en-US"/>
               </w:rPr>
               <w:t>car.engine</w:t>
@@ -2653,10 +2530,9 @@
             <w:proofErr w:type="gramEnd"/>
             <w:r>
               <w:rPr>
-                <w:b/>
-                <w:bCs/>
-                <w:sz w:val="22"/>
-                <w:szCs w:val="22"/>
+                <w:rFonts w:ascii="Arial" w:hAnsi="Arial" w:cs="Arial"/>
+                <w:b/>
+                <w:bCs/>
                 <w:lang w:val="en-US"/>
               </w:rPr>
               <w:t>_number</w:t>
@@ -2664,10 +2540,9 @@
             <w:proofErr w:type="spellEnd"/>
             <w:r>
               <w:rPr>
-                <w:b/>
-                <w:bCs/>
-                <w:sz w:val="22"/>
-                <w:szCs w:val="22"/>
+                <w:rFonts w:ascii="Arial" w:hAnsi="Arial" w:cs="Arial"/>
+                <w:b/>
+                <w:bCs/>
                 <w:lang w:val="en-US"/>
               </w:rPr>
               <w:t>}}</w:t>
@@ -2838,17 +2713,17 @@
               <w:jc w:val="left"/>
               <w:rPr>
                 <w:rStyle w:val="FontStyle25"/>
-                <w:b/>
-                <w:bCs/>
-                <w:szCs w:val="22"/>
+                <w:rFonts w:ascii="Arial" w:hAnsi="Arial" w:cs="Arial"/>
+                <w:b/>
+                <w:bCs/>
+                <w:sz w:val="24"/>
               </w:rPr>
             </w:pPr>
             <w:r>
               <w:rPr>
-                <w:b/>
-                <w:bCs/>
-                <w:sz w:val="22"/>
-                <w:szCs w:val="22"/>
+                <w:rFonts w:ascii="Arial" w:hAnsi="Arial" w:cs="Arial"/>
+                <w:b/>
+                <w:bCs/>
                 <w:lang w:val="en-US"/>
               </w:rPr>
               <w:t>{{</w:t>
@@ -2857,10 +2732,9 @@
             <w:proofErr w:type="gramStart"/>
             <w:r>
               <w:rPr>
-                <w:b/>
-                <w:bCs/>
-                <w:sz w:val="22"/>
-                <w:szCs w:val="22"/>
+                <w:rFonts w:ascii="Arial" w:hAnsi="Arial" w:cs="Arial"/>
+                <w:b/>
+                <w:bCs/>
                 <w:lang w:val="en-US"/>
               </w:rPr>
               <w:t>car.color</w:t>
@@ -2869,10 +2743,9 @@
             <w:proofErr w:type="gramEnd"/>
             <w:r>
               <w:rPr>
-                <w:b/>
-                <w:bCs/>
-                <w:sz w:val="22"/>
-                <w:szCs w:val="22"/>
+                <w:rFonts w:ascii="Arial" w:hAnsi="Arial" w:cs="Arial"/>
+                <w:b/>
+                <w:bCs/>
                 <w:lang w:val="en-US"/>
               </w:rPr>
               <w:t>}}</w:t>
@@ -2953,15 +2826,15 @@
               <w:jc w:val="left"/>
               <w:rPr>
                 <w:rStyle w:val="FontStyle25"/>
-                <w:szCs w:val="22"/>
+                <w:rFonts w:ascii="Arial" w:hAnsi="Arial" w:cs="Arial"/>
+                <w:sz w:val="24"/>
               </w:rPr>
             </w:pPr>
             <w:r>
               <w:rPr>
-                <w:b/>
-                <w:bCs/>
-                <w:sz w:val="22"/>
-                <w:szCs w:val="22"/>
+                <w:rFonts w:ascii="Arial" w:hAnsi="Arial" w:cs="Arial"/>
+                <w:b/>
+                <w:bCs/>
                 <w:lang w:val="en-US"/>
               </w:rPr>
               <w:t>{{</w:t>
@@ -2969,10 +2842,9 @@
             <w:proofErr w:type="spellStart"/>
             <w:r>
               <w:rPr>
-                <w:b/>
-                <w:bCs/>
-                <w:sz w:val="22"/>
-                <w:szCs w:val="22"/>
+                <w:rFonts w:ascii="Arial" w:hAnsi="Arial" w:cs="Arial"/>
+                <w:b/>
+                <w:bCs/>
                 <w:lang w:val="en-US"/>
               </w:rPr>
               <w:t>old_technical_passport</w:t>
@@ -2981,18 +2853,16 @@
             <w:proofErr w:type="gramStart"/>
             <w:r>
               <w:rPr>
-                <w:b/>
-                <w:bCs/>
-                <w:sz w:val="22"/>
-                <w:szCs w:val="22"/>
+                <w:rFonts w:ascii="Arial" w:hAnsi="Arial" w:cs="Arial"/>
+                <w:b/>
+                <w:bCs/>
                 <w:lang w:val="en-US"/>
               </w:rPr>
               <w:t>}}</w:t>
             </w:r>
             <w:r>
               <w:rPr>
-                <w:sz w:val="22"/>
-                <w:szCs w:val="22"/>
+                <w:rFonts w:ascii="Arial" w:hAnsi="Arial" w:cs="Arial"/>
                 <w:lang w:val="en-US"/>
               </w:rPr>
               <w:t xml:space="preserve">   </w:t>
@@ -3000,8 +2870,7 @@
             <w:proofErr w:type="gramEnd"/>
             <w:r>
               <w:rPr>
-                <w:sz w:val="22"/>
-                <w:szCs w:val="22"/>
+                <w:rFonts w:ascii="Arial" w:hAnsi="Arial" w:cs="Arial"/>
                 <w:lang w:val="en-US"/>
               </w:rPr>
               <w:t xml:space="preserve">  </w:t>
@@ -3095,16 +2964,16 @@
               <w:jc w:val="both"/>
               <w:rPr>
                 <w:rStyle w:val="FontStyle25"/>
-                <w:szCs w:val="22"/>
+                <w:rFonts w:ascii="Arial" w:hAnsi="Arial" w:cs="Arial"/>
+                <w:sz w:val="24"/>
                 <w:lang w:val="en-US"/>
               </w:rPr>
             </w:pPr>
             <w:r>
               <w:rPr>
-                <w:b/>
-                <w:bCs/>
-                <w:sz w:val="22"/>
-                <w:szCs w:val="22"/>
+                <w:rFonts w:ascii="Arial" w:hAnsi="Arial" w:cs="Arial"/>
+                <w:b/>
+                <w:bCs/>
                 <w:lang w:val="en-US"/>
               </w:rPr>
               <w:t>{{</w:t>
@@ -3112,10 +2981,9 @@
             <w:proofErr w:type="spellStart"/>
             <w:r>
               <w:rPr>
-                <w:b/>
-                <w:bCs/>
-                <w:sz w:val="22"/>
-                <w:szCs w:val="22"/>
+                <w:rFonts w:ascii="Arial" w:hAnsi="Arial" w:cs="Arial"/>
+                <w:b/>
+                <w:bCs/>
                 <w:lang w:val="en-US"/>
               </w:rPr>
               <w:t>old_number</w:t>
@@ -3123,10 +2991,9 @@
             <w:proofErr w:type="spellEnd"/>
             <w:r>
               <w:rPr>
-                <w:b/>
-                <w:bCs/>
-                <w:sz w:val="22"/>
-                <w:szCs w:val="22"/>
+                <w:rFonts w:ascii="Arial" w:hAnsi="Arial" w:cs="Arial"/>
+                <w:b/>
+                <w:bCs/>
                 <w:lang w:val="en-US"/>
               </w:rPr>
               <w:t>}}</w:t>
@@ -3223,15 +3090,17 @@
               <w:jc w:val="left"/>
               <w:rPr>
                 <w:rStyle w:val="FontStyle25"/>
+                <w:rFonts w:ascii="Arial" w:hAnsi="Arial" w:cs="Arial"/>
+                <w:sz w:val="24"/>
+                <w:szCs w:val="28"/>
                 <w:lang w:val="en-US"/>
               </w:rPr>
             </w:pPr>
             <w:r>
               <w:rPr>
-                <w:b/>
-                <w:bCs/>
-                <w:sz w:val="22"/>
-                <w:szCs w:val="22"/>
+                <w:rFonts w:ascii="Arial" w:hAnsi="Arial" w:cs="Arial"/>
+                <w:b/>
+                <w:bCs/>
                 <w:u w:val="single"/>
                 <w:lang w:val="en-US"/>
               </w:rPr>
@@ -3241,10 +3110,9 @@
             <w:proofErr w:type="gramStart"/>
             <w:r>
               <w:rPr>
-                <w:b/>
-                <w:bCs/>
-                <w:sz w:val="22"/>
-                <w:szCs w:val="22"/>
+                <w:rFonts w:ascii="Arial" w:hAnsi="Arial" w:cs="Arial"/>
+                <w:b/>
+                <w:bCs/>
                 <w:u w:val="single"/>
                 <w:lang w:val="en-US"/>
               </w:rPr>
@@ -3253,10 +3121,9 @@
             <w:proofErr w:type="gramEnd"/>
             <w:r>
               <w:rPr>
-                <w:b/>
-                <w:bCs/>
-                <w:sz w:val="22"/>
-                <w:szCs w:val="22"/>
+                <w:rFonts w:ascii="Arial" w:hAnsi="Arial" w:cs="Arial"/>
+                <w:b/>
+                <w:bCs/>
                 <w:u w:val="single"/>
                 <w:lang w:val="en-US"/>
               </w:rPr>
@@ -3265,10 +3132,9 @@
             <w:proofErr w:type="spellEnd"/>
             <w:r>
               <w:rPr>
-                <w:b/>
-                <w:bCs/>
-                <w:sz w:val="22"/>
-                <w:szCs w:val="22"/>
+                <w:rFonts w:ascii="Arial" w:hAnsi="Arial" w:cs="Arial"/>
+                <w:b/>
+                <w:bCs/>
                 <w:u w:val="single"/>
                 <w:lang w:val="en-US"/>
               </w:rPr>
@@ -3277,10 +3143,9 @@
             <w:proofErr w:type="spellStart"/>
             <w:r>
               <w:rPr>
-                <w:b/>
-                <w:bCs/>
-                <w:sz w:val="22"/>
-                <w:szCs w:val="22"/>
+                <w:rFonts w:ascii="Arial" w:hAnsi="Arial" w:cs="Arial"/>
+                <w:b/>
+                <w:bCs/>
                 <w:u w:val="single"/>
                 <w:lang w:val="en-US"/>
               </w:rPr>
@@ -3289,10 +3154,9 @@
             <w:proofErr w:type="spellEnd"/>
             <w:r>
               <w:rPr>
-                <w:b/>
-                <w:bCs/>
-                <w:sz w:val="22"/>
-                <w:szCs w:val="22"/>
+                <w:rFonts w:ascii="Arial" w:hAnsi="Arial" w:cs="Arial"/>
+                <w:b/>
+                <w:bCs/>
                 <w:u w:val="single"/>
                 <w:lang w:val="en-US"/>
               </w:rPr>
@@ -3372,15 +3236,17 @@
               <w:jc w:val="left"/>
               <w:rPr>
                 <w:rStyle w:val="FontStyle25"/>
+                <w:rFonts w:ascii="Arial" w:hAnsi="Arial" w:cs="Arial"/>
+                <w:sz w:val="24"/>
+                <w:szCs w:val="28"/>
                 <w:lang w:val="en-US"/>
               </w:rPr>
             </w:pPr>
             <w:r>
               <w:rPr>
-                <w:b/>
-                <w:bCs/>
-                <w:sz w:val="22"/>
-                <w:szCs w:val="22"/>
+                <w:rFonts w:ascii="Arial" w:hAnsi="Arial" w:cs="Arial"/>
+                <w:b/>
+                <w:bCs/>
                 <w:lang w:val="en-US"/>
               </w:rPr>
               <w:t xml:space="preserve">{%if </w:t>
@@ -3389,10 +3255,9 @@
             <w:proofErr w:type="gramStart"/>
             <w:r>
               <w:rPr>
-                <w:b/>
-                <w:bCs/>
-                <w:sz w:val="22"/>
-                <w:szCs w:val="22"/>
+                <w:rFonts w:ascii="Arial" w:hAnsi="Arial" w:cs="Arial"/>
+                <w:b/>
+                <w:bCs/>
                 <w:lang w:val="en-US"/>
               </w:rPr>
               <w:t>car.empty</w:t>
@@ -3400,10 +3265,9 @@
             <w:proofErr w:type="gramEnd"/>
             <w:r>
               <w:rPr>
-                <w:b/>
-                <w:bCs/>
-                <w:sz w:val="22"/>
-                <w:szCs w:val="22"/>
+                <w:rFonts w:ascii="Arial" w:hAnsi="Arial" w:cs="Arial"/>
+                <w:b/>
+                <w:bCs/>
                 <w:lang w:val="en-US"/>
               </w:rPr>
               <w:t>_weight</w:t>
@@ -3411,10 +3275,9 @@
             <w:proofErr w:type="spellEnd"/>
             <w:r>
               <w:rPr>
-                <w:b/>
-                <w:bCs/>
-                <w:sz w:val="22"/>
-                <w:szCs w:val="22"/>
+                <w:rFonts w:ascii="Arial" w:hAnsi="Arial" w:cs="Arial"/>
+                <w:b/>
+                <w:bCs/>
                 <w:lang w:val="en-US"/>
               </w:rPr>
               <w:t>%} {{</w:t>
@@ -3422,10 +3285,9 @@
             <w:proofErr w:type="spellStart"/>
             <w:r>
               <w:rPr>
-                <w:b/>
-                <w:bCs/>
-                <w:sz w:val="22"/>
-                <w:szCs w:val="22"/>
+                <w:rFonts w:ascii="Arial" w:hAnsi="Arial" w:cs="Arial"/>
+                <w:b/>
+                <w:bCs/>
                 <w:lang w:val="en-US"/>
               </w:rPr>
               <w:t>car.empty_weight</w:t>
@@ -3433,10 +3295,9 @@
             <w:proofErr w:type="spellEnd"/>
             <w:r>
               <w:rPr>
-                <w:b/>
-                <w:bCs/>
-                <w:sz w:val="22"/>
-                <w:szCs w:val="22"/>
+                <w:rFonts w:ascii="Arial" w:hAnsi="Arial" w:cs="Arial"/>
+                <w:b/>
+                <w:bCs/>
                 <w:lang w:val="en-US"/>
               </w:rPr>
               <w:t>}} kg{%endif%}</w:t>
@@ -3549,16 +3410,16 @@
               <w:jc w:val="left"/>
               <w:rPr>
                 <w:rStyle w:val="FontStyle25"/>
-                <w:szCs w:val="22"/>
+                <w:rFonts w:ascii="Arial" w:hAnsi="Arial" w:cs="Arial"/>
+                <w:sz w:val="24"/>
                 <w:lang w:val="uz-Cyrl-UZ"/>
               </w:rPr>
             </w:pPr>
             <w:r>
               <w:rPr>
-                <w:b/>
-                <w:bCs/>
-                <w:sz w:val="22"/>
-                <w:szCs w:val="22"/>
+                <w:rFonts w:ascii="Arial" w:hAnsi="Arial" w:cs="Arial"/>
+                <w:b/>
+                <w:bCs/>
                 <w:lang w:val="en-US"/>
               </w:rPr>
               <w:t>{{</w:t>
@@ -3567,10 +3428,9 @@
             <w:proofErr w:type="gramStart"/>
             <w:r>
               <w:rPr>
-                <w:b/>
-                <w:bCs/>
-                <w:sz w:val="22"/>
-                <w:szCs w:val="22"/>
+                <w:rFonts w:ascii="Arial" w:hAnsi="Arial" w:cs="Arial"/>
+                <w:b/>
+                <w:bCs/>
                 <w:lang w:val="en-US"/>
               </w:rPr>
               <w:t>car.engine</w:t>
@@ -3578,10 +3438,9 @@
             <w:proofErr w:type="gramEnd"/>
             <w:r>
               <w:rPr>
-                <w:b/>
-                <w:bCs/>
-                <w:sz w:val="22"/>
-                <w:szCs w:val="22"/>
+                <w:rFonts w:ascii="Arial" w:hAnsi="Arial" w:cs="Arial"/>
+                <w:b/>
+                <w:bCs/>
                 <w:lang w:val="en-US"/>
               </w:rPr>
               <w:t>_power</w:t>
@@ -3589,20 +3448,18 @@
             <w:proofErr w:type="spellEnd"/>
             <w:r>
               <w:rPr>
-                <w:b/>
-                <w:bCs/>
-                <w:sz w:val="22"/>
-                <w:szCs w:val="22"/>
+                <w:rFonts w:ascii="Arial" w:hAnsi="Arial" w:cs="Arial"/>
+                <w:b/>
+                <w:bCs/>
                 <w:lang w:val="en-US"/>
               </w:rPr>
               <w:t>}}</w:t>
             </w:r>
             <w:r>
               <w:rPr>
-                <w:b/>
-                <w:bCs/>
-                <w:sz w:val="22"/>
-                <w:szCs w:val="22"/>
+                <w:rFonts w:ascii="Arial" w:hAnsi="Arial" w:cs="Arial"/>
+                <w:b/>
+                <w:bCs/>
                 <w:lang w:val="en-US"/>
               </w:rPr>
               <w:t xml:space="preserve"> </w:t>
@@ -3611,7 +3468,8 @@
             <w:r>
               <w:rPr>
                 <w:rStyle w:val="FontStyle25"/>
-                <w:szCs w:val="22"/>
+                <w:rFonts w:ascii="Arial" w:hAnsi="Arial" w:cs="Arial"/>
+                <w:sz w:val="24"/>
                 <w:lang w:val="en-US"/>
               </w:rPr>
               <w:t>ot</w:t>
@@ -3620,7 +3478,8 @@
             <w:r>
               <w:rPr>
                 <w:rStyle w:val="FontStyle25"/>
-                <w:szCs w:val="22"/>
+                <w:rFonts w:ascii="Arial" w:hAnsi="Arial" w:cs="Arial"/>
+                <w:sz w:val="24"/>
                 <w:lang w:val="en-US"/>
               </w:rPr>
               <w:t xml:space="preserve"> </w:t>
@@ -3629,7 +3488,8 @@
             <w:r>
               <w:rPr>
                 <w:rStyle w:val="FontStyle25"/>
-                <w:szCs w:val="22"/>
+                <w:rFonts w:ascii="Arial" w:hAnsi="Arial" w:cs="Arial"/>
+                <w:sz w:val="24"/>
                 <w:lang w:val="en-US"/>
               </w:rPr>
               <w:t>kuchi</w:t>
@@ -3687,16 +3547,16 @@
               <w:jc w:val="left"/>
               <w:rPr>
                 <w:rStyle w:val="FontStyle25"/>
-                <w:szCs w:val="22"/>
+                <w:rFonts w:ascii="Arial" w:hAnsi="Arial" w:cs="Arial"/>
+                <w:sz w:val="24"/>
                 <w:lang w:val="en-US"/>
               </w:rPr>
             </w:pPr>
             <w:r>
               <w:rPr>
-                <w:b/>
-                <w:bCs/>
-                <w:sz w:val="22"/>
-                <w:szCs w:val="22"/>
+                <w:rFonts w:ascii="Arial" w:hAnsi="Arial" w:cs="Arial"/>
+                <w:b/>
+                <w:bCs/>
                 <w:lang w:val="en-US"/>
               </w:rPr>
               <w:t xml:space="preserve">{%if </w:t>
@@ -3704,10 +3564,9 @@
             <w:proofErr w:type="spellStart"/>
             <w:r>
               <w:rPr>
-                <w:b/>
-                <w:bCs/>
-                <w:sz w:val="22"/>
-                <w:szCs w:val="22"/>
+                <w:rFonts w:ascii="Arial" w:hAnsi="Arial" w:cs="Arial"/>
+                <w:b/>
+                <w:bCs/>
                 <w:lang w:val="en-US"/>
               </w:rPr>
               <w:t>fuel_types</w:t>
@@ -3716,10 +3575,9 @@
             <w:proofErr w:type="gramStart"/>
             <w:r>
               <w:rPr>
-                <w:b/>
-                <w:bCs/>
-                <w:sz w:val="22"/>
-                <w:szCs w:val="22"/>
+                <w:rFonts w:ascii="Arial" w:hAnsi="Arial" w:cs="Arial"/>
+                <w:b/>
+                <w:bCs/>
                 <w:lang w:val="en-US"/>
               </w:rPr>
               <w:t>%}{</w:t>
@@ -3727,10 +3585,9 @@
             <w:proofErr w:type="gramEnd"/>
             <w:r>
               <w:rPr>
-                <w:b/>
-                <w:bCs/>
-                <w:sz w:val="22"/>
-                <w:szCs w:val="22"/>
+                <w:rFonts w:ascii="Arial" w:hAnsi="Arial" w:cs="Arial"/>
+                <w:b/>
+                <w:bCs/>
                 <w:lang w:val="en-US"/>
               </w:rPr>
               <w:t>{</w:t>
@@ -3738,10 +3595,9 @@
             <w:proofErr w:type="spellStart"/>
             <w:r>
               <w:rPr>
-                <w:b/>
-                <w:bCs/>
-                <w:sz w:val="22"/>
-                <w:szCs w:val="22"/>
+                <w:rFonts w:ascii="Arial" w:hAnsi="Arial" w:cs="Arial"/>
+                <w:b/>
+                <w:bCs/>
                 <w:lang w:val="en-US"/>
               </w:rPr>
               <w:t>fuel_types</w:t>
@@ -3749,10 +3605,9 @@
             <w:proofErr w:type="spellEnd"/>
             <w:r>
               <w:rPr>
-                <w:b/>
-                <w:bCs/>
-                <w:sz w:val="22"/>
-                <w:szCs w:val="22"/>
+                <w:rFonts w:ascii="Arial" w:hAnsi="Arial" w:cs="Arial"/>
+                <w:b/>
+                <w:bCs/>
                 <w:lang w:val="en-US"/>
               </w:rPr>
               <w:t>}}{%endif%}</w:t>
@@ -4100,10 +3955,9 @@
       </w:r>
       <w:r>
         <w:rPr>
+          <w:rFonts w:ascii="Arial" w:hAnsi="Arial" w:cs="Arial"/>
           <w:b/>
           <w:bCs/>
-          <w:sz w:val="22"/>
-          <w:szCs w:val="22"/>
           <w:lang w:val="en-US"/>
         </w:rPr>
         <w:t>{</w:t>
@@ -4111,10 +3965,9 @@
       <w:proofErr w:type="gramEnd"/>
       <w:r>
         <w:rPr>
+          <w:rFonts w:ascii="Arial" w:hAnsi="Arial" w:cs="Arial"/>
           <w:b/>
           <w:bCs/>
-          <w:sz w:val="22"/>
-          <w:szCs w:val="22"/>
           <w:lang w:val="en-US"/>
         </w:rPr>
         <w:t>{</w:t>
@@ -4122,10 +3975,9 @@
       <w:proofErr w:type="spellStart"/>
       <w:r>
         <w:rPr>
+          <w:rFonts w:ascii="Arial" w:hAnsi="Arial" w:cs="Arial"/>
           <w:b/>
           <w:bCs/>
-          <w:sz w:val="22"/>
-          <w:szCs w:val="22"/>
           <w:lang w:val="en-US"/>
         </w:rPr>
         <w:t>old_technical_passport</w:t>
@@ -4133,18 +3985,16 @@
       <w:proofErr w:type="spellEnd"/>
       <w:r>
         <w:rPr>
+          <w:rFonts w:ascii="Arial" w:hAnsi="Arial" w:cs="Arial"/>
           <w:b/>
           <w:bCs/>
-          <w:sz w:val="22"/>
-          <w:szCs w:val="22"/>
           <w:lang w:val="en-US"/>
         </w:rPr>
         <w:t>}}</w:t>
       </w:r>
       <w:r>
         <w:rPr>
-          <w:sz w:val="22"/>
-          <w:szCs w:val="22"/>
+          <w:rFonts w:ascii="Arial" w:hAnsi="Arial" w:cs="Arial"/>
           <w:lang w:val="en-US"/>
         </w:rPr>
         <w:t xml:space="preserve">     </w:t>
@@ -4260,9 +4110,10 @@
       <w:r>
         <w:rPr>
           <w:rStyle w:val="FontStyle25"/>
+          <w:rFonts w:ascii="Arial" w:hAnsi="Arial" w:cs="Arial"/>
           <w:b/>
           <w:bCs/>
-          <w:szCs w:val="22"/>
+          <w:sz w:val="24"/>
           <w:lang w:val="uz-Cyrl-UZ"/>
         </w:rPr>
         <w:t>{{devices}}</w:t>
@@ -4304,41 +4155,17 @@
       <w:r>
         <w:rPr>
           <w:rStyle w:val="FontStyle25"/>
-          <w:szCs w:val="22"/>
-          <w:lang w:val="uz-Cyrl-UZ"/>
-        </w:rPr>
-        <w:t>{%</w:t>
-      </w:r>
-      <w:r>
-        <w:rPr>
-          <w:rStyle w:val="FontStyle25"/>
-          <w:szCs w:val="22"/>
-          <w:lang w:val="uz-Cyrl-UZ"/>
-        </w:rPr>
-        <w:t xml:space="preserve"> </w:t>
-      </w:r>
-      <w:r>
-        <w:rPr>
-          <w:rStyle w:val="FontStyle25"/>
-          <w:szCs w:val="22"/>
-          <w:lang w:val="uz-Cyrl-UZ"/>
-        </w:rPr>
-        <w:t>if</w:t>
-      </w:r>
-      <w:r>
-        <w:rPr>
-          <w:rStyle w:val="FontStyle25"/>
-          <w:szCs w:val="22"/>
-          <w:lang w:val="uz-Cyrl-UZ"/>
-        </w:rPr>
-        <w:t xml:space="preserve"> </w:t>
-      </w:r>
-      <w:r>
-        <w:rPr>
+          <w:rFonts w:ascii="Arial" w:hAnsi="Arial" w:cs="Arial"/>
+          <w:sz w:val="24"/>
+          <w:lang w:val="uz-Cyrl-UZ"/>
+        </w:rPr>
+        <w:t xml:space="preserve">{% if </w:t>
+      </w:r>
+      <w:r>
+        <w:rPr>
+          <w:rFonts w:ascii="Arial" w:hAnsi="Arial" w:cs="Arial"/>
           <w:b/>
           <w:bCs/>
-          <w:sz w:val="22"/>
-          <w:szCs w:val="22"/>
           <w:lang w:val="uz-Cyrl-UZ"/>
         </w:rPr>
         <w:t>re_fuel_type</w:t>
@@ -4346,33 +4173,19 @@
       <w:r>
         <w:rPr>
           <w:rStyle w:val="FontStyle25"/>
-          <w:szCs w:val="22"/>
-          <w:lang w:val="uz-Cyrl-UZ"/>
-        </w:rPr>
-        <w:t xml:space="preserve"> %}</w:t>
-      </w:r>
-      <w:r>
-        <w:rPr>
-          <w:rStyle w:val="FontStyle25"/>
-          <w:szCs w:val="22"/>
-          <w:lang w:val="uz-Cyrl-UZ"/>
-        </w:rPr>
-        <w:t>{% if devices %}5{% else %}4{% endif%}</w:t>
-      </w:r>
-      <w:r>
-        <w:rPr>
-          <w:rStyle w:val="FontStyle25"/>
-          <w:szCs w:val="22"/>
-          <w:lang w:val="uz-Cyrl-UZ"/>
-        </w:rPr>
-        <w:t xml:space="preserve">. </w:t>
-      </w:r>
-      <w:r>
-        <w:rPr>
-          <w:rStyle w:val="FontStyle25"/>
+          <w:rFonts w:ascii="Arial" w:hAnsi="Arial" w:cs="Arial"/>
+          <w:sz w:val="24"/>
+          <w:lang w:val="uz-Cyrl-UZ"/>
+        </w:rPr>
+        <w:t xml:space="preserve"> %}{% if devices %}5{% else %}4{% endif%}. </w:t>
+      </w:r>
+      <w:r>
+        <w:rPr>
+          <w:rStyle w:val="FontStyle25"/>
+          <w:rFonts w:ascii="Arial" w:hAnsi="Arial" w:cs="Arial"/>
           <w:b/>
           <w:bCs/>
-          <w:szCs w:val="22"/>
+          <w:sz w:val="24"/>
           <w:lang w:val="uz-Cyrl-UZ"/>
         </w:rPr>
         <w:t>{{re_fuel_type}}</w:t>
@@ -4383,15 +4196,7 @@
           <w:szCs w:val="22"/>
           <w:lang w:val="uz-Cyrl-UZ"/>
         </w:rPr>
-        <w:t xml:space="preserve">ga qayta jihozlash </w:t>
-      </w:r>
-      <w:r>
-        <w:rPr>
-          <w:rStyle w:val="FontStyle25"/>
-          <w:szCs w:val="22"/>
-          <w:lang w:val="uz-Cyrl-UZ"/>
-        </w:rPr>
-        <w:t>hujjatlari{%endif%}</w:t>
+        <w:t>ga qayta jihozlash hujjatlari{%endif%}</w:t>
       </w:r>
     </w:p>
     <w:p>
@@ -4428,7 +4233,7 @@
         <w:rPr>
           <w:rStyle w:val="FontStyle25"/>
           <w:szCs w:val="22"/>
-          <w:lang w:val="en-US"/>
+          <w:lang w:val="uz-Cyrl-UZ"/>
         </w:rPr>
         <w:t>__________________________________________________________________________________</w:t>
       </w:r>
@@ -4664,7 +4469,6 @@
           <w:szCs w:val="22"/>
           <w:lang w:val="en-US"/>
         </w:rPr>
-        <w:lastRenderedPageBreak/>
         <w:t xml:space="preserve">DYHX </w:t>
       </w:r>
       <w:proofErr w:type="spellStart"/>

</xml_diff>

<commit_message>
added kartochka empty page
</commit_message>
<xml_diff>
--- a/static/online/replace_tp/replace_tp_person.docx
+++ b/static/online/replace_tp/replace_tp_person.docx
@@ -5606,6 +5606,48 @@
         <w:rPr>
           <w:bCs/>
           <w:lang w:val="uz-Cyrl-UZ"/>
+        </w:rPr>
+      </w:pPr>
+    </w:p>
+    <w:p>
+      <w:pPr>
+        <w:rPr>
+          <w:bCs/>
+          <w:lang w:val="uz-Cyrl-UZ"/>
+        </w:rPr>
+      </w:pPr>
+      <w:r>
+        <w:rPr>
+          <w:bCs/>
+          <w:lang w:val="uz-Cyrl-UZ"/>
+        </w:rPr>
+        <w:br w:type="page"/>
+      </w:r>
+    </w:p>
+    <w:p>
+      <w:pPr>
+        <w:jc w:val="center"/>
+        <w:rPr>
+          <w:bCs/>
+          <w:lang w:val="en-US"/>
+        </w:rPr>
+      </w:pPr>
+      <w:proofErr w:type="spellStart"/>
+      <w:r>
+        <w:rPr>
+          <w:bCs/>
+          <w:lang w:val="en-US"/>
+        </w:rPr>
+        <w:lastRenderedPageBreak/>
+        <w:t>Kartochka</w:t>
+      </w:r>
+      <w:proofErr w:type="spellEnd"/>
+    </w:p>
+    <w:p>
+      <w:pPr>
+        <w:rPr>
+          <w:bCs/>
+          <w:lang w:val="en-US"/>
         </w:rPr>
       </w:pPr>
     </w:p>

</xml_diff>

<commit_message>
FIXED KARTOCHKA REPLACE TP DOCX
</commit_message>
<xml_diff>
--- a/static/online/replace_tp/replace_tp_person.docx
+++ b/static/online/replace_tp/replace_tp_person.docx
@@ -259,7 +259,6 @@
         <w:t>{{</w:t>
       </w:r>
       <w:proofErr w:type="spellStart"/>
-      <w:proofErr w:type="gramStart"/>
       <w:r>
         <w:rPr>
           <w:b/>
@@ -268,18 +267,7 @@
           <w:szCs w:val="22"/>
           <w:lang w:val="en-US"/>
         </w:rPr>
-        <w:t>user.issue</w:t>
-      </w:r>
-      <w:proofErr w:type="gramEnd"/>
-      <w:r>
-        <w:rPr>
-          <w:b/>
-          <w:bCs/>
-          <w:sz w:val="22"/>
-          <w:szCs w:val="22"/>
-          <w:lang w:val="en-US"/>
-        </w:rPr>
-        <w:t>_by_whom</w:t>
+        <w:t>user.issue_by_whom</w:t>
       </w:r>
       <w:proofErr w:type="spellEnd"/>
       <w:r>
@@ -485,7 +473,6 @@
         <w:t xml:space="preserve"> </w:t>
       </w:r>
       <w:proofErr w:type="spellStart"/>
-      <w:proofErr w:type="gramStart"/>
       <w:r>
         <w:rPr>
           <w:rStyle w:val="FontStyle25"/>
@@ -520,19 +507,7 @@
           <w:u w:val="single"/>
           <w:lang w:val="uz-Cyrl-UZ"/>
         </w:rPr>
-        <w:t>+</w:t>
-      </w:r>
-      <w:proofErr w:type="gramEnd"/>
-      <w:r>
-        <w:rPr>
-          <w:b/>
-          <w:bCs/>
-          <w:sz w:val="22"/>
-          <w:szCs w:val="22"/>
-          <w:u w:val="single"/>
-          <w:lang w:val="uz-Cyrl-UZ"/>
-        </w:rPr>
-        <w:t>998{{user.phone}}</w:t>
+        <w:t>+998{{user.phone}}</w:t>
       </w:r>
       <w:r>
         <w:rPr>
@@ -1464,25 +1439,14 @@
               <w:t>{{</w:t>
             </w:r>
             <w:proofErr w:type="spellStart"/>
-            <w:proofErr w:type="gramStart"/>
-            <w:r>
-              <w:rPr>
-                <w:rFonts w:ascii="Arial" w:hAnsi="Arial" w:cs="Arial"/>
-                <w:b/>
-                <w:bCs/>
-                <w:lang w:val="en-US"/>
-              </w:rPr>
-              <w:t>car.type</w:t>
-            </w:r>
-            <w:proofErr w:type="gramEnd"/>
-            <w:r>
-              <w:rPr>
-                <w:rFonts w:ascii="Arial" w:hAnsi="Arial" w:cs="Arial"/>
-                <w:b/>
-                <w:bCs/>
-                <w:lang w:val="en-US"/>
-              </w:rPr>
-              <w:t>.title</w:t>
+            <w:r>
+              <w:rPr>
+                <w:rFonts w:ascii="Arial" w:hAnsi="Arial" w:cs="Arial"/>
+                <w:b/>
+                <w:bCs/>
+                <w:lang w:val="en-US"/>
+              </w:rPr>
+              <w:t>car.type.title</w:t>
             </w:r>
             <w:proofErr w:type="spellEnd"/>
             <w:r>
@@ -1563,7 +1527,6 @@
               </w:rPr>
               <w:t>{{</w:t>
             </w:r>
-            <w:proofErr w:type="gramStart"/>
             <w:r>
               <w:rPr>
                 <w:rFonts w:ascii="Arial" w:hAnsi="Arial" w:cs="Arial"/>
@@ -1590,7 +1553,6 @@
               </w:rPr>
               <w:t>model</w:t>
             </w:r>
-            <w:proofErr w:type="gramEnd"/>
             <w:r>
               <w:rPr>
                 <w:rFonts w:ascii="Arial" w:hAnsi="Arial" w:cs="Arial"/>
@@ -2000,25 +1962,14 @@
               <w:t>{{</w:t>
             </w:r>
             <w:proofErr w:type="spellStart"/>
-            <w:proofErr w:type="gramStart"/>
-            <w:r>
-              <w:rPr>
-                <w:rFonts w:ascii="Arial" w:hAnsi="Arial" w:cs="Arial"/>
-                <w:b/>
-                <w:bCs/>
-                <w:lang w:val="en-US"/>
-              </w:rPr>
-              <w:t>car.body</w:t>
-            </w:r>
-            <w:proofErr w:type="gramEnd"/>
-            <w:r>
-              <w:rPr>
-                <w:rFonts w:ascii="Arial" w:hAnsi="Arial" w:cs="Arial"/>
-                <w:b/>
-                <w:bCs/>
-                <w:lang w:val="en-US"/>
-              </w:rPr>
-              <w:t>_type</w:t>
+            <w:r>
+              <w:rPr>
+                <w:rFonts w:ascii="Arial" w:hAnsi="Arial" w:cs="Arial"/>
+                <w:b/>
+                <w:bCs/>
+                <w:lang w:val="en-US"/>
+              </w:rPr>
+              <w:t>car.body_type</w:t>
             </w:r>
             <w:proofErr w:type="spellEnd"/>
             <w:r>
@@ -2420,25 +2371,14 @@
               <w:t>{{</w:t>
             </w:r>
             <w:proofErr w:type="spellStart"/>
-            <w:proofErr w:type="gramStart"/>
-            <w:r>
-              <w:rPr>
-                <w:rFonts w:ascii="Arial" w:hAnsi="Arial" w:cs="Arial"/>
-                <w:b/>
-                <w:bCs/>
-                <w:lang w:val="en-US"/>
-              </w:rPr>
-              <w:t>car.body</w:t>
-            </w:r>
-            <w:proofErr w:type="gramEnd"/>
-            <w:r>
-              <w:rPr>
-                <w:rFonts w:ascii="Arial" w:hAnsi="Arial" w:cs="Arial"/>
-                <w:b/>
-                <w:bCs/>
-                <w:lang w:val="en-US"/>
-              </w:rPr>
-              <w:t>_number</w:t>
+            <w:r>
+              <w:rPr>
+                <w:rFonts w:ascii="Arial" w:hAnsi="Arial" w:cs="Arial"/>
+                <w:b/>
+                <w:bCs/>
+                <w:lang w:val="en-US"/>
+              </w:rPr>
+              <w:t>car.body_number</w:t>
             </w:r>
             <w:proofErr w:type="spellEnd"/>
             <w:r>
@@ -2517,25 +2457,14 @@
               <w:t>{{</w:t>
             </w:r>
             <w:proofErr w:type="spellStart"/>
-            <w:proofErr w:type="gramStart"/>
-            <w:r>
-              <w:rPr>
-                <w:rFonts w:ascii="Arial" w:hAnsi="Arial" w:cs="Arial"/>
-                <w:b/>
-                <w:bCs/>
-                <w:lang w:val="en-US"/>
-              </w:rPr>
-              <w:t>car.engine</w:t>
-            </w:r>
-            <w:proofErr w:type="gramEnd"/>
-            <w:r>
-              <w:rPr>
-                <w:rFonts w:ascii="Arial" w:hAnsi="Arial" w:cs="Arial"/>
-                <w:b/>
-                <w:bCs/>
-                <w:lang w:val="en-US"/>
-              </w:rPr>
-              <w:t>_number</w:t>
+            <w:r>
+              <w:rPr>
+                <w:rFonts w:ascii="Arial" w:hAnsi="Arial" w:cs="Arial"/>
+                <w:b/>
+                <w:bCs/>
+                <w:lang w:val="en-US"/>
+              </w:rPr>
+              <w:t>car.engine_number</w:t>
             </w:r>
             <w:proofErr w:type="spellEnd"/>
             <w:r>
@@ -2729,7 +2658,6 @@
               <w:t>{{</w:t>
             </w:r>
             <w:proofErr w:type="spellStart"/>
-            <w:proofErr w:type="gramStart"/>
             <w:r>
               <w:rPr>
                 <w:rFonts w:ascii="Arial" w:hAnsi="Arial" w:cs="Arial"/>
@@ -2740,7 +2668,6 @@
               <w:t>car.color</w:t>
             </w:r>
             <w:proofErr w:type="spellEnd"/>
-            <w:proofErr w:type="gramEnd"/>
             <w:r>
               <w:rPr>
                 <w:rFonts w:ascii="Arial" w:hAnsi="Arial" w:cs="Arial"/>
@@ -2850,7 +2777,6 @@
               <w:t>old_technical_passport</w:t>
             </w:r>
             <w:proofErr w:type="spellEnd"/>
-            <w:proofErr w:type="gramStart"/>
             <w:r>
               <w:rPr>
                 <w:rFonts w:ascii="Arial" w:hAnsi="Arial" w:cs="Arial"/>
@@ -2865,15 +2791,7 @@
                 <w:rFonts w:ascii="Arial" w:hAnsi="Arial" w:cs="Arial"/>
                 <w:lang w:val="en-US"/>
               </w:rPr>
-              <w:t xml:space="preserve">   </w:t>
-            </w:r>
-            <w:proofErr w:type="gramEnd"/>
-            <w:r>
-              <w:rPr>
-                <w:rFonts w:ascii="Arial" w:hAnsi="Arial" w:cs="Arial"/>
-                <w:lang w:val="en-US"/>
-              </w:rPr>
-              <w:t xml:space="preserve">  </w:t>
+              <w:t xml:space="preserve">     </w:t>
             </w:r>
           </w:p>
         </w:tc>
@@ -3107,7 +3025,6 @@
               <w:t xml:space="preserve">{%if </w:t>
             </w:r>
             <w:proofErr w:type="spellStart"/>
-            <w:proofErr w:type="gramStart"/>
             <w:r>
               <w:rPr>
                 <w:rFonts w:ascii="Arial" w:hAnsi="Arial" w:cs="Arial"/>
@@ -3116,18 +3033,7 @@
                 <w:u w:val="single"/>
                 <w:lang w:val="en-US"/>
               </w:rPr>
-              <w:t>car.full</w:t>
-            </w:r>
-            <w:proofErr w:type="gramEnd"/>
-            <w:r>
-              <w:rPr>
-                <w:rFonts w:ascii="Arial" w:hAnsi="Arial" w:cs="Arial"/>
-                <w:b/>
-                <w:bCs/>
-                <w:u w:val="single"/>
-                <w:lang w:val="en-US"/>
-              </w:rPr>
-              <w:t>_weight</w:t>
+              <w:t>car.full_weight</w:t>
             </w:r>
             <w:proofErr w:type="spellEnd"/>
             <w:r>
@@ -3252,25 +3158,14 @@
               <w:t xml:space="preserve">{%if </w:t>
             </w:r>
             <w:proofErr w:type="spellStart"/>
-            <w:proofErr w:type="gramStart"/>
-            <w:r>
-              <w:rPr>
-                <w:rFonts w:ascii="Arial" w:hAnsi="Arial" w:cs="Arial"/>
-                <w:b/>
-                <w:bCs/>
-                <w:lang w:val="en-US"/>
-              </w:rPr>
-              <w:t>car.empty</w:t>
-            </w:r>
-            <w:proofErr w:type="gramEnd"/>
-            <w:r>
-              <w:rPr>
-                <w:rFonts w:ascii="Arial" w:hAnsi="Arial" w:cs="Arial"/>
-                <w:b/>
-                <w:bCs/>
-                <w:lang w:val="en-US"/>
-              </w:rPr>
-              <w:t>_weight</w:t>
+            <w:r>
+              <w:rPr>
+                <w:rFonts w:ascii="Arial" w:hAnsi="Arial" w:cs="Arial"/>
+                <w:b/>
+                <w:bCs/>
+                <w:lang w:val="en-US"/>
+              </w:rPr>
+              <w:t>car.empty_weight</w:t>
             </w:r>
             <w:proofErr w:type="spellEnd"/>
             <w:r>
@@ -3425,25 +3320,14 @@
               <w:t>{{</w:t>
             </w:r>
             <w:proofErr w:type="spellStart"/>
-            <w:proofErr w:type="gramStart"/>
-            <w:r>
-              <w:rPr>
-                <w:rFonts w:ascii="Arial" w:hAnsi="Arial" w:cs="Arial"/>
-                <w:b/>
-                <w:bCs/>
-                <w:lang w:val="en-US"/>
-              </w:rPr>
-              <w:t>car.engine</w:t>
-            </w:r>
-            <w:proofErr w:type="gramEnd"/>
-            <w:r>
-              <w:rPr>
-                <w:rFonts w:ascii="Arial" w:hAnsi="Arial" w:cs="Arial"/>
-                <w:b/>
-                <w:bCs/>
-                <w:lang w:val="en-US"/>
-              </w:rPr>
-              <w:t>_power</w:t>
+            <w:r>
+              <w:rPr>
+                <w:rFonts w:ascii="Arial" w:hAnsi="Arial" w:cs="Arial"/>
+                <w:b/>
+                <w:bCs/>
+                <w:lang w:val="en-US"/>
+              </w:rPr>
+              <w:t>car.engine_power</w:t>
             </w:r>
             <w:proofErr w:type="spellEnd"/>
             <w:r>
@@ -3572,25 +3456,14 @@
               <w:t>fuel_types</w:t>
             </w:r>
             <w:proofErr w:type="spellEnd"/>
-            <w:proofErr w:type="gramStart"/>
-            <w:r>
-              <w:rPr>
-                <w:rFonts w:ascii="Arial" w:hAnsi="Arial" w:cs="Arial"/>
-                <w:b/>
-                <w:bCs/>
-                <w:lang w:val="en-US"/>
-              </w:rPr>
-              <w:t>%}{</w:t>
-            </w:r>
-            <w:proofErr w:type="gramEnd"/>
-            <w:r>
-              <w:rPr>
-                <w:rFonts w:ascii="Arial" w:hAnsi="Arial" w:cs="Arial"/>
-                <w:b/>
-                <w:bCs/>
-                <w:lang w:val="en-US"/>
-              </w:rPr>
-              <w:t>{</w:t>
+            <w:r>
+              <w:rPr>
+                <w:rFonts w:ascii="Arial" w:hAnsi="Arial" w:cs="Arial"/>
+                <w:b/>
+                <w:bCs/>
+                <w:lang w:val="en-US"/>
+              </w:rPr>
+              <w:t>%}{{</w:t>
             </w:r>
             <w:proofErr w:type="spellStart"/>
             <w:r>
@@ -3935,7 +3808,6 @@
         <w:t xml:space="preserve"> </w:t>
       </w:r>
       <w:proofErr w:type="spellStart"/>
-      <w:proofErr w:type="gramStart"/>
       <w:r>
         <w:rPr>
           <w:rStyle w:val="FontStyle25"/>
@@ -3960,17 +3832,7 @@
           <w:bCs/>
           <w:lang w:val="en-US"/>
         </w:rPr>
-        <w:t>{</w:t>
-      </w:r>
-      <w:proofErr w:type="gramEnd"/>
-      <w:r>
-        <w:rPr>
-          <w:rFonts w:ascii="Arial" w:hAnsi="Arial" w:cs="Arial"/>
-          <w:b/>
-          <w:bCs/>
-          <w:lang w:val="en-US"/>
-        </w:rPr>
-        <w:t>{</w:t>
+        <w:t>{{</w:t>
       </w:r>
       <w:proofErr w:type="spellStart"/>
       <w:r>
@@ -5289,7 +5151,6 @@
         <w:t xml:space="preserve"> </w:t>
       </w:r>
       <w:proofErr w:type="spellStart"/>
-      <w:proofErr w:type="gramStart"/>
       <w:r>
         <w:rPr>
           <w:rStyle w:val="FontStyle25"/>
@@ -5308,16 +5169,7 @@
           <w:szCs w:val="22"/>
           <w:lang w:val="en-US"/>
         </w:rPr>
-        <w:t xml:space="preserve">  _</w:t>
-      </w:r>
-      <w:proofErr w:type="gramEnd"/>
-      <w:r>
-        <w:rPr>
-          <w:rStyle w:val="FontStyle25"/>
-          <w:szCs w:val="22"/>
-          <w:lang w:val="en-US"/>
-        </w:rPr>
-        <w:t>__</w:t>
+        <w:t xml:space="preserve">  ___</w:t>
       </w:r>
       <w:r>
         <w:rPr>
@@ -5632,24 +5484,3786 @@
           <w:lang w:val="en-US"/>
         </w:rPr>
       </w:pPr>
+      <w:r>
+        <w:rPr>
+          <w:bCs/>
+          <w:lang w:val="en-US"/>
+        </w:rPr>
+        <w:lastRenderedPageBreak/>
+        <w:t xml:space="preserve">                                                                                        </w:t>
+      </w:r>
+      <w:r>
+        <w:rPr>
+          <w:bCs/>
+          <w:lang w:val="en-US"/>
+        </w:rPr>
+        <w:tab/>
+      </w:r>
+      <w:r>
+        <w:rPr>
+          <w:bCs/>
+          <w:lang w:val="en-US"/>
+        </w:rPr>
+        <w:tab/>
+      </w:r>
+      <w:r>
+        <w:rPr>
+          <w:bCs/>
+          <w:lang w:val="en-US"/>
+        </w:rPr>
+        <w:tab/>
+      </w:r>
       <w:proofErr w:type="spellStart"/>
       <w:r>
         <w:rPr>
           <w:bCs/>
           <w:lang w:val="en-US"/>
         </w:rPr>
-        <w:lastRenderedPageBreak/>
-        <w:t>Kartochka</w:t>
+        <w:t>Davlat</w:t>
       </w:r>
       <w:proofErr w:type="spellEnd"/>
+      <w:r>
+        <w:rPr>
+          <w:bCs/>
+          <w:lang w:val="en-US"/>
+        </w:rPr>
+        <w:t xml:space="preserve"> </w:t>
+      </w:r>
+      <w:proofErr w:type="spellStart"/>
+      <w:r>
+        <w:rPr>
+          <w:bCs/>
+          <w:lang w:val="en-US"/>
+        </w:rPr>
+        <w:t>belgisi</w:t>
+      </w:r>
+      <w:proofErr w:type="spellEnd"/>
+      <w:r>
+        <w:rPr>
+          <w:bCs/>
+          <w:lang w:val="en-US"/>
+        </w:rPr>
+        <w:t xml:space="preserve">  </w:t>
+      </w:r>
     </w:p>
+    <w:tbl>
+      <w:tblPr>
+        <w:tblStyle w:val="a3"/>
+        <w:tblW w:w="10978" w:type="dxa"/>
+        <w:tblInd w:w="-998" w:type="dxa"/>
+        <w:tblBorders>
+          <w:insideH w:val="none" w:sz="0" w:space="0" w:color="auto"/>
+          <w:insideV w:val="none" w:sz="0" w:space="0" w:color="auto"/>
+        </w:tblBorders>
+        <w:tblLayout w:type="fixed"/>
+        <w:tblLook w:val="04A0" w:firstRow="1" w:lastRow="0" w:firstColumn="1" w:lastColumn="0" w:noHBand="0" w:noVBand="1"/>
+      </w:tblPr>
+      <w:tblGrid>
+        <w:gridCol w:w="2189"/>
+        <w:gridCol w:w="663"/>
+        <w:gridCol w:w="3108"/>
+        <w:gridCol w:w="1837"/>
+        <w:gridCol w:w="709"/>
+        <w:gridCol w:w="2472"/>
+      </w:tblGrid>
+      <w:tr>
+        <w:trPr>
+          <w:trHeight w:val="548"/>
+        </w:trPr>
+        <w:tc>
+          <w:tcPr>
+            <w:tcW w:w="5960" w:type="dxa"/>
+            <w:gridSpan w:val="3"/>
+            <w:tcBorders>
+              <w:top w:val="single" w:sz="4" w:space="0" w:color="auto"/>
+              <w:bottom w:val="single" w:sz="4" w:space="0" w:color="auto"/>
+              <w:right w:val="single" w:sz="4" w:space="0" w:color="auto"/>
+            </w:tcBorders>
+          </w:tcPr>
+          <w:p>
+            <w:pPr>
+              <w:jc w:val="center"/>
+              <w:rPr>
+                <w:b/>
+                <w:sz w:val="22"/>
+                <w:szCs w:val="22"/>
+                <w:lang w:val="en-US"/>
+              </w:rPr>
+            </w:pPr>
+            <w:r>
+              <w:rPr>
+                <w:b/>
+                <w:sz w:val="22"/>
+                <w:szCs w:val="22"/>
+                <w:lang w:val="en-US"/>
+              </w:rPr>
+              <w:t>SHAXSIY AVTOTRANSPORT VOSITASINI QAYD ETISH VARAQASI</w:t>
+            </w:r>
+          </w:p>
+        </w:tc>
+        <w:tc>
+          <w:tcPr>
+            <w:tcW w:w="5018" w:type="dxa"/>
+            <w:gridSpan w:val="3"/>
+            <w:tcBorders>
+              <w:top w:val="single" w:sz="4" w:space="0" w:color="auto"/>
+              <w:left w:val="single" w:sz="4" w:space="0" w:color="auto"/>
+              <w:bottom w:val="single" w:sz="4" w:space="0" w:color="auto"/>
+            </w:tcBorders>
+          </w:tcPr>
+          <w:p>
+            <w:pPr>
+              <w:jc w:val="center"/>
+              <w:rPr>
+                <w:b/>
+                <w:sz w:val="22"/>
+                <w:szCs w:val="22"/>
+                <w:lang w:val="en-US"/>
+              </w:rPr>
+            </w:pPr>
+            <w:r>
+              <w:rPr>
+                <w:b/>
+                <w:sz w:val="22"/>
+                <w:szCs w:val="22"/>
+                <w:lang w:val="en-US"/>
+              </w:rPr>
+              <w:t>TRANSPORT VOSITASI EGASI HAQIDA MA’LUMOT</w:t>
+            </w:r>
+          </w:p>
+        </w:tc>
+      </w:tr>
+      <w:tr>
+        <w:trPr>
+          <w:trHeight w:val="298"/>
+        </w:trPr>
+        <w:tc>
+          <w:tcPr>
+            <w:tcW w:w="2189" w:type="dxa"/>
+            <w:tcBorders>
+              <w:top w:val="single" w:sz="4" w:space="0" w:color="auto"/>
+              <w:bottom w:val="single" w:sz="4" w:space="0" w:color="auto"/>
+            </w:tcBorders>
+          </w:tcPr>
+          <w:p>
+            <w:pPr>
+              <w:rPr>
+                <w:b/>
+                <w:sz w:val="22"/>
+                <w:szCs w:val="22"/>
+                <w:lang w:val="en-US"/>
+              </w:rPr>
+            </w:pPr>
+            <w:proofErr w:type="spellStart"/>
+            <w:r>
+              <w:rPr>
+                <w:b/>
+                <w:sz w:val="22"/>
+                <w:szCs w:val="22"/>
+                <w:lang w:val="en-US"/>
+              </w:rPr>
+              <w:t>Texnologik</w:t>
+            </w:r>
+            <w:proofErr w:type="spellEnd"/>
+            <w:r>
+              <w:rPr>
+                <w:b/>
+                <w:sz w:val="22"/>
+                <w:szCs w:val="22"/>
+                <w:lang w:val="en-US"/>
+              </w:rPr>
+              <w:t xml:space="preserve"> </w:t>
+            </w:r>
+            <w:proofErr w:type="spellStart"/>
+            <w:r>
+              <w:rPr>
+                <w:b/>
+                <w:sz w:val="22"/>
+                <w:szCs w:val="22"/>
+                <w:lang w:val="en-US"/>
+              </w:rPr>
+              <w:t>operatsiya</w:t>
+            </w:r>
+            <w:proofErr w:type="spellEnd"/>
+            <w:r>
+              <w:rPr>
+                <w:b/>
+                <w:sz w:val="22"/>
+                <w:szCs w:val="22"/>
+                <w:lang w:val="en-US"/>
+              </w:rPr>
+              <w:t>:</w:t>
+            </w:r>
+          </w:p>
+        </w:tc>
+        <w:tc>
+          <w:tcPr>
+            <w:tcW w:w="663" w:type="dxa"/>
+            <w:tcBorders>
+              <w:top w:val="single" w:sz="4" w:space="0" w:color="auto"/>
+              <w:bottom w:val="single" w:sz="4" w:space="0" w:color="auto"/>
+            </w:tcBorders>
+          </w:tcPr>
+          <w:p>
+            <w:pPr>
+              <w:jc w:val="right"/>
+              <w:rPr>
+                <w:b/>
+                <w:sz w:val="22"/>
+                <w:szCs w:val="22"/>
+                <w:lang w:val="en-US"/>
+              </w:rPr>
+            </w:pPr>
+            <w:r>
+              <w:rPr>
+                <w:b/>
+                <w:sz w:val="22"/>
+                <w:szCs w:val="22"/>
+                <w:lang w:val="en-US"/>
+              </w:rPr>
+              <w:t>1:</w:t>
+            </w:r>
+          </w:p>
+        </w:tc>
+        <w:tc>
+          <w:tcPr>
+            <w:tcW w:w="3108" w:type="dxa"/>
+            <w:tcBorders>
+              <w:top w:val="single" w:sz="4" w:space="0" w:color="auto"/>
+              <w:bottom w:val="single" w:sz="4" w:space="0" w:color="auto"/>
+              <w:right w:val="single" w:sz="4" w:space="0" w:color="auto"/>
+            </w:tcBorders>
+          </w:tcPr>
+          <w:p>
+            <w:pPr>
+              <w:rPr>
+                <w:rFonts w:ascii="Arial" w:hAnsi="Arial" w:cs="Arial"/>
+                <w:b/>
+                <w:lang w:val="en-US"/>
+              </w:rPr>
+            </w:pPr>
+          </w:p>
+        </w:tc>
+        <w:tc>
+          <w:tcPr>
+            <w:tcW w:w="1837" w:type="dxa"/>
+            <w:tcBorders>
+              <w:top w:val="single" w:sz="4" w:space="0" w:color="auto"/>
+              <w:left w:val="single" w:sz="4" w:space="0" w:color="auto"/>
+              <w:bottom w:val="single" w:sz="4" w:space="0" w:color="auto"/>
+            </w:tcBorders>
+          </w:tcPr>
+          <w:p>
+            <w:pPr>
+              <w:rPr>
+                <w:b/>
+                <w:sz w:val="22"/>
+                <w:szCs w:val="22"/>
+                <w:lang w:val="en-US"/>
+              </w:rPr>
+            </w:pPr>
+            <w:proofErr w:type="spellStart"/>
+            <w:r>
+              <w:rPr>
+                <w:b/>
+                <w:sz w:val="22"/>
+                <w:szCs w:val="22"/>
+                <w:lang w:val="en-US"/>
+              </w:rPr>
+              <w:t>Familiyasi</w:t>
+            </w:r>
+            <w:proofErr w:type="spellEnd"/>
+            <w:r>
+              <w:rPr>
+                <w:b/>
+                <w:sz w:val="22"/>
+                <w:szCs w:val="22"/>
+                <w:lang w:val="en-US"/>
+              </w:rPr>
+              <w:t>:</w:t>
+            </w:r>
+          </w:p>
+        </w:tc>
+        <w:tc>
+          <w:tcPr>
+            <w:tcW w:w="709" w:type="dxa"/>
+            <w:tcBorders>
+              <w:top w:val="single" w:sz="4" w:space="0" w:color="auto"/>
+              <w:bottom w:val="single" w:sz="4" w:space="0" w:color="auto"/>
+            </w:tcBorders>
+          </w:tcPr>
+          <w:p>
+            <w:pPr>
+              <w:jc w:val="right"/>
+              <w:rPr>
+                <w:b/>
+                <w:sz w:val="22"/>
+                <w:szCs w:val="22"/>
+                <w:lang w:val="en-US"/>
+              </w:rPr>
+            </w:pPr>
+            <w:r>
+              <w:rPr>
+                <w:b/>
+                <w:sz w:val="22"/>
+                <w:szCs w:val="22"/>
+                <w:lang w:val="en-US"/>
+              </w:rPr>
+              <w:t>12:</w:t>
+            </w:r>
+          </w:p>
+        </w:tc>
+        <w:tc>
+          <w:tcPr>
+            <w:tcW w:w="2472" w:type="dxa"/>
+            <w:tcBorders>
+              <w:top w:val="single" w:sz="4" w:space="0" w:color="auto"/>
+              <w:bottom w:val="single" w:sz="4" w:space="0" w:color="auto"/>
+            </w:tcBorders>
+          </w:tcPr>
+          <w:p>
+            <w:pPr>
+              <w:rPr>
+                <w:b/>
+                <w:sz w:val="22"/>
+                <w:szCs w:val="22"/>
+                <w:lang w:val="en-US"/>
+              </w:rPr>
+            </w:pPr>
+            <w:r>
+              <w:rPr>
+                <w:b/>
+                <w:sz w:val="22"/>
+                <w:szCs w:val="22"/>
+                <w:lang w:val="en-US"/>
+              </w:rPr>
+              <w:t>{{</w:t>
+            </w:r>
+            <w:proofErr w:type="spellStart"/>
+            <w:r>
+              <w:rPr>
+                <w:b/>
+                <w:sz w:val="22"/>
+                <w:szCs w:val="22"/>
+                <w:lang w:val="en-US"/>
+              </w:rPr>
+              <w:t>user.lastname</w:t>
+            </w:r>
+            <w:proofErr w:type="spellEnd"/>
+            <w:r>
+              <w:rPr>
+                <w:b/>
+                <w:sz w:val="22"/>
+                <w:szCs w:val="22"/>
+                <w:lang w:val="en-US"/>
+              </w:rPr>
+              <w:t>}}</w:t>
+            </w:r>
+          </w:p>
+        </w:tc>
+      </w:tr>
+      <w:tr>
+        <w:trPr>
+          <w:trHeight w:val="298"/>
+        </w:trPr>
+        <w:tc>
+          <w:tcPr>
+            <w:tcW w:w="2189" w:type="dxa"/>
+            <w:tcBorders>
+              <w:top w:val="single" w:sz="4" w:space="0" w:color="auto"/>
+              <w:bottom w:val="single" w:sz="4" w:space="0" w:color="auto"/>
+            </w:tcBorders>
+          </w:tcPr>
+          <w:p>
+            <w:pPr>
+              <w:rPr>
+                <w:b/>
+                <w:sz w:val="22"/>
+                <w:szCs w:val="22"/>
+                <w:lang w:val="en-US"/>
+              </w:rPr>
+            </w:pPr>
+            <w:proofErr w:type="spellStart"/>
+            <w:r>
+              <w:rPr>
+                <w:b/>
+                <w:sz w:val="22"/>
+                <w:szCs w:val="22"/>
+                <w:lang w:val="en-US"/>
+              </w:rPr>
+              <w:t>Qayd</w:t>
+            </w:r>
+            <w:proofErr w:type="spellEnd"/>
+            <w:r>
+              <w:rPr>
+                <w:b/>
+                <w:sz w:val="22"/>
+                <w:szCs w:val="22"/>
+                <w:lang w:val="en-US"/>
+              </w:rPr>
+              <w:t xml:space="preserve"> </w:t>
+            </w:r>
+            <w:proofErr w:type="spellStart"/>
+            <w:r>
+              <w:rPr>
+                <w:b/>
+                <w:sz w:val="22"/>
+                <w:szCs w:val="22"/>
+                <w:lang w:val="en-US"/>
+              </w:rPr>
+              <w:t>etilish</w:t>
+            </w:r>
+            <w:proofErr w:type="spellEnd"/>
+            <w:r>
+              <w:rPr>
+                <w:b/>
+                <w:sz w:val="22"/>
+                <w:szCs w:val="22"/>
+                <w:lang w:val="en-US"/>
+              </w:rPr>
+              <w:t xml:space="preserve"> </w:t>
+            </w:r>
+            <w:proofErr w:type="spellStart"/>
+            <w:r>
+              <w:rPr>
+                <w:b/>
+                <w:sz w:val="22"/>
+                <w:szCs w:val="22"/>
+                <w:lang w:val="en-US"/>
+              </w:rPr>
+              <w:t>vaqti</w:t>
+            </w:r>
+            <w:proofErr w:type="spellEnd"/>
+            <w:r>
+              <w:rPr>
+                <w:b/>
+                <w:sz w:val="22"/>
+                <w:szCs w:val="22"/>
+                <w:lang w:val="en-US"/>
+              </w:rPr>
+              <w:t>:</w:t>
+            </w:r>
+          </w:p>
+        </w:tc>
+        <w:tc>
+          <w:tcPr>
+            <w:tcW w:w="663" w:type="dxa"/>
+            <w:tcBorders>
+              <w:top w:val="single" w:sz="4" w:space="0" w:color="auto"/>
+              <w:bottom w:val="single" w:sz="4" w:space="0" w:color="auto"/>
+            </w:tcBorders>
+          </w:tcPr>
+          <w:p>
+            <w:pPr>
+              <w:jc w:val="right"/>
+              <w:rPr>
+                <w:b/>
+                <w:sz w:val="22"/>
+                <w:szCs w:val="22"/>
+                <w:lang w:val="en-US"/>
+              </w:rPr>
+            </w:pPr>
+            <w:r>
+              <w:rPr>
+                <w:b/>
+                <w:sz w:val="22"/>
+                <w:szCs w:val="22"/>
+                <w:lang w:val="en-US"/>
+              </w:rPr>
+              <w:t>2:</w:t>
+            </w:r>
+          </w:p>
+        </w:tc>
+        <w:tc>
+          <w:tcPr>
+            <w:tcW w:w="3108" w:type="dxa"/>
+            <w:tcBorders>
+              <w:top w:val="single" w:sz="4" w:space="0" w:color="auto"/>
+              <w:bottom w:val="single" w:sz="4" w:space="0" w:color="auto"/>
+              <w:right w:val="single" w:sz="4" w:space="0" w:color="auto"/>
+            </w:tcBorders>
+          </w:tcPr>
+          <w:p>
+            <w:pPr>
+              <w:rPr>
+                <w:rFonts w:ascii="Arial" w:hAnsi="Arial" w:cs="Arial"/>
+                <w:b/>
+                <w:lang w:val="en-US"/>
+              </w:rPr>
+            </w:pPr>
+            <w:r>
+              <w:rPr>
+                <w:rFonts w:ascii="Arial" w:hAnsi="Arial" w:cs="Arial"/>
+                <w:b/>
+                <w:lang w:val="en-US"/>
+              </w:rPr>
+              <w:t>{{now}}</w:t>
+            </w:r>
+          </w:p>
+        </w:tc>
+        <w:tc>
+          <w:tcPr>
+            <w:tcW w:w="1837" w:type="dxa"/>
+            <w:tcBorders>
+              <w:top w:val="single" w:sz="4" w:space="0" w:color="auto"/>
+              <w:left w:val="single" w:sz="4" w:space="0" w:color="auto"/>
+              <w:bottom w:val="single" w:sz="4" w:space="0" w:color="auto"/>
+            </w:tcBorders>
+          </w:tcPr>
+          <w:p>
+            <w:pPr>
+              <w:rPr>
+                <w:b/>
+                <w:sz w:val="22"/>
+                <w:szCs w:val="22"/>
+                <w:lang w:val="en-US"/>
+              </w:rPr>
+            </w:pPr>
+            <w:proofErr w:type="spellStart"/>
+            <w:r>
+              <w:rPr>
+                <w:b/>
+                <w:sz w:val="22"/>
+                <w:szCs w:val="22"/>
+                <w:lang w:val="en-US"/>
+              </w:rPr>
+              <w:t>Ismi</w:t>
+            </w:r>
+            <w:proofErr w:type="spellEnd"/>
+          </w:p>
+        </w:tc>
+        <w:tc>
+          <w:tcPr>
+            <w:tcW w:w="709" w:type="dxa"/>
+            <w:tcBorders>
+              <w:top w:val="single" w:sz="4" w:space="0" w:color="auto"/>
+              <w:bottom w:val="single" w:sz="4" w:space="0" w:color="auto"/>
+            </w:tcBorders>
+          </w:tcPr>
+          <w:p>
+            <w:pPr>
+              <w:jc w:val="right"/>
+              <w:rPr>
+                <w:b/>
+                <w:sz w:val="22"/>
+                <w:szCs w:val="22"/>
+                <w:lang w:val="en-US"/>
+              </w:rPr>
+            </w:pPr>
+            <w:r>
+              <w:rPr>
+                <w:b/>
+                <w:sz w:val="22"/>
+                <w:szCs w:val="22"/>
+                <w:lang w:val="en-US"/>
+              </w:rPr>
+              <w:t>13:</w:t>
+            </w:r>
+          </w:p>
+        </w:tc>
+        <w:tc>
+          <w:tcPr>
+            <w:tcW w:w="2472" w:type="dxa"/>
+            <w:tcBorders>
+              <w:top w:val="single" w:sz="4" w:space="0" w:color="auto"/>
+              <w:bottom w:val="single" w:sz="4" w:space="0" w:color="auto"/>
+            </w:tcBorders>
+          </w:tcPr>
+          <w:p>
+            <w:pPr>
+              <w:rPr>
+                <w:b/>
+                <w:sz w:val="22"/>
+                <w:szCs w:val="22"/>
+                <w:lang w:val="en-US"/>
+              </w:rPr>
+            </w:pPr>
+            <w:r>
+              <w:rPr>
+                <w:b/>
+                <w:sz w:val="22"/>
+                <w:szCs w:val="22"/>
+                <w:lang w:val="en-US"/>
+              </w:rPr>
+              <w:t>{{</w:t>
+            </w:r>
+            <w:proofErr w:type="spellStart"/>
+            <w:r>
+              <w:rPr>
+                <w:b/>
+                <w:sz w:val="22"/>
+                <w:szCs w:val="22"/>
+                <w:lang w:val="en-US"/>
+              </w:rPr>
+              <w:t>user.</w:t>
+            </w:r>
+            <w:r>
+              <w:rPr>
+                <w:b/>
+                <w:sz w:val="22"/>
+                <w:szCs w:val="22"/>
+                <w:lang w:val="en-US"/>
+              </w:rPr>
+              <w:t>firstname</w:t>
+            </w:r>
+            <w:proofErr w:type="spellEnd"/>
+            <w:r>
+              <w:rPr>
+                <w:b/>
+                <w:sz w:val="22"/>
+                <w:szCs w:val="22"/>
+                <w:lang w:val="en-US"/>
+              </w:rPr>
+              <w:t>}}</w:t>
+            </w:r>
+          </w:p>
+        </w:tc>
+      </w:tr>
+      <w:tr>
+        <w:trPr>
+          <w:trHeight w:val="298"/>
+        </w:trPr>
+        <w:tc>
+          <w:tcPr>
+            <w:tcW w:w="2189" w:type="dxa"/>
+            <w:tcBorders>
+              <w:top w:val="single" w:sz="4" w:space="0" w:color="auto"/>
+              <w:bottom w:val="single" w:sz="4" w:space="0" w:color="auto"/>
+            </w:tcBorders>
+          </w:tcPr>
+          <w:p>
+            <w:pPr>
+              <w:rPr>
+                <w:b/>
+                <w:sz w:val="22"/>
+                <w:szCs w:val="22"/>
+                <w:lang w:val="en-US"/>
+              </w:rPr>
+            </w:pPr>
+            <w:proofErr w:type="spellStart"/>
+            <w:r>
+              <w:rPr>
+                <w:b/>
+                <w:sz w:val="22"/>
+                <w:szCs w:val="22"/>
+                <w:lang w:val="en-US"/>
+              </w:rPr>
+              <w:t>Davlat</w:t>
+            </w:r>
+            <w:proofErr w:type="spellEnd"/>
+            <w:r>
+              <w:rPr>
+                <w:b/>
+                <w:sz w:val="22"/>
+                <w:szCs w:val="22"/>
+                <w:lang w:val="en-US"/>
+              </w:rPr>
+              <w:t xml:space="preserve"> </w:t>
+            </w:r>
+            <w:proofErr w:type="spellStart"/>
+            <w:r>
+              <w:rPr>
+                <w:b/>
+                <w:sz w:val="22"/>
+                <w:szCs w:val="22"/>
+                <w:lang w:val="en-US"/>
+              </w:rPr>
+              <w:t>raqam</w:t>
+            </w:r>
+            <w:proofErr w:type="spellEnd"/>
+            <w:r>
+              <w:rPr>
+                <w:b/>
+                <w:sz w:val="22"/>
+                <w:szCs w:val="22"/>
+                <w:lang w:val="en-US"/>
+              </w:rPr>
+              <w:t xml:space="preserve"> </w:t>
+            </w:r>
+            <w:proofErr w:type="spellStart"/>
+            <w:r>
+              <w:rPr>
+                <w:b/>
+                <w:sz w:val="22"/>
+                <w:szCs w:val="22"/>
+                <w:lang w:val="en-US"/>
+              </w:rPr>
+              <w:t>belgisi</w:t>
+            </w:r>
+            <w:proofErr w:type="spellEnd"/>
+            <w:r>
+              <w:rPr>
+                <w:b/>
+                <w:sz w:val="22"/>
+                <w:szCs w:val="22"/>
+                <w:lang w:val="en-US"/>
+              </w:rPr>
+              <w:t>:</w:t>
+            </w:r>
+          </w:p>
+        </w:tc>
+        <w:tc>
+          <w:tcPr>
+            <w:tcW w:w="663" w:type="dxa"/>
+            <w:tcBorders>
+              <w:top w:val="single" w:sz="4" w:space="0" w:color="auto"/>
+              <w:bottom w:val="single" w:sz="4" w:space="0" w:color="auto"/>
+            </w:tcBorders>
+          </w:tcPr>
+          <w:p>
+            <w:pPr>
+              <w:jc w:val="right"/>
+              <w:rPr>
+                <w:b/>
+                <w:sz w:val="22"/>
+                <w:szCs w:val="22"/>
+                <w:lang w:val="en-US"/>
+              </w:rPr>
+            </w:pPr>
+            <w:r>
+              <w:rPr>
+                <w:b/>
+                <w:sz w:val="22"/>
+                <w:szCs w:val="22"/>
+                <w:lang w:val="en-US"/>
+              </w:rPr>
+              <w:t xml:space="preserve">3: </w:t>
+            </w:r>
+          </w:p>
+        </w:tc>
+        <w:tc>
+          <w:tcPr>
+            <w:tcW w:w="3108" w:type="dxa"/>
+            <w:tcBorders>
+              <w:top w:val="single" w:sz="4" w:space="0" w:color="auto"/>
+              <w:bottom w:val="single" w:sz="4" w:space="0" w:color="auto"/>
+              <w:right w:val="single" w:sz="4" w:space="0" w:color="auto"/>
+            </w:tcBorders>
+          </w:tcPr>
+          <w:p>
+            <w:pPr>
+              <w:rPr>
+                <w:rFonts w:ascii="Arial" w:hAnsi="Arial" w:cs="Arial"/>
+                <w:b/>
+                <w:lang w:val="en-US"/>
+              </w:rPr>
+            </w:pPr>
+            <w:r>
+              <w:rPr>
+                <w:rFonts w:ascii="Arial" w:hAnsi="Arial" w:cs="Arial"/>
+                <w:b/>
+                <w:lang w:val="en-US"/>
+              </w:rPr>
+              <w:t>{{</w:t>
+            </w:r>
+            <w:proofErr w:type="spellStart"/>
+            <w:r>
+              <w:rPr>
+                <w:rFonts w:ascii="Arial" w:hAnsi="Arial" w:cs="Arial"/>
+                <w:b/>
+                <w:lang w:val="en-US"/>
+              </w:rPr>
+              <w:t>old_number</w:t>
+            </w:r>
+            <w:proofErr w:type="spellEnd"/>
+            <w:r>
+              <w:rPr>
+                <w:rFonts w:ascii="Arial" w:hAnsi="Arial" w:cs="Arial"/>
+                <w:b/>
+                <w:lang w:val="en-US"/>
+              </w:rPr>
+              <w:t>}}</w:t>
+            </w:r>
+          </w:p>
+        </w:tc>
+        <w:tc>
+          <w:tcPr>
+            <w:tcW w:w="1837" w:type="dxa"/>
+            <w:tcBorders>
+              <w:top w:val="single" w:sz="4" w:space="0" w:color="auto"/>
+              <w:left w:val="single" w:sz="4" w:space="0" w:color="auto"/>
+              <w:bottom w:val="single" w:sz="4" w:space="0" w:color="auto"/>
+            </w:tcBorders>
+          </w:tcPr>
+          <w:p>
+            <w:pPr>
+              <w:rPr>
+                <w:b/>
+                <w:sz w:val="22"/>
+                <w:szCs w:val="22"/>
+                <w:lang w:val="en-US"/>
+              </w:rPr>
+            </w:pPr>
+            <w:proofErr w:type="spellStart"/>
+            <w:r>
+              <w:rPr>
+                <w:b/>
+                <w:sz w:val="22"/>
+                <w:szCs w:val="22"/>
+                <w:lang w:val="en-US"/>
+              </w:rPr>
+              <w:t>Otasining</w:t>
+            </w:r>
+            <w:proofErr w:type="spellEnd"/>
+            <w:r>
+              <w:rPr>
+                <w:b/>
+                <w:sz w:val="22"/>
+                <w:szCs w:val="22"/>
+                <w:lang w:val="en-US"/>
+              </w:rPr>
+              <w:t xml:space="preserve"> </w:t>
+            </w:r>
+            <w:proofErr w:type="spellStart"/>
+            <w:r>
+              <w:rPr>
+                <w:b/>
+                <w:sz w:val="22"/>
+                <w:szCs w:val="22"/>
+                <w:lang w:val="en-US"/>
+              </w:rPr>
+              <w:t>ismi</w:t>
+            </w:r>
+            <w:proofErr w:type="spellEnd"/>
+            <w:r>
+              <w:rPr>
+                <w:b/>
+                <w:sz w:val="22"/>
+                <w:szCs w:val="22"/>
+                <w:lang w:val="en-US"/>
+              </w:rPr>
+              <w:t xml:space="preserve">: </w:t>
+            </w:r>
+          </w:p>
+        </w:tc>
+        <w:tc>
+          <w:tcPr>
+            <w:tcW w:w="709" w:type="dxa"/>
+            <w:tcBorders>
+              <w:top w:val="single" w:sz="4" w:space="0" w:color="auto"/>
+              <w:bottom w:val="single" w:sz="4" w:space="0" w:color="auto"/>
+            </w:tcBorders>
+          </w:tcPr>
+          <w:p>
+            <w:pPr>
+              <w:jc w:val="right"/>
+              <w:rPr>
+                <w:b/>
+                <w:sz w:val="22"/>
+                <w:szCs w:val="22"/>
+                <w:lang w:val="en-US"/>
+              </w:rPr>
+            </w:pPr>
+            <w:r>
+              <w:rPr>
+                <w:b/>
+                <w:sz w:val="22"/>
+                <w:szCs w:val="22"/>
+                <w:lang w:val="en-US"/>
+              </w:rPr>
+              <w:t>14:</w:t>
+            </w:r>
+          </w:p>
+        </w:tc>
+        <w:tc>
+          <w:tcPr>
+            <w:tcW w:w="2472" w:type="dxa"/>
+            <w:tcBorders>
+              <w:top w:val="single" w:sz="4" w:space="0" w:color="auto"/>
+              <w:bottom w:val="single" w:sz="4" w:space="0" w:color="auto"/>
+            </w:tcBorders>
+          </w:tcPr>
+          <w:p>
+            <w:pPr>
+              <w:rPr>
+                <w:b/>
+                <w:sz w:val="22"/>
+                <w:szCs w:val="22"/>
+                <w:lang w:val="en-US"/>
+              </w:rPr>
+            </w:pPr>
+            <w:r>
+              <w:rPr>
+                <w:b/>
+                <w:sz w:val="22"/>
+                <w:szCs w:val="22"/>
+                <w:lang w:val="en-US"/>
+              </w:rPr>
+              <w:t>{{</w:t>
+            </w:r>
+            <w:proofErr w:type="spellStart"/>
+            <w:r>
+              <w:rPr>
+                <w:b/>
+                <w:sz w:val="22"/>
+                <w:szCs w:val="22"/>
+                <w:lang w:val="en-US"/>
+              </w:rPr>
+              <w:t>user.middlename</w:t>
+            </w:r>
+            <w:proofErr w:type="spellEnd"/>
+          </w:p>
+        </w:tc>
+      </w:tr>
+      <w:tr>
+        <w:trPr>
+          <w:trHeight w:val="298"/>
+        </w:trPr>
+        <w:tc>
+          <w:tcPr>
+            <w:tcW w:w="2189" w:type="dxa"/>
+            <w:tcBorders>
+              <w:top w:val="single" w:sz="4" w:space="0" w:color="auto"/>
+              <w:bottom w:val="single" w:sz="4" w:space="0" w:color="auto"/>
+            </w:tcBorders>
+          </w:tcPr>
+          <w:p>
+            <w:pPr>
+              <w:rPr>
+                <w:b/>
+                <w:sz w:val="22"/>
+                <w:szCs w:val="22"/>
+                <w:lang w:val="en-US"/>
+              </w:rPr>
+            </w:pPr>
+            <w:proofErr w:type="spellStart"/>
+            <w:r>
+              <w:rPr>
+                <w:b/>
+                <w:sz w:val="22"/>
+                <w:szCs w:val="22"/>
+                <w:lang w:val="en-US"/>
+              </w:rPr>
+              <w:t>Avvalgi</w:t>
+            </w:r>
+            <w:proofErr w:type="spellEnd"/>
+            <w:r>
+              <w:rPr>
+                <w:b/>
+                <w:sz w:val="22"/>
+                <w:szCs w:val="22"/>
+                <w:lang w:val="en-US"/>
+              </w:rPr>
+              <w:t xml:space="preserve"> </w:t>
+            </w:r>
+            <w:proofErr w:type="spellStart"/>
+            <w:r>
+              <w:rPr>
+                <w:b/>
+                <w:sz w:val="22"/>
+                <w:szCs w:val="22"/>
+                <w:lang w:val="en-US"/>
+              </w:rPr>
+              <w:t>davlat</w:t>
+            </w:r>
+            <w:proofErr w:type="spellEnd"/>
+            <w:r>
+              <w:rPr>
+                <w:b/>
+                <w:sz w:val="22"/>
+                <w:szCs w:val="22"/>
+                <w:lang w:val="en-US"/>
+              </w:rPr>
+              <w:t xml:space="preserve"> </w:t>
+            </w:r>
+            <w:proofErr w:type="spellStart"/>
+            <w:r>
+              <w:rPr>
+                <w:b/>
+                <w:sz w:val="22"/>
+                <w:szCs w:val="22"/>
+                <w:lang w:val="en-US"/>
+              </w:rPr>
+              <w:t>raqam</w:t>
+            </w:r>
+            <w:proofErr w:type="spellEnd"/>
+            <w:r>
+              <w:rPr>
+                <w:b/>
+                <w:sz w:val="22"/>
+                <w:szCs w:val="22"/>
+                <w:lang w:val="en-US"/>
+              </w:rPr>
+              <w:t xml:space="preserve"> </w:t>
+            </w:r>
+            <w:proofErr w:type="spellStart"/>
+            <w:r>
+              <w:rPr>
+                <w:b/>
+                <w:sz w:val="22"/>
+                <w:szCs w:val="22"/>
+                <w:lang w:val="en-US"/>
+              </w:rPr>
+              <w:t>belgisi</w:t>
+            </w:r>
+            <w:proofErr w:type="spellEnd"/>
+            <w:r>
+              <w:rPr>
+                <w:b/>
+                <w:sz w:val="22"/>
+                <w:szCs w:val="22"/>
+                <w:lang w:val="en-US"/>
+              </w:rPr>
+              <w:t>:</w:t>
+            </w:r>
+          </w:p>
+        </w:tc>
+        <w:tc>
+          <w:tcPr>
+            <w:tcW w:w="663" w:type="dxa"/>
+            <w:tcBorders>
+              <w:top w:val="single" w:sz="4" w:space="0" w:color="auto"/>
+              <w:bottom w:val="single" w:sz="4" w:space="0" w:color="auto"/>
+            </w:tcBorders>
+          </w:tcPr>
+          <w:p>
+            <w:pPr>
+              <w:jc w:val="right"/>
+              <w:rPr>
+                <w:b/>
+                <w:sz w:val="22"/>
+                <w:szCs w:val="22"/>
+                <w:lang w:val="en-US"/>
+              </w:rPr>
+            </w:pPr>
+            <w:r>
+              <w:rPr>
+                <w:b/>
+                <w:sz w:val="22"/>
+                <w:szCs w:val="22"/>
+                <w:lang w:val="en-US"/>
+              </w:rPr>
+              <w:t>4:</w:t>
+            </w:r>
+          </w:p>
+        </w:tc>
+        <w:tc>
+          <w:tcPr>
+            <w:tcW w:w="3108" w:type="dxa"/>
+            <w:tcBorders>
+              <w:top w:val="single" w:sz="4" w:space="0" w:color="auto"/>
+              <w:bottom w:val="single" w:sz="4" w:space="0" w:color="auto"/>
+              <w:right w:val="single" w:sz="4" w:space="0" w:color="auto"/>
+            </w:tcBorders>
+          </w:tcPr>
+          <w:p>
+            <w:pPr>
+              <w:rPr>
+                <w:rFonts w:ascii="Arial" w:hAnsi="Arial" w:cs="Arial"/>
+                <w:b/>
+                <w:lang w:val="en-US"/>
+              </w:rPr>
+            </w:pPr>
+            <w:r>
+              <w:rPr>
+                <w:rFonts w:ascii="Arial" w:hAnsi="Arial" w:cs="Arial"/>
+                <w:b/>
+                <w:lang w:val="en-US"/>
+              </w:rPr>
+              <w:t>{{</w:t>
+            </w:r>
+            <w:proofErr w:type="spellStart"/>
+            <w:r>
+              <w:rPr>
+                <w:rFonts w:ascii="Arial" w:hAnsi="Arial" w:cs="Arial"/>
+                <w:b/>
+                <w:lang w:val="en-US"/>
+              </w:rPr>
+              <w:t>old_number</w:t>
+            </w:r>
+            <w:proofErr w:type="spellEnd"/>
+            <w:r>
+              <w:rPr>
+                <w:rFonts w:ascii="Arial" w:hAnsi="Arial" w:cs="Arial"/>
+                <w:b/>
+                <w:lang w:val="en-US"/>
+              </w:rPr>
+              <w:t>}}</w:t>
+            </w:r>
+          </w:p>
+        </w:tc>
+        <w:tc>
+          <w:tcPr>
+            <w:tcW w:w="1837" w:type="dxa"/>
+            <w:tcBorders>
+              <w:top w:val="single" w:sz="4" w:space="0" w:color="auto"/>
+              <w:left w:val="single" w:sz="4" w:space="0" w:color="auto"/>
+              <w:bottom w:val="single" w:sz="4" w:space="0" w:color="auto"/>
+            </w:tcBorders>
+          </w:tcPr>
+          <w:p>
+            <w:pPr>
+              <w:rPr>
+                <w:b/>
+                <w:sz w:val="22"/>
+                <w:szCs w:val="22"/>
+                <w:lang w:val="en-US"/>
+              </w:rPr>
+            </w:pPr>
+            <w:proofErr w:type="spellStart"/>
+            <w:r>
+              <w:rPr>
+                <w:b/>
+                <w:sz w:val="22"/>
+                <w:szCs w:val="22"/>
+                <w:lang w:val="en-US"/>
+              </w:rPr>
+              <w:t>Tug’ilgan</w:t>
+            </w:r>
+            <w:proofErr w:type="spellEnd"/>
+            <w:r>
+              <w:rPr>
+                <w:b/>
+                <w:sz w:val="22"/>
+                <w:szCs w:val="22"/>
+                <w:lang w:val="en-US"/>
+              </w:rPr>
+              <w:t xml:space="preserve"> </w:t>
+            </w:r>
+            <w:proofErr w:type="spellStart"/>
+            <w:r>
+              <w:rPr>
+                <w:b/>
+                <w:sz w:val="22"/>
+                <w:szCs w:val="22"/>
+                <w:lang w:val="en-US"/>
+              </w:rPr>
+              <w:t>yili</w:t>
+            </w:r>
+            <w:proofErr w:type="spellEnd"/>
+            <w:r>
+              <w:rPr>
+                <w:b/>
+                <w:sz w:val="22"/>
+                <w:szCs w:val="22"/>
+                <w:lang w:val="en-US"/>
+              </w:rPr>
+              <w:t>:</w:t>
+            </w:r>
+          </w:p>
+        </w:tc>
+        <w:tc>
+          <w:tcPr>
+            <w:tcW w:w="709" w:type="dxa"/>
+            <w:tcBorders>
+              <w:top w:val="single" w:sz="4" w:space="0" w:color="auto"/>
+              <w:bottom w:val="single" w:sz="4" w:space="0" w:color="auto"/>
+            </w:tcBorders>
+          </w:tcPr>
+          <w:p>
+            <w:pPr>
+              <w:jc w:val="right"/>
+              <w:rPr>
+                <w:b/>
+                <w:sz w:val="22"/>
+                <w:szCs w:val="22"/>
+                <w:lang w:val="en-US"/>
+              </w:rPr>
+            </w:pPr>
+            <w:r>
+              <w:rPr>
+                <w:b/>
+                <w:sz w:val="22"/>
+                <w:szCs w:val="22"/>
+                <w:lang w:val="en-US"/>
+              </w:rPr>
+              <w:t>15:</w:t>
+            </w:r>
+          </w:p>
+        </w:tc>
+        <w:tc>
+          <w:tcPr>
+            <w:tcW w:w="2472" w:type="dxa"/>
+            <w:tcBorders>
+              <w:top w:val="single" w:sz="4" w:space="0" w:color="auto"/>
+              <w:bottom w:val="single" w:sz="4" w:space="0" w:color="auto"/>
+            </w:tcBorders>
+          </w:tcPr>
+          <w:p>
+            <w:pPr>
+              <w:rPr>
+                <w:b/>
+                <w:sz w:val="22"/>
+                <w:szCs w:val="22"/>
+                <w:lang w:val="en-US"/>
+              </w:rPr>
+            </w:pPr>
+            <w:r>
+              <w:rPr>
+                <w:b/>
+                <w:sz w:val="22"/>
+                <w:szCs w:val="22"/>
+                <w:lang w:val="en-US"/>
+              </w:rPr>
+              <w:t>{{birthday}}</w:t>
+            </w:r>
+          </w:p>
+        </w:tc>
+      </w:tr>
+      <w:tr>
+        <w:trPr>
+          <w:trHeight w:val="298"/>
+        </w:trPr>
+        <w:tc>
+          <w:tcPr>
+            <w:tcW w:w="2189" w:type="dxa"/>
+            <w:tcBorders>
+              <w:top w:val="single" w:sz="4" w:space="0" w:color="auto"/>
+              <w:bottom w:val="single" w:sz="4" w:space="0" w:color="auto"/>
+            </w:tcBorders>
+          </w:tcPr>
+          <w:p>
+            <w:pPr>
+              <w:rPr>
+                <w:b/>
+                <w:sz w:val="22"/>
+                <w:szCs w:val="22"/>
+                <w:lang w:val="en-US"/>
+              </w:rPr>
+            </w:pPr>
+            <w:proofErr w:type="spellStart"/>
+            <w:r>
+              <w:rPr>
+                <w:b/>
+                <w:sz w:val="22"/>
+                <w:szCs w:val="22"/>
+                <w:lang w:val="en-US"/>
+              </w:rPr>
+              <w:t>Rusumi</w:t>
+            </w:r>
+            <w:proofErr w:type="spellEnd"/>
+            <w:r>
+              <w:rPr>
+                <w:b/>
+                <w:sz w:val="22"/>
+                <w:szCs w:val="22"/>
+                <w:lang w:val="en-US"/>
+              </w:rPr>
+              <w:t xml:space="preserve">, </w:t>
+            </w:r>
+            <w:proofErr w:type="spellStart"/>
+            <w:r>
+              <w:rPr>
+                <w:b/>
+                <w:sz w:val="22"/>
+                <w:szCs w:val="22"/>
+                <w:lang w:val="en-US"/>
+              </w:rPr>
+              <w:t>modifikatsiyasi</w:t>
+            </w:r>
+            <w:proofErr w:type="spellEnd"/>
+            <w:r>
+              <w:rPr>
+                <w:b/>
+                <w:sz w:val="22"/>
+                <w:szCs w:val="22"/>
+                <w:lang w:val="en-US"/>
+              </w:rPr>
+              <w:t>:</w:t>
+            </w:r>
+          </w:p>
+        </w:tc>
+        <w:tc>
+          <w:tcPr>
+            <w:tcW w:w="663" w:type="dxa"/>
+            <w:tcBorders>
+              <w:top w:val="single" w:sz="4" w:space="0" w:color="auto"/>
+              <w:bottom w:val="single" w:sz="4" w:space="0" w:color="auto"/>
+            </w:tcBorders>
+          </w:tcPr>
+          <w:p>
+            <w:pPr>
+              <w:jc w:val="right"/>
+              <w:rPr>
+                <w:b/>
+                <w:sz w:val="22"/>
+                <w:szCs w:val="22"/>
+                <w:lang w:val="en-US"/>
+              </w:rPr>
+            </w:pPr>
+            <w:r>
+              <w:rPr>
+                <w:b/>
+                <w:sz w:val="22"/>
+                <w:szCs w:val="22"/>
+                <w:lang w:val="en-US"/>
+              </w:rPr>
+              <w:t>5:</w:t>
+            </w:r>
+          </w:p>
+        </w:tc>
+        <w:tc>
+          <w:tcPr>
+            <w:tcW w:w="3108" w:type="dxa"/>
+            <w:tcBorders>
+              <w:top w:val="single" w:sz="4" w:space="0" w:color="auto"/>
+              <w:bottom w:val="single" w:sz="4" w:space="0" w:color="auto"/>
+              <w:right w:val="single" w:sz="4" w:space="0" w:color="auto"/>
+            </w:tcBorders>
+          </w:tcPr>
+          <w:p>
+            <w:pPr>
+              <w:rPr>
+                <w:rFonts w:ascii="Arial" w:hAnsi="Arial" w:cs="Arial"/>
+                <w:b/>
+                <w:lang w:val="en-US"/>
+              </w:rPr>
+            </w:pPr>
+            <w:r>
+              <w:rPr>
+                <w:rFonts w:ascii="Arial" w:hAnsi="Arial" w:cs="Arial"/>
+                <w:b/>
+                <w:bCs/>
+                <w:lang w:val="en-US"/>
+              </w:rPr>
+              <w:t>{{</w:t>
+            </w:r>
+            <w:proofErr w:type="spellStart"/>
+            <w:r>
+              <w:rPr>
+                <w:rFonts w:ascii="Arial" w:hAnsi="Arial" w:cs="Arial"/>
+                <w:b/>
+                <w:bCs/>
+                <w:lang w:val="en-US"/>
+              </w:rPr>
+              <w:t>car.model</w:t>
+            </w:r>
+            <w:proofErr w:type="spellEnd"/>
+            <w:r>
+              <w:rPr>
+                <w:rFonts w:ascii="Arial" w:hAnsi="Arial" w:cs="Arial"/>
+                <w:b/>
+                <w:bCs/>
+                <w:lang w:val="en-US"/>
+              </w:rPr>
+              <w:t xml:space="preserve">}}   {% if </w:t>
+            </w:r>
+            <w:proofErr w:type="spellStart"/>
+            <w:r>
+              <w:rPr>
+                <w:rFonts w:ascii="Arial" w:hAnsi="Arial" w:cs="Arial"/>
+                <w:b/>
+                <w:bCs/>
+                <w:lang w:val="en-US"/>
+              </w:rPr>
+              <w:t>re_fuel_type</w:t>
+            </w:r>
+            <w:proofErr w:type="spellEnd"/>
+            <w:r>
+              <w:rPr>
+                <w:rFonts w:ascii="Arial" w:hAnsi="Arial" w:cs="Arial"/>
+                <w:b/>
+                <w:bCs/>
+                <w:lang w:val="en-US"/>
+              </w:rPr>
+              <w:t xml:space="preserve"> %} {{</w:t>
+            </w:r>
+            <w:proofErr w:type="spellStart"/>
+            <w:r>
+              <w:rPr>
+                <w:rFonts w:ascii="Arial" w:hAnsi="Arial" w:cs="Arial"/>
+                <w:b/>
+                <w:bCs/>
+                <w:lang w:val="en-US"/>
+              </w:rPr>
+              <w:t>re_fuel_type</w:t>
+            </w:r>
+            <w:proofErr w:type="spellEnd"/>
+            <w:r>
+              <w:rPr>
+                <w:rFonts w:ascii="Arial" w:hAnsi="Arial" w:cs="Arial"/>
+                <w:b/>
+                <w:bCs/>
+                <w:lang w:val="en-US"/>
+              </w:rPr>
+              <w:t xml:space="preserve">}} {%else%}{%if </w:t>
+            </w:r>
+            <w:proofErr w:type="spellStart"/>
+            <w:r>
+              <w:rPr>
+                <w:rFonts w:ascii="Arial" w:hAnsi="Arial" w:cs="Arial"/>
+                <w:b/>
+                <w:bCs/>
+                <w:lang w:val="en-US"/>
+              </w:rPr>
+              <w:t>fuel_types</w:t>
+            </w:r>
+            <w:proofErr w:type="spellEnd"/>
+            <w:r>
+              <w:rPr>
+                <w:rFonts w:ascii="Arial" w:hAnsi="Arial" w:cs="Arial"/>
+                <w:b/>
+                <w:bCs/>
+                <w:lang w:val="en-US"/>
+              </w:rPr>
+              <w:t>%} {{</w:t>
+            </w:r>
+            <w:proofErr w:type="spellStart"/>
+            <w:r>
+              <w:rPr>
+                <w:rFonts w:ascii="Arial" w:hAnsi="Arial" w:cs="Arial"/>
+                <w:b/>
+                <w:bCs/>
+                <w:lang w:val="en-US"/>
+              </w:rPr>
+              <w:t>fuel_types</w:t>
+            </w:r>
+            <w:proofErr w:type="spellEnd"/>
+            <w:r>
+              <w:rPr>
+                <w:rFonts w:ascii="Arial" w:hAnsi="Arial" w:cs="Arial"/>
+                <w:b/>
+                <w:bCs/>
+                <w:lang w:val="en-US"/>
+              </w:rPr>
+              <w:t>}}{%endif%}{%endif%}</w:t>
+            </w:r>
+          </w:p>
+        </w:tc>
+        <w:tc>
+          <w:tcPr>
+            <w:tcW w:w="1837" w:type="dxa"/>
+            <w:tcBorders>
+              <w:top w:val="single" w:sz="4" w:space="0" w:color="auto"/>
+              <w:left w:val="single" w:sz="4" w:space="0" w:color="auto"/>
+              <w:bottom w:val="single" w:sz="4" w:space="0" w:color="auto"/>
+            </w:tcBorders>
+          </w:tcPr>
+          <w:p>
+            <w:pPr>
+              <w:rPr>
+                <w:b/>
+                <w:sz w:val="22"/>
+                <w:szCs w:val="22"/>
+                <w:lang w:val="en-US"/>
+              </w:rPr>
+            </w:pPr>
+            <w:proofErr w:type="spellStart"/>
+            <w:r>
+              <w:rPr>
+                <w:b/>
+                <w:sz w:val="22"/>
+                <w:szCs w:val="22"/>
+                <w:lang w:val="en-US"/>
+              </w:rPr>
+              <w:t>Shaxsiy</w:t>
+            </w:r>
+            <w:proofErr w:type="spellEnd"/>
+            <w:r>
+              <w:rPr>
+                <w:b/>
+                <w:sz w:val="22"/>
+                <w:szCs w:val="22"/>
+                <w:lang w:val="en-US"/>
+              </w:rPr>
+              <w:t xml:space="preserve"> passport:</w:t>
+            </w:r>
+          </w:p>
+        </w:tc>
+        <w:tc>
+          <w:tcPr>
+            <w:tcW w:w="709" w:type="dxa"/>
+            <w:tcBorders>
+              <w:top w:val="single" w:sz="4" w:space="0" w:color="auto"/>
+              <w:bottom w:val="single" w:sz="4" w:space="0" w:color="auto"/>
+            </w:tcBorders>
+          </w:tcPr>
+          <w:p>
+            <w:pPr>
+              <w:jc w:val="right"/>
+              <w:rPr>
+                <w:b/>
+                <w:sz w:val="22"/>
+                <w:szCs w:val="22"/>
+                <w:lang w:val="en-US"/>
+              </w:rPr>
+            </w:pPr>
+            <w:r>
+              <w:rPr>
+                <w:b/>
+                <w:sz w:val="22"/>
+                <w:szCs w:val="22"/>
+                <w:lang w:val="en-US"/>
+              </w:rPr>
+              <w:t>16:</w:t>
+            </w:r>
+          </w:p>
+        </w:tc>
+        <w:tc>
+          <w:tcPr>
+            <w:tcW w:w="2472" w:type="dxa"/>
+            <w:tcBorders>
+              <w:top w:val="single" w:sz="4" w:space="0" w:color="auto"/>
+              <w:bottom w:val="single" w:sz="4" w:space="0" w:color="auto"/>
+            </w:tcBorders>
+          </w:tcPr>
+          <w:p>
+            <w:pPr>
+              <w:rPr>
+                <w:b/>
+                <w:sz w:val="22"/>
+                <w:szCs w:val="22"/>
+                <w:lang w:val="en-US"/>
+              </w:rPr>
+            </w:pPr>
+            <w:r>
+              <w:rPr>
+                <w:b/>
+                <w:bCs/>
+                <w:sz w:val="22"/>
+                <w:szCs w:val="22"/>
+                <w:lang w:val="en-US"/>
+              </w:rPr>
+              <w:t>{{</w:t>
+            </w:r>
+            <w:proofErr w:type="spellStart"/>
+            <w:r>
+              <w:rPr>
+                <w:b/>
+                <w:bCs/>
+                <w:sz w:val="22"/>
+                <w:szCs w:val="22"/>
+                <w:lang w:val="en-US"/>
+              </w:rPr>
+              <w:t>user.passport_seriya</w:t>
+            </w:r>
+            <w:proofErr w:type="spellEnd"/>
+            <w:r>
+              <w:rPr>
+                <w:b/>
+                <w:bCs/>
+                <w:sz w:val="22"/>
+                <w:szCs w:val="22"/>
+                <w:lang w:val="en-US"/>
+              </w:rPr>
+              <w:t>}}</w:t>
+            </w:r>
+            <w:r>
+              <w:rPr>
+                <w:rStyle w:val="FontStyle25"/>
+                <w:lang w:val="en-US"/>
+              </w:rPr>
+              <w:t xml:space="preserve"> </w:t>
+            </w:r>
+            <w:r>
+              <w:rPr>
+                <w:b/>
+                <w:bCs/>
+                <w:sz w:val="22"/>
+                <w:szCs w:val="22"/>
+                <w:lang w:val="en-US"/>
+              </w:rPr>
+              <w:t>{{</w:t>
+            </w:r>
+            <w:proofErr w:type="spellStart"/>
+            <w:r>
+              <w:rPr>
+                <w:b/>
+                <w:bCs/>
+                <w:sz w:val="22"/>
+                <w:szCs w:val="22"/>
+                <w:lang w:val="en-US"/>
+              </w:rPr>
+              <w:t>user.passport_number</w:t>
+            </w:r>
+            <w:proofErr w:type="spellEnd"/>
+            <w:r>
+              <w:rPr>
+                <w:b/>
+                <w:bCs/>
+                <w:sz w:val="22"/>
+                <w:szCs w:val="22"/>
+                <w:lang w:val="en-US"/>
+              </w:rPr>
+              <w:t>}}</w:t>
+            </w:r>
+          </w:p>
+        </w:tc>
+      </w:tr>
+      <w:tr>
+        <w:trPr>
+          <w:trHeight w:val="298"/>
+        </w:trPr>
+        <w:tc>
+          <w:tcPr>
+            <w:tcW w:w="2189" w:type="dxa"/>
+            <w:tcBorders>
+              <w:top w:val="single" w:sz="4" w:space="0" w:color="auto"/>
+              <w:bottom w:val="single" w:sz="4" w:space="0" w:color="auto"/>
+            </w:tcBorders>
+          </w:tcPr>
+          <w:p>
+            <w:pPr>
+              <w:rPr>
+                <w:b/>
+                <w:sz w:val="22"/>
+                <w:szCs w:val="22"/>
+                <w:lang w:val="en-US"/>
+              </w:rPr>
+            </w:pPr>
+            <w:r>
+              <w:rPr>
+                <w:b/>
+                <w:sz w:val="22"/>
+                <w:szCs w:val="22"/>
+                <w:lang w:val="en-US"/>
+              </w:rPr>
+              <w:t xml:space="preserve">A/M </w:t>
+            </w:r>
+            <w:proofErr w:type="spellStart"/>
+            <w:r>
+              <w:rPr>
+                <w:b/>
+                <w:sz w:val="22"/>
+                <w:szCs w:val="22"/>
+                <w:lang w:val="en-US"/>
+              </w:rPr>
+              <w:t>turi</w:t>
+            </w:r>
+            <w:proofErr w:type="spellEnd"/>
+            <w:r>
+              <w:rPr>
+                <w:b/>
+                <w:sz w:val="22"/>
+                <w:szCs w:val="22"/>
+                <w:lang w:val="en-US"/>
+              </w:rPr>
+              <w:t>:</w:t>
+            </w:r>
+          </w:p>
+        </w:tc>
+        <w:tc>
+          <w:tcPr>
+            <w:tcW w:w="663" w:type="dxa"/>
+            <w:tcBorders>
+              <w:top w:val="single" w:sz="4" w:space="0" w:color="auto"/>
+              <w:bottom w:val="single" w:sz="4" w:space="0" w:color="auto"/>
+            </w:tcBorders>
+          </w:tcPr>
+          <w:p>
+            <w:pPr>
+              <w:jc w:val="right"/>
+              <w:rPr>
+                <w:b/>
+                <w:sz w:val="22"/>
+                <w:szCs w:val="22"/>
+                <w:lang w:val="en-US"/>
+              </w:rPr>
+            </w:pPr>
+            <w:r>
+              <w:rPr>
+                <w:b/>
+                <w:sz w:val="22"/>
+                <w:szCs w:val="22"/>
+                <w:lang w:val="en-US"/>
+              </w:rPr>
+              <w:t xml:space="preserve">5a: </w:t>
+            </w:r>
+          </w:p>
+        </w:tc>
+        <w:tc>
+          <w:tcPr>
+            <w:tcW w:w="3108" w:type="dxa"/>
+            <w:tcBorders>
+              <w:top w:val="single" w:sz="4" w:space="0" w:color="auto"/>
+              <w:bottom w:val="single" w:sz="4" w:space="0" w:color="auto"/>
+              <w:right w:val="single" w:sz="4" w:space="0" w:color="auto"/>
+            </w:tcBorders>
+          </w:tcPr>
+          <w:p>
+            <w:pPr>
+              <w:rPr>
+                <w:rFonts w:ascii="Arial" w:hAnsi="Arial" w:cs="Arial"/>
+                <w:b/>
+                <w:bCs/>
+                <w:lang w:val="en-US"/>
+              </w:rPr>
+            </w:pPr>
+            <w:r>
+              <w:rPr>
+                <w:rFonts w:ascii="Arial" w:hAnsi="Arial" w:cs="Arial"/>
+                <w:b/>
+                <w:bCs/>
+                <w:lang w:val="en-US"/>
+              </w:rPr>
+              <w:t>{{</w:t>
+            </w:r>
+            <w:proofErr w:type="spellStart"/>
+            <w:r>
+              <w:rPr>
+                <w:rFonts w:ascii="Arial" w:hAnsi="Arial" w:cs="Arial"/>
+                <w:b/>
+                <w:bCs/>
+                <w:lang w:val="en-US"/>
+              </w:rPr>
+              <w:t>car.type.title</w:t>
+            </w:r>
+            <w:proofErr w:type="spellEnd"/>
+            <w:r>
+              <w:rPr>
+                <w:rFonts w:ascii="Arial" w:hAnsi="Arial" w:cs="Arial"/>
+                <w:b/>
+                <w:bCs/>
+                <w:lang w:val="en-US"/>
+              </w:rPr>
+              <w:t>}}</w:t>
+            </w:r>
+            <w:r>
+              <w:rPr>
+                <w:rFonts w:ascii="Arial" w:hAnsi="Arial" w:cs="Arial"/>
+                <w:b/>
+                <w:bCs/>
+                <w:lang w:val="en-US"/>
+              </w:rPr>
+              <w:t xml:space="preserve"> (</w:t>
+            </w:r>
+            <w:r>
+              <w:rPr>
+                <w:rFonts w:ascii="Arial" w:hAnsi="Arial" w:cs="Arial"/>
+                <w:b/>
+                <w:bCs/>
+                <w:lang w:val="en-US"/>
+              </w:rPr>
+              <w:t>{{</w:t>
+            </w:r>
+            <w:proofErr w:type="spellStart"/>
+            <w:r>
+              <w:rPr>
+                <w:rFonts w:ascii="Arial" w:hAnsi="Arial" w:cs="Arial"/>
+                <w:b/>
+                <w:bCs/>
+                <w:lang w:val="en-US"/>
+              </w:rPr>
+              <w:t>car.body_type</w:t>
+            </w:r>
+            <w:proofErr w:type="spellEnd"/>
+            <w:r>
+              <w:rPr>
+                <w:rFonts w:ascii="Arial" w:hAnsi="Arial" w:cs="Arial"/>
+                <w:b/>
+                <w:bCs/>
+                <w:lang w:val="en-US"/>
+              </w:rPr>
+              <w:t>}}</w:t>
+            </w:r>
+            <w:r>
+              <w:rPr>
+                <w:rFonts w:ascii="Arial" w:hAnsi="Arial" w:cs="Arial"/>
+                <w:b/>
+                <w:bCs/>
+                <w:lang w:val="en-US"/>
+              </w:rPr>
+              <w:t>)</w:t>
+            </w:r>
+          </w:p>
+        </w:tc>
+        <w:tc>
+          <w:tcPr>
+            <w:tcW w:w="5018" w:type="dxa"/>
+            <w:gridSpan w:val="3"/>
+            <w:tcBorders>
+              <w:top w:val="single" w:sz="4" w:space="0" w:color="auto"/>
+              <w:left w:val="single" w:sz="4" w:space="0" w:color="auto"/>
+              <w:bottom w:val="single" w:sz="4" w:space="0" w:color="auto"/>
+            </w:tcBorders>
+          </w:tcPr>
+          <w:p>
+            <w:pPr>
+              <w:jc w:val="center"/>
+              <w:rPr>
+                <w:b/>
+                <w:sz w:val="22"/>
+                <w:szCs w:val="22"/>
+                <w:lang w:val="en-US"/>
+              </w:rPr>
+            </w:pPr>
+            <w:proofErr w:type="spellStart"/>
+            <w:r>
+              <w:rPr>
+                <w:b/>
+                <w:sz w:val="22"/>
+                <w:szCs w:val="22"/>
+                <w:lang w:val="en-US"/>
+              </w:rPr>
+              <w:t>Manzilgohi</w:t>
+            </w:r>
+            <w:proofErr w:type="spellEnd"/>
+          </w:p>
+        </w:tc>
+      </w:tr>
+      <w:tr>
+        <w:trPr>
+          <w:trHeight w:val="298"/>
+        </w:trPr>
+        <w:tc>
+          <w:tcPr>
+            <w:tcW w:w="2189" w:type="dxa"/>
+            <w:tcBorders>
+              <w:top w:val="single" w:sz="4" w:space="0" w:color="auto"/>
+              <w:bottom w:val="single" w:sz="4" w:space="0" w:color="auto"/>
+            </w:tcBorders>
+          </w:tcPr>
+          <w:p>
+            <w:pPr>
+              <w:rPr>
+                <w:b/>
+                <w:sz w:val="22"/>
+                <w:szCs w:val="22"/>
+                <w:lang w:val="en-US"/>
+              </w:rPr>
+            </w:pPr>
+            <w:proofErr w:type="spellStart"/>
+            <w:r>
+              <w:rPr>
+                <w:b/>
+                <w:sz w:val="22"/>
+                <w:szCs w:val="22"/>
+                <w:lang w:val="en-US"/>
+              </w:rPr>
+              <w:t>Ishlab</w:t>
+            </w:r>
+            <w:proofErr w:type="spellEnd"/>
+            <w:r>
+              <w:rPr>
+                <w:b/>
+                <w:sz w:val="22"/>
+                <w:szCs w:val="22"/>
+                <w:lang w:val="en-US"/>
+              </w:rPr>
+              <w:t xml:space="preserve"> </w:t>
+            </w:r>
+            <w:proofErr w:type="spellStart"/>
+            <w:r>
+              <w:rPr>
+                <w:b/>
+                <w:sz w:val="22"/>
+                <w:szCs w:val="22"/>
+                <w:lang w:val="en-US"/>
+              </w:rPr>
+              <w:t>chiqarilgan</w:t>
+            </w:r>
+            <w:proofErr w:type="spellEnd"/>
+            <w:r>
+              <w:rPr>
+                <w:b/>
+                <w:sz w:val="22"/>
+                <w:szCs w:val="22"/>
+                <w:lang w:val="en-US"/>
+              </w:rPr>
+              <w:t xml:space="preserve"> </w:t>
+            </w:r>
+            <w:proofErr w:type="spellStart"/>
+            <w:r>
+              <w:rPr>
+                <w:b/>
+                <w:sz w:val="22"/>
+                <w:szCs w:val="22"/>
+                <w:lang w:val="en-US"/>
+              </w:rPr>
+              <w:t>joyi</w:t>
+            </w:r>
+            <w:proofErr w:type="spellEnd"/>
+            <w:r>
+              <w:rPr>
+                <w:b/>
+                <w:sz w:val="22"/>
+                <w:szCs w:val="22"/>
+                <w:lang w:val="en-US"/>
+              </w:rPr>
+              <w:t>:</w:t>
+            </w:r>
+          </w:p>
+        </w:tc>
+        <w:tc>
+          <w:tcPr>
+            <w:tcW w:w="663" w:type="dxa"/>
+            <w:tcBorders>
+              <w:top w:val="single" w:sz="4" w:space="0" w:color="auto"/>
+              <w:bottom w:val="single" w:sz="4" w:space="0" w:color="auto"/>
+            </w:tcBorders>
+          </w:tcPr>
+          <w:p>
+            <w:pPr>
+              <w:jc w:val="right"/>
+              <w:rPr>
+                <w:b/>
+                <w:sz w:val="22"/>
+                <w:szCs w:val="22"/>
+                <w:lang w:val="en-US"/>
+              </w:rPr>
+            </w:pPr>
+            <w:r>
+              <w:rPr>
+                <w:b/>
+                <w:sz w:val="22"/>
+                <w:szCs w:val="22"/>
+                <w:lang w:val="en-US"/>
+              </w:rPr>
+              <w:t>5b:</w:t>
+            </w:r>
+          </w:p>
+        </w:tc>
+        <w:tc>
+          <w:tcPr>
+            <w:tcW w:w="3108" w:type="dxa"/>
+            <w:tcBorders>
+              <w:top w:val="single" w:sz="4" w:space="0" w:color="auto"/>
+              <w:bottom w:val="single" w:sz="4" w:space="0" w:color="auto"/>
+              <w:right w:val="single" w:sz="4" w:space="0" w:color="auto"/>
+            </w:tcBorders>
+          </w:tcPr>
+          <w:p>
+            <w:pPr>
+              <w:rPr>
+                <w:rFonts w:ascii="Arial" w:hAnsi="Arial" w:cs="Arial"/>
+                <w:b/>
+                <w:bCs/>
+                <w:lang w:val="en-US"/>
+              </w:rPr>
+            </w:pPr>
+            <w:r>
+              <w:rPr>
+                <w:rFonts w:ascii="Arial" w:hAnsi="Arial" w:cs="Arial"/>
+                <w:b/>
+                <w:bCs/>
+                <w:lang w:val="en-US"/>
+              </w:rPr>
+              <w:t>{{local}}</w:t>
+            </w:r>
+          </w:p>
+        </w:tc>
+        <w:tc>
+          <w:tcPr>
+            <w:tcW w:w="1837" w:type="dxa"/>
+            <w:tcBorders>
+              <w:top w:val="single" w:sz="4" w:space="0" w:color="auto"/>
+              <w:left w:val="single" w:sz="4" w:space="0" w:color="auto"/>
+              <w:bottom w:val="single" w:sz="4" w:space="0" w:color="auto"/>
+            </w:tcBorders>
+          </w:tcPr>
+          <w:p>
+            <w:pPr>
+              <w:rPr>
+                <w:b/>
+                <w:sz w:val="22"/>
+                <w:szCs w:val="22"/>
+                <w:lang w:val="en-US"/>
+              </w:rPr>
+            </w:pPr>
+            <w:proofErr w:type="spellStart"/>
+            <w:r>
+              <w:rPr>
+                <w:b/>
+                <w:sz w:val="22"/>
+                <w:szCs w:val="22"/>
+                <w:lang w:val="en-US"/>
+              </w:rPr>
+              <w:t>Tuman</w:t>
+            </w:r>
+            <w:proofErr w:type="spellEnd"/>
+            <w:r>
+              <w:rPr>
+                <w:b/>
+                <w:sz w:val="22"/>
+                <w:szCs w:val="22"/>
+                <w:lang w:val="en-US"/>
+              </w:rPr>
+              <w:t>:</w:t>
+            </w:r>
+          </w:p>
+        </w:tc>
+        <w:tc>
+          <w:tcPr>
+            <w:tcW w:w="709" w:type="dxa"/>
+            <w:tcBorders>
+              <w:top w:val="single" w:sz="4" w:space="0" w:color="auto"/>
+              <w:bottom w:val="single" w:sz="4" w:space="0" w:color="auto"/>
+            </w:tcBorders>
+          </w:tcPr>
+          <w:p>
+            <w:pPr>
+              <w:jc w:val="right"/>
+              <w:rPr>
+                <w:b/>
+                <w:sz w:val="22"/>
+                <w:szCs w:val="22"/>
+                <w:lang w:val="en-US"/>
+              </w:rPr>
+            </w:pPr>
+            <w:r>
+              <w:rPr>
+                <w:b/>
+                <w:sz w:val="22"/>
+                <w:szCs w:val="22"/>
+                <w:lang w:val="en-US"/>
+              </w:rPr>
+              <w:t>17:</w:t>
+            </w:r>
+          </w:p>
+        </w:tc>
+        <w:tc>
+          <w:tcPr>
+            <w:tcW w:w="2472" w:type="dxa"/>
+            <w:tcBorders>
+              <w:top w:val="single" w:sz="4" w:space="0" w:color="auto"/>
+              <w:bottom w:val="single" w:sz="4" w:space="0" w:color="auto"/>
+            </w:tcBorders>
+          </w:tcPr>
+          <w:p>
+            <w:pPr>
+              <w:rPr>
+                <w:b/>
+                <w:sz w:val="22"/>
+                <w:szCs w:val="22"/>
+                <w:lang w:val="en-US"/>
+              </w:rPr>
+            </w:pPr>
+            <w:r>
+              <w:rPr>
+                <w:b/>
+                <w:sz w:val="22"/>
+                <w:szCs w:val="22"/>
+                <w:lang w:val="en-US"/>
+              </w:rPr>
+              <w:t>{{</w:t>
+            </w:r>
+            <w:proofErr w:type="spellStart"/>
+            <w:r>
+              <w:rPr>
+                <w:b/>
+                <w:sz w:val="22"/>
+                <w:szCs w:val="22"/>
+                <w:lang w:val="en-US"/>
+              </w:rPr>
+              <w:t>user.district</w:t>
+            </w:r>
+            <w:proofErr w:type="spellEnd"/>
+            <w:r>
+              <w:rPr>
+                <w:b/>
+                <w:sz w:val="22"/>
+                <w:szCs w:val="22"/>
+                <w:lang w:val="en-US"/>
+              </w:rPr>
+              <w:t>}}</w:t>
+            </w:r>
+          </w:p>
+        </w:tc>
+      </w:tr>
+      <w:tr>
+        <w:trPr>
+          <w:trHeight w:val="298"/>
+        </w:trPr>
+        <w:tc>
+          <w:tcPr>
+            <w:tcW w:w="2189" w:type="dxa"/>
+            <w:tcBorders>
+              <w:top w:val="single" w:sz="4" w:space="0" w:color="auto"/>
+              <w:bottom w:val="single" w:sz="4" w:space="0" w:color="auto"/>
+            </w:tcBorders>
+          </w:tcPr>
+          <w:p>
+            <w:pPr>
+              <w:rPr>
+                <w:b/>
+                <w:sz w:val="22"/>
+                <w:szCs w:val="22"/>
+                <w:lang w:val="en-US"/>
+              </w:rPr>
+            </w:pPr>
+            <w:proofErr w:type="spellStart"/>
+            <w:r>
+              <w:rPr>
+                <w:b/>
+                <w:sz w:val="22"/>
+                <w:szCs w:val="22"/>
+                <w:lang w:val="en-US"/>
+              </w:rPr>
+              <w:t>Ishlab</w:t>
+            </w:r>
+            <w:proofErr w:type="spellEnd"/>
+            <w:r>
+              <w:rPr>
+                <w:b/>
+                <w:sz w:val="22"/>
+                <w:szCs w:val="22"/>
+                <w:lang w:val="en-US"/>
+              </w:rPr>
+              <w:t xml:space="preserve"> </w:t>
+            </w:r>
+            <w:proofErr w:type="spellStart"/>
+            <w:r>
+              <w:rPr>
+                <w:b/>
+                <w:sz w:val="22"/>
+                <w:szCs w:val="22"/>
+                <w:lang w:val="en-US"/>
+              </w:rPr>
+              <w:t>chiqarilgan</w:t>
+            </w:r>
+            <w:proofErr w:type="spellEnd"/>
+            <w:r>
+              <w:rPr>
+                <w:b/>
+                <w:sz w:val="22"/>
+                <w:szCs w:val="22"/>
+                <w:lang w:val="en-US"/>
+              </w:rPr>
+              <w:t xml:space="preserve"> </w:t>
+            </w:r>
+            <w:proofErr w:type="spellStart"/>
+            <w:r>
+              <w:rPr>
+                <w:b/>
+                <w:sz w:val="22"/>
+                <w:szCs w:val="22"/>
+                <w:lang w:val="en-US"/>
+              </w:rPr>
+              <w:t>yili</w:t>
+            </w:r>
+            <w:proofErr w:type="spellEnd"/>
+            <w:r>
+              <w:rPr>
+                <w:b/>
+                <w:sz w:val="22"/>
+                <w:szCs w:val="22"/>
+                <w:lang w:val="en-US"/>
+              </w:rPr>
+              <w:t>:</w:t>
+            </w:r>
+          </w:p>
+        </w:tc>
+        <w:tc>
+          <w:tcPr>
+            <w:tcW w:w="663" w:type="dxa"/>
+            <w:tcBorders>
+              <w:top w:val="single" w:sz="4" w:space="0" w:color="auto"/>
+              <w:bottom w:val="single" w:sz="4" w:space="0" w:color="auto"/>
+            </w:tcBorders>
+          </w:tcPr>
+          <w:p>
+            <w:pPr>
+              <w:jc w:val="right"/>
+              <w:rPr>
+                <w:b/>
+                <w:sz w:val="22"/>
+                <w:szCs w:val="22"/>
+                <w:lang w:val="en-US"/>
+              </w:rPr>
+            </w:pPr>
+            <w:r>
+              <w:rPr>
+                <w:b/>
+                <w:sz w:val="22"/>
+                <w:szCs w:val="22"/>
+                <w:lang w:val="en-US"/>
+              </w:rPr>
+              <w:t>6:</w:t>
+            </w:r>
+          </w:p>
+        </w:tc>
+        <w:tc>
+          <w:tcPr>
+            <w:tcW w:w="3108" w:type="dxa"/>
+            <w:tcBorders>
+              <w:top w:val="single" w:sz="4" w:space="0" w:color="auto"/>
+              <w:bottom w:val="single" w:sz="4" w:space="0" w:color="auto"/>
+              <w:right w:val="single" w:sz="4" w:space="0" w:color="auto"/>
+            </w:tcBorders>
+          </w:tcPr>
+          <w:p>
+            <w:pPr>
+              <w:rPr>
+                <w:rFonts w:ascii="Arial" w:hAnsi="Arial" w:cs="Arial"/>
+                <w:b/>
+                <w:bCs/>
+                <w:lang w:val="en-US"/>
+              </w:rPr>
+            </w:pPr>
+            <w:r>
+              <w:rPr>
+                <w:rFonts w:ascii="Arial" w:hAnsi="Arial" w:cs="Arial"/>
+                <w:b/>
+                <w:bCs/>
+                <w:lang w:val="en-US"/>
+              </w:rPr>
+              <w:t>{{</w:t>
+            </w:r>
+            <w:proofErr w:type="spellStart"/>
+            <w:r>
+              <w:rPr>
+                <w:rFonts w:ascii="Arial" w:hAnsi="Arial" w:cs="Arial"/>
+                <w:b/>
+                <w:bCs/>
+                <w:lang w:val="en-US"/>
+              </w:rPr>
+              <w:t>made_year</w:t>
+            </w:r>
+            <w:proofErr w:type="spellEnd"/>
+            <w:r>
+              <w:rPr>
+                <w:rFonts w:ascii="Arial" w:hAnsi="Arial" w:cs="Arial"/>
+                <w:b/>
+                <w:bCs/>
+                <w:lang w:val="en-US"/>
+              </w:rPr>
+              <w:t>}}</w:t>
+            </w:r>
+          </w:p>
+        </w:tc>
+        <w:tc>
+          <w:tcPr>
+            <w:tcW w:w="1837" w:type="dxa"/>
+            <w:tcBorders>
+              <w:top w:val="single" w:sz="4" w:space="0" w:color="auto"/>
+              <w:left w:val="single" w:sz="4" w:space="0" w:color="auto"/>
+              <w:bottom w:val="single" w:sz="4" w:space="0" w:color="auto"/>
+            </w:tcBorders>
+          </w:tcPr>
+          <w:p>
+            <w:pPr>
+              <w:rPr>
+                <w:b/>
+                <w:sz w:val="22"/>
+                <w:szCs w:val="22"/>
+                <w:lang w:val="en-US"/>
+              </w:rPr>
+            </w:pPr>
+            <w:proofErr w:type="spellStart"/>
+            <w:r>
+              <w:rPr>
+                <w:b/>
+                <w:sz w:val="22"/>
+                <w:szCs w:val="22"/>
+                <w:lang w:val="en-US"/>
+              </w:rPr>
+              <w:t>Ko’cha</w:t>
+            </w:r>
+            <w:proofErr w:type="spellEnd"/>
+            <w:r>
+              <w:rPr>
+                <w:b/>
+                <w:sz w:val="22"/>
+                <w:szCs w:val="22"/>
+                <w:lang w:val="en-US"/>
+              </w:rPr>
+              <w:t>:</w:t>
+            </w:r>
+          </w:p>
+        </w:tc>
+        <w:tc>
+          <w:tcPr>
+            <w:tcW w:w="709" w:type="dxa"/>
+            <w:tcBorders>
+              <w:top w:val="single" w:sz="4" w:space="0" w:color="auto"/>
+              <w:bottom w:val="single" w:sz="4" w:space="0" w:color="auto"/>
+            </w:tcBorders>
+          </w:tcPr>
+          <w:p>
+            <w:pPr>
+              <w:jc w:val="right"/>
+              <w:rPr>
+                <w:b/>
+                <w:sz w:val="22"/>
+                <w:szCs w:val="22"/>
+                <w:lang w:val="en-US"/>
+              </w:rPr>
+            </w:pPr>
+            <w:r>
+              <w:rPr>
+                <w:b/>
+                <w:sz w:val="22"/>
+                <w:szCs w:val="22"/>
+                <w:lang w:val="en-US"/>
+              </w:rPr>
+              <w:t>18:</w:t>
+            </w:r>
+          </w:p>
+        </w:tc>
+        <w:tc>
+          <w:tcPr>
+            <w:tcW w:w="2472" w:type="dxa"/>
+            <w:tcBorders>
+              <w:top w:val="single" w:sz="4" w:space="0" w:color="auto"/>
+              <w:bottom w:val="single" w:sz="4" w:space="0" w:color="auto"/>
+            </w:tcBorders>
+          </w:tcPr>
+          <w:p>
+            <w:pPr>
+              <w:rPr>
+                <w:b/>
+                <w:sz w:val="22"/>
+                <w:szCs w:val="22"/>
+                <w:lang w:val="en-US"/>
+              </w:rPr>
+            </w:pPr>
+            <w:r>
+              <w:rPr>
+                <w:b/>
+                <w:sz w:val="22"/>
+                <w:szCs w:val="22"/>
+                <w:lang w:val="en-US"/>
+              </w:rPr>
+              <w:t>{{</w:t>
+            </w:r>
+            <w:proofErr w:type="spellStart"/>
+            <w:r>
+              <w:rPr>
+                <w:b/>
+                <w:sz w:val="22"/>
+                <w:szCs w:val="22"/>
+                <w:lang w:val="en-US"/>
+              </w:rPr>
+              <w:t>user.quarter</w:t>
+            </w:r>
+            <w:proofErr w:type="spellEnd"/>
+            <w:r>
+              <w:rPr>
+                <w:b/>
+                <w:sz w:val="22"/>
+                <w:szCs w:val="22"/>
+                <w:lang w:val="en-US"/>
+              </w:rPr>
+              <w:t>}} {{</w:t>
+            </w:r>
+            <w:proofErr w:type="spellStart"/>
+            <w:r>
+              <w:rPr>
+                <w:b/>
+                <w:sz w:val="22"/>
+                <w:szCs w:val="22"/>
+                <w:lang w:val="en-US"/>
+              </w:rPr>
+              <w:t>user.address</w:t>
+            </w:r>
+            <w:proofErr w:type="spellEnd"/>
+            <w:r>
+              <w:rPr>
+                <w:b/>
+                <w:sz w:val="22"/>
+                <w:szCs w:val="22"/>
+                <w:lang w:val="en-US"/>
+              </w:rPr>
+              <w:t>}}</w:t>
+            </w:r>
+          </w:p>
+        </w:tc>
+      </w:tr>
+      <w:tr>
+        <w:trPr>
+          <w:trHeight w:val="298"/>
+        </w:trPr>
+        <w:tc>
+          <w:tcPr>
+            <w:tcW w:w="2189" w:type="dxa"/>
+            <w:tcBorders>
+              <w:top w:val="single" w:sz="4" w:space="0" w:color="auto"/>
+              <w:bottom w:val="single" w:sz="4" w:space="0" w:color="auto"/>
+            </w:tcBorders>
+          </w:tcPr>
+          <w:p>
+            <w:pPr>
+              <w:rPr>
+                <w:b/>
+                <w:sz w:val="22"/>
+                <w:szCs w:val="22"/>
+                <w:lang w:val="en-US"/>
+              </w:rPr>
+            </w:pPr>
+            <w:proofErr w:type="spellStart"/>
+            <w:r>
+              <w:rPr>
+                <w:b/>
+                <w:sz w:val="22"/>
+                <w:szCs w:val="22"/>
+                <w:lang w:val="en-US"/>
+              </w:rPr>
+              <w:t>Dvigatel</w:t>
+            </w:r>
+            <w:proofErr w:type="spellEnd"/>
+            <w:r>
+              <w:rPr>
+                <w:b/>
+                <w:sz w:val="22"/>
+                <w:szCs w:val="22"/>
+                <w:lang w:val="en-US"/>
+              </w:rPr>
+              <w:t xml:space="preserve"> </w:t>
+            </w:r>
+            <w:r>
+              <w:rPr>
+                <w:b/>
+                <w:sz w:val="22"/>
+                <w:szCs w:val="22"/>
+                <w:lang w:val="uz-Cyrl-UZ"/>
+              </w:rPr>
+              <w:t>№</w:t>
+            </w:r>
+            <w:r>
+              <w:rPr>
+                <w:b/>
+                <w:sz w:val="22"/>
+                <w:szCs w:val="22"/>
+                <w:lang w:val="en-US"/>
+              </w:rPr>
+              <w:t>:</w:t>
+            </w:r>
+          </w:p>
+        </w:tc>
+        <w:tc>
+          <w:tcPr>
+            <w:tcW w:w="663" w:type="dxa"/>
+            <w:tcBorders>
+              <w:top w:val="single" w:sz="4" w:space="0" w:color="auto"/>
+              <w:bottom w:val="single" w:sz="4" w:space="0" w:color="auto"/>
+            </w:tcBorders>
+          </w:tcPr>
+          <w:p>
+            <w:pPr>
+              <w:jc w:val="right"/>
+              <w:rPr>
+                <w:b/>
+                <w:sz w:val="22"/>
+                <w:szCs w:val="22"/>
+                <w:lang w:val="en-US"/>
+              </w:rPr>
+            </w:pPr>
+            <w:r>
+              <w:rPr>
+                <w:b/>
+                <w:sz w:val="22"/>
+                <w:szCs w:val="22"/>
+                <w:lang w:val="en-US"/>
+              </w:rPr>
+              <w:t>7:</w:t>
+            </w:r>
+          </w:p>
+        </w:tc>
+        <w:tc>
+          <w:tcPr>
+            <w:tcW w:w="3108" w:type="dxa"/>
+            <w:tcBorders>
+              <w:top w:val="single" w:sz="4" w:space="0" w:color="auto"/>
+              <w:bottom w:val="single" w:sz="4" w:space="0" w:color="auto"/>
+              <w:right w:val="single" w:sz="4" w:space="0" w:color="auto"/>
+            </w:tcBorders>
+          </w:tcPr>
+          <w:p>
+            <w:pPr>
+              <w:rPr>
+                <w:rFonts w:ascii="Arial" w:hAnsi="Arial" w:cs="Arial"/>
+                <w:b/>
+                <w:bCs/>
+                <w:lang w:val="en-US"/>
+              </w:rPr>
+            </w:pPr>
+            <w:r>
+              <w:rPr>
+                <w:rFonts w:ascii="Arial" w:hAnsi="Arial" w:cs="Arial"/>
+                <w:b/>
+                <w:bCs/>
+                <w:lang w:val="en-US"/>
+              </w:rPr>
+              <w:t>{{</w:t>
+            </w:r>
+            <w:proofErr w:type="spellStart"/>
+            <w:r>
+              <w:rPr>
+                <w:rFonts w:ascii="Arial" w:hAnsi="Arial" w:cs="Arial"/>
+                <w:b/>
+                <w:bCs/>
+                <w:lang w:val="en-US"/>
+              </w:rPr>
+              <w:t>car.engine_number</w:t>
+            </w:r>
+            <w:proofErr w:type="spellEnd"/>
+            <w:r>
+              <w:rPr>
+                <w:rFonts w:ascii="Arial" w:hAnsi="Arial" w:cs="Arial"/>
+                <w:b/>
+                <w:bCs/>
+                <w:lang w:val="en-US"/>
+              </w:rPr>
+              <w:t>}}</w:t>
+            </w:r>
+          </w:p>
+        </w:tc>
+        <w:tc>
+          <w:tcPr>
+            <w:tcW w:w="1837" w:type="dxa"/>
+            <w:tcBorders>
+              <w:top w:val="single" w:sz="4" w:space="0" w:color="auto"/>
+              <w:left w:val="single" w:sz="4" w:space="0" w:color="auto"/>
+              <w:bottom w:val="single" w:sz="4" w:space="0" w:color="auto"/>
+            </w:tcBorders>
+          </w:tcPr>
+          <w:p>
+            <w:pPr>
+              <w:rPr>
+                <w:b/>
+                <w:sz w:val="22"/>
+                <w:szCs w:val="22"/>
+                <w:lang w:val="en-US"/>
+              </w:rPr>
+            </w:pPr>
+            <w:proofErr w:type="spellStart"/>
+            <w:r>
+              <w:rPr>
+                <w:b/>
+                <w:sz w:val="22"/>
+                <w:szCs w:val="22"/>
+                <w:lang w:val="en-US"/>
+              </w:rPr>
+              <w:t>Uy</w:t>
+            </w:r>
+            <w:proofErr w:type="spellEnd"/>
+            <w:r>
+              <w:rPr>
+                <w:b/>
+                <w:sz w:val="22"/>
+                <w:szCs w:val="22"/>
+                <w:lang w:val="en-US"/>
+              </w:rPr>
+              <w:t>:</w:t>
+            </w:r>
+          </w:p>
+        </w:tc>
+        <w:tc>
+          <w:tcPr>
+            <w:tcW w:w="709" w:type="dxa"/>
+            <w:tcBorders>
+              <w:top w:val="single" w:sz="4" w:space="0" w:color="auto"/>
+              <w:bottom w:val="single" w:sz="4" w:space="0" w:color="auto"/>
+            </w:tcBorders>
+          </w:tcPr>
+          <w:p>
+            <w:pPr>
+              <w:jc w:val="right"/>
+              <w:rPr>
+                <w:b/>
+                <w:sz w:val="22"/>
+                <w:szCs w:val="22"/>
+                <w:lang w:val="en-US"/>
+              </w:rPr>
+            </w:pPr>
+            <w:r>
+              <w:rPr>
+                <w:b/>
+                <w:sz w:val="22"/>
+                <w:szCs w:val="22"/>
+                <w:lang w:val="en-US"/>
+              </w:rPr>
+              <w:t>19:</w:t>
+            </w:r>
+          </w:p>
+        </w:tc>
+        <w:tc>
+          <w:tcPr>
+            <w:tcW w:w="2472" w:type="dxa"/>
+            <w:tcBorders>
+              <w:top w:val="single" w:sz="4" w:space="0" w:color="auto"/>
+              <w:bottom w:val="single" w:sz="4" w:space="0" w:color="auto"/>
+            </w:tcBorders>
+          </w:tcPr>
+          <w:p>
+            <w:pPr>
+              <w:rPr>
+                <w:b/>
+                <w:sz w:val="22"/>
+                <w:szCs w:val="22"/>
+                <w:lang w:val="en-US"/>
+              </w:rPr>
+            </w:pPr>
+          </w:p>
+        </w:tc>
+      </w:tr>
+      <w:tr>
+        <w:trPr>
+          <w:trHeight w:val="298"/>
+        </w:trPr>
+        <w:tc>
+          <w:tcPr>
+            <w:tcW w:w="2189" w:type="dxa"/>
+            <w:tcBorders>
+              <w:top w:val="single" w:sz="4" w:space="0" w:color="auto"/>
+              <w:bottom w:val="single" w:sz="4" w:space="0" w:color="auto"/>
+            </w:tcBorders>
+          </w:tcPr>
+          <w:p>
+            <w:pPr>
+              <w:rPr>
+                <w:b/>
+                <w:sz w:val="22"/>
+                <w:szCs w:val="22"/>
+                <w:lang w:val="en-US"/>
+              </w:rPr>
+            </w:pPr>
+            <w:proofErr w:type="spellStart"/>
+            <w:r>
+              <w:rPr>
+                <w:b/>
+                <w:sz w:val="22"/>
+                <w:szCs w:val="22"/>
+                <w:lang w:val="en-US"/>
+              </w:rPr>
+              <w:t>Shassi</w:t>
+            </w:r>
+            <w:proofErr w:type="spellEnd"/>
+            <w:r>
+              <w:rPr>
+                <w:b/>
+                <w:sz w:val="22"/>
+                <w:szCs w:val="22"/>
+                <w:lang w:val="en-US"/>
+              </w:rPr>
+              <w:t xml:space="preserve"> </w:t>
+            </w:r>
+            <w:r>
+              <w:rPr>
+                <w:b/>
+                <w:sz w:val="22"/>
+                <w:szCs w:val="22"/>
+                <w:lang w:val="uz-Cyrl-UZ"/>
+              </w:rPr>
+              <w:t>№</w:t>
+            </w:r>
+            <w:r>
+              <w:rPr>
+                <w:b/>
+                <w:sz w:val="22"/>
+                <w:szCs w:val="22"/>
+                <w:lang w:val="en-US"/>
+              </w:rPr>
+              <w:t>:</w:t>
+            </w:r>
+          </w:p>
+        </w:tc>
+        <w:tc>
+          <w:tcPr>
+            <w:tcW w:w="663" w:type="dxa"/>
+            <w:tcBorders>
+              <w:top w:val="single" w:sz="4" w:space="0" w:color="auto"/>
+              <w:bottom w:val="single" w:sz="4" w:space="0" w:color="auto"/>
+            </w:tcBorders>
+          </w:tcPr>
+          <w:p>
+            <w:pPr>
+              <w:jc w:val="right"/>
+              <w:rPr>
+                <w:b/>
+                <w:sz w:val="22"/>
+                <w:szCs w:val="22"/>
+                <w:lang w:val="en-US"/>
+              </w:rPr>
+            </w:pPr>
+            <w:r>
+              <w:rPr>
+                <w:b/>
+                <w:sz w:val="22"/>
+                <w:szCs w:val="22"/>
+                <w:lang w:val="en-US"/>
+              </w:rPr>
+              <w:t>8:</w:t>
+            </w:r>
+          </w:p>
+        </w:tc>
+        <w:tc>
+          <w:tcPr>
+            <w:tcW w:w="3108" w:type="dxa"/>
+            <w:tcBorders>
+              <w:top w:val="single" w:sz="4" w:space="0" w:color="auto"/>
+              <w:bottom w:val="single" w:sz="4" w:space="0" w:color="auto"/>
+              <w:right w:val="single" w:sz="4" w:space="0" w:color="auto"/>
+            </w:tcBorders>
+          </w:tcPr>
+          <w:p>
+            <w:pPr>
+              <w:rPr>
+                <w:rFonts w:ascii="Arial" w:hAnsi="Arial" w:cs="Arial"/>
+                <w:b/>
+                <w:bCs/>
+                <w:lang w:val="en-US"/>
+              </w:rPr>
+            </w:pPr>
+          </w:p>
+        </w:tc>
+        <w:tc>
+          <w:tcPr>
+            <w:tcW w:w="1837" w:type="dxa"/>
+            <w:tcBorders>
+              <w:top w:val="single" w:sz="4" w:space="0" w:color="auto"/>
+              <w:left w:val="single" w:sz="4" w:space="0" w:color="auto"/>
+              <w:bottom w:val="single" w:sz="4" w:space="0" w:color="auto"/>
+            </w:tcBorders>
+          </w:tcPr>
+          <w:p>
+            <w:pPr>
+              <w:rPr>
+                <w:b/>
+                <w:sz w:val="22"/>
+                <w:szCs w:val="22"/>
+                <w:lang w:val="en-US"/>
+              </w:rPr>
+            </w:pPr>
+            <w:r>
+              <w:rPr>
+                <w:b/>
+                <w:sz w:val="22"/>
+                <w:szCs w:val="22"/>
+                <w:lang w:val="en-US"/>
+              </w:rPr>
+              <w:t>Bino</w:t>
+            </w:r>
+            <w:r>
+              <w:rPr>
+                <w:b/>
+                <w:sz w:val="22"/>
+                <w:szCs w:val="22"/>
+                <w:lang w:val="en-US"/>
+              </w:rPr>
+              <w:t>:</w:t>
+            </w:r>
+          </w:p>
+        </w:tc>
+        <w:tc>
+          <w:tcPr>
+            <w:tcW w:w="709" w:type="dxa"/>
+            <w:tcBorders>
+              <w:top w:val="single" w:sz="4" w:space="0" w:color="auto"/>
+              <w:bottom w:val="single" w:sz="4" w:space="0" w:color="auto"/>
+            </w:tcBorders>
+          </w:tcPr>
+          <w:p>
+            <w:pPr>
+              <w:jc w:val="right"/>
+              <w:rPr>
+                <w:b/>
+                <w:sz w:val="22"/>
+                <w:szCs w:val="22"/>
+                <w:lang w:val="en-US"/>
+              </w:rPr>
+            </w:pPr>
+            <w:r>
+              <w:rPr>
+                <w:b/>
+                <w:sz w:val="22"/>
+                <w:szCs w:val="22"/>
+                <w:lang w:val="en-US"/>
+              </w:rPr>
+              <w:t>20:</w:t>
+            </w:r>
+          </w:p>
+        </w:tc>
+        <w:tc>
+          <w:tcPr>
+            <w:tcW w:w="2472" w:type="dxa"/>
+            <w:tcBorders>
+              <w:top w:val="single" w:sz="4" w:space="0" w:color="auto"/>
+              <w:bottom w:val="single" w:sz="4" w:space="0" w:color="auto"/>
+            </w:tcBorders>
+          </w:tcPr>
+          <w:p>
+            <w:pPr>
+              <w:rPr>
+                <w:b/>
+                <w:sz w:val="22"/>
+                <w:szCs w:val="22"/>
+                <w:lang w:val="en-US"/>
+              </w:rPr>
+            </w:pPr>
+          </w:p>
+        </w:tc>
+      </w:tr>
+      <w:tr>
+        <w:trPr>
+          <w:trHeight w:val="298"/>
+        </w:trPr>
+        <w:tc>
+          <w:tcPr>
+            <w:tcW w:w="2189" w:type="dxa"/>
+            <w:tcBorders>
+              <w:top w:val="single" w:sz="4" w:space="0" w:color="auto"/>
+              <w:bottom w:val="single" w:sz="4" w:space="0" w:color="auto"/>
+            </w:tcBorders>
+          </w:tcPr>
+          <w:p>
+            <w:pPr>
+              <w:rPr>
+                <w:b/>
+                <w:sz w:val="22"/>
+                <w:szCs w:val="22"/>
+                <w:lang w:val="en-US"/>
+              </w:rPr>
+            </w:pPr>
+            <w:proofErr w:type="spellStart"/>
+            <w:r>
+              <w:rPr>
+                <w:b/>
+                <w:sz w:val="22"/>
+                <w:szCs w:val="22"/>
+                <w:lang w:val="en-US"/>
+              </w:rPr>
+              <w:t>Kuzov</w:t>
+            </w:r>
+            <w:proofErr w:type="spellEnd"/>
+            <w:r>
+              <w:rPr>
+                <w:b/>
+                <w:sz w:val="22"/>
+                <w:szCs w:val="22"/>
+                <w:lang w:val="en-US"/>
+              </w:rPr>
+              <w:t xml:space="preserve"> </w:t>
+            </w:r>
+            <w:r>
+              <w:rPr>
+                <w:b/>
+                <w:sz w:val="22"/>
+                <w:szCs w:val="22"/>
+                <w:lang w:val="uz-Cyrl-UZ"/>
+              </w:rPr>
+              <w:t>№</w:t>
+            </w:r>
+            <w:r>
+              <w:rPr>
+                <w:b/>
+                <w:sz w:val="22"/>
+                <w:szCs w:val="22"/>
+                <w:lang w:val="en-US"/>
+              </w:rPr>
+              <w:t>:</w:t>
+            </w:r>
+          </w:p>
+        </w:tc>
+        <w:tc>
+          <w:tcPr>
+            <w:tcW w:w="663" w:type="dxa"/>
+            <w:tcBorders>
+              <w:top w:val="single" w:sz="4" w:space="0" w:color="auto"/>
+              <w:bottom w:val="single" w:sz="4" w:space="0" w:color="auto"/>
+            </w:tcBorders>
+          </w:tcPr>
+          <w:p>
+            <w:pPr>
+              <w:jc w:val="right"/>
+              <w:rPr>
+                <w:b/>
+                <w:sz w:val="22"/>
+                <w:szCs w:val="22"/>
+                <w:lang w:val="en-US"/>
+              </w:rPr>
+            </w:pPr>
+            <w:r>
+              <w:rPr>
+                <w:b/>
+                <w:sz w:val="22"/>
+                <w:szCs w:val="22"/>
+                <w:lang w:val="en-US"/>
+              </w:rPr>
+              <w:t>9:</w:t>
+            </w:r>
+          </w:p>
+        </w:tc>
+        <w:tc>
+          <w:tcPr>
+            <w:tcW w:w="3108" w:type="dxa"/>
+            <w:tcBorders>
+              <w:top w:val="single" w:sz="4" w:space="0" w:color="auto"/>
+              <w:bottom w:val="single" w:sz="4" w:space="0" w:color="auto"/>
+              <w:right w:val="single" w:sz="4" w:space="0" w:color="auto"/>
+            </w:tcBorders>
+          </w:tcPr>
+          <w:p>
+            <w:pPr>
+              <w:rPr>
+                <w:rFonts w:ascii="Arial" w:hAnsi="Arial" w:cs="Arial"/>
+                <w:b/>
+                <w:bCs/>
+                <w:lang w:val="en-US"/>
+              </w:rPr>
+            </w:pPr>
+            <w:r>
+              <w:rPr>
+                <w:rFonts w:ascii="Arial" w:hAnsi="Arial" w:cs="Arial"/>
+                <w:b/>
+                <w:bCs/>
+                <w:lang w:val="en-US"/>
+              </w:rPr>
+              <w:t>{{</w:t>
+            </w:r>
+            <w:proofErr w:type="spellStart"/>
+            <w:r>
+              <w:rPr>
+                <w:rFonts w:ascii="Arial" w:hAnsi="Arial" w:cs="Arial"/>
+                <w:b/>
+                <w:bCs/>
+                <w:lang w:val="en-US"/>
+              </w:rPr>
+              <w:t>car.body_number</w:t>
+            </w:r>
+            <w:proofErr w:type="spellEnd"/>
+            <w:r>
+              <w:rPr>
+                <w:rFonts w:ascii="Arial" w:hAnsi="Arial" w:cs="Arial"/>
+                <w:b/>
+                <w:bCs/>
+                <w:lang w:val="en-US"/>
+              </w:rPr>
+              <w:t>}}</w:t>
+            </w:r>
+          </w:p>
+        </w:tc>
+        <w:tc>
+          <w:tcPr>
+            <w:tcW w:w="1837" w:type="dxa"/>
+            <w:tcBorders>
+              <w:top w:val="single" w:sz="4" w:space="0" w:color="auto"/>
+              <w:left w:val="single" w:sz="4" w:space="0" w:color="auto"/>
+              <w:bottom w:val="single" w:sz="4" w:space="0" w:color="auto"/>
+            </w:tcBorders>
+          </w:tcPr>
+          <w:p>
+            <w:pPr>
+              <w:rPr>
+                <w:b/>
+                <w:sz w:val="22"/>
+                <w:szCs w:val="22"/>
+                <w:lang w:val="en-US"/>
+              </w:rPr>
+            </w:pPr>
+            <w:proofErr w:type="spellStart"/>
+            <w:r>
+              <w:rPr>
+                <w:b/>
+                <w:sz w:val="22"/>
+                <w:szCs w:val="22"/>
+                <w:lang w:val="en-US"/>
+              </w:rPr>
+              <w:t>Xonadon</w:t>
+            </w:r>
+            <w:proofErr w:type="spellEnd"/>
+            <w:r>
+              <w:rPr>
+                <w:b/>
+                <w:sz w:val="22"/>
+                <w:szCs w:val="22"/>
+                <w:lang w:val="en-US"/>
+              </w:rPr>
+              <w:t>:</w:t>
+            </w:r>
+          </w:p>
+        </w:tc>
+        <w:tc>
+          <w:tcPr>
+            <w:tcW w:w="709" w:type="dxa"/>
+            <w:tcBorders>
+              <w:top w:val="single" w:sz="4" w:space="0" w:color="auto"/>
+              <w:bottom w:val="single" w:sz="4" w:space="0" w:color="auto"/>
+            </w:tcBorders>
+          </w:tcPr>
+          <w:p>
+            <w:pPr>
+              <w:jc w:val="right"/>
+              <w:rPr>
+                <w:b/>
+                <w:sz w:val="22"/>
+                <w:szCs w:val="22"/>
+                <w:lang w:val="en-US"/>
+              </w:rPr>
+            </w:pPr>
+            <w:r>
+              <w:rPr>
+                <w:b/>
+                <w:sz w:val="22"/>
+                <w:szCs w:val="22"/>
+                <w:lang w:val="en-US"/>
+              </w:rPr>
+              <w:t>21:</w:t>
+            </w:r>
+          </w:p>
+        </w:tc>
+        <w:tc>
+          <w:tcPr>
+            <w:tcW w:w="2472" w:type="dxa"/>
+            <w:tcBorders>
+              <w:top w:val="single" w:sz="4" w:space="0" w:color="auto"/>
+              <w:bottom w:val="single" w:sz="4" w:space="0" w:color="auto"/>
+            </w:tcBorders>
+          </w:tcPr>
+          <w:p>
+            <w:pPr>
+              <w:rPr>
+                <w:b/>
+                <w:sz w:val="22"/>
+                <w:szCs w:val="22"/>
+                <w:lang w:val="en-US"/>
+              </w:rPr>
+            </w:pPr>
+          </w:p>
+        </w:tc>
+      </w:tr>
+      <w:tr>
+        <w:trPr>
+          <w:trHeight w:val="298"/>
+        </w:trPr>
+        <w:tc>
+          <w:tcPr>
+            <w:tcW w:w="2189" w:type="dxa"/>
+            <w:tcBorders>
+              <w:top w:val="single" w:sz="4" w:space="0" w:color="auto"/>
+              <w:bottom w:val="single" w:sz="4" w:space="0" w:color="auto"/>
+            </w:tcBorders>
+          </w:tcPr>
+          <w:p>
+            <w:pPr>
+              <w:rPr>
+                <w:b/>
+                <w:sz w:val="22"/>
+                <w:szCs w:val="22"/>
+                <w:lang w:val="en-US"/>
+              </w:rPr>
+            </w:pPr>
+            <w:proofErr w:type="spellStart"/>
+            <w:r>
+              <w:rPr>
+                <w:b/>
+                <w:sz w:val="22"/>
+                <w:szCs w:val="22"/>
+                <w:lang w:val="en-US"/>
+              </w:rPr>
+              <w:t>Rangi</w:t>
+            </w:r>
+            <w:proofErr w:type="spellEnd"/>
+            <w:r>
+              <w:rPr>
+                <w:b/>
+                <w:sz w:val="22"/>
+                <w:szCs w:val="22"/>
+                <w:lang w:val="en-US"/>
+              </w:rPr>
+              <w:t>:</w:t>
+            </w:r>
+          </w:p>
+        </w:tc>
+        <w:tc>
+          <w:tcPr>
+            <w:tcW w:w="663" w:type="dxa"/>
+            <w:tcBorders>
+              <w:top w:val="single" w:sz="4" w:space="0" w:color="auto"/>
+              <w:bottom w:val="single" w:sz="4" w:space="0" w:color="auto"/>
+            </w:tcBorders>
+          </w:tcPr>
+          <w:p>
+            <w:pPr>
+              <w:jc w:val="right"/>
+              <w:rPr>
+                <w:b/>
+                <w:sz w:val="22"/>
+                <w:szCs w:val="22"/>
+                <w:lang w:val="en-US"/>
+              </w:rPr>
+            </w:pPr>
+            <w:r>
+              <w:rPr>
+                <w:b/>
+                <w:sz w:val="22"/>
+                <w:szCs w:val="22"/>
+                <w:lang w:val="en-US"/>
+              </w:rPr>
+              <w:t>10:</w:t>
+            </w:r>
+          </w:p>
+        </w:tc>
+        <w:tc>
+          <w:tcPr>
+            <w:tcW w:w="3108" w:type="dxa"/>
+            <w:tcBorders>
+              <w:top w:val="single" w:sz="4" w:space="0" w:color="auto"/>
+              <w:bottom w:val="single" w:sz="4" w:space="0" w:color="auto"/>
+              <w:right w:val="single" w:sz="4" w:space="0" w:color="auto"/>
+            </w:tcBorders>
+          </w:tcPr>
+          <w:p>
+            <w:pPr>
+              <w:rPr>
+                <w:rFonts w:ascii="Arial" w:hAnsi="Arial" w:cs="Arial"/>
+                <w:b/>
+                <w:bCs/>
+                <w:lang w:val="en-US"/>
+              </w:rPr>
+            </w:pPr>
+            <w:r>
+              <w:rPr>
+                <w:rFonts w:ascii="Arial" w:hAnsi="Arial" w:cs="Arial"/>
+                <w:b/>
+                <w:bCs/>
+                <w:lang w:val="en-US"/>
+              </w:rPr>
+              <w:t>{{</w:t>
+            </w:r>
+            <w:proofErr w:type="spellStart"/>
+            <w:r>
+              <w:rPr>
+                <w:rFonts w:ascii="Arial" w:hAnsi="Arial" w:cs="Arial"/>
+                <w:b/>
+                <w:bCs/>
+                <w:lang w:val="en-US"/>
+              </w:rPr>
+              <w:t>car.color</w:t>
+            </w:r>
+            <w:proofErr w:type="spellEnd"/>
+            <w:r>
+              <w:rPr>
+                <w:rFonts w:ascii="Arial" w:hAnsi="Arial" w:cs="Arial"/>
+                <w:b/>
+                <w:bCs/>
+                <w:lang w:val="en-US"/>
+              </w:rPr>
+              <w:t>}}</w:t>
+            </w:r>
+          </w:p>
+        </w:tc>
+        <w:tc>
+          <w:tcPr>
+            <w:tcW w:w="1837" w:type="dxa"/>
+            <w:tcBorders>
+              <w:top w:val="single" w:sz="4" w:space="0" w:color="auto"/>
+              <w:left w:val="single" w:sz="4" w:space="0" w:color="auto"/>
+              <w:bottom w:val="single" w:sz="4" w:space="0" w:color="auto"/>
+            </w:tcBorders>
+          </w:tcPr>
+          <w:p>
+            <w:pPr>
+              <w:rPr>
+                <w:b/>
+                <w:sz w:val="22"/>
+                <w:szCs w:val="22"/>
+                <w:lang w:val="en-US"/>
+              </w:rPr>
+            </w:pPr>
+            <w:proofErr w:type="spellStart"/>
+            <w:r>
+              <w:rPr>
+                <w:b/>
+                <w:sz w:val="22"/>
+                <w:szCs w:val="22"/>
+                <w:lang w:val="en-US"/>
+              </w:rPr>
+              <w:t>Telefon</w:t>
+            </w:r>
+            <w:proofErr w:type="spellEnd"/>
+            <w:r>
+              <w:rPr>
+                <w:b/>
+                <w:sz w:val="22"/>
+                <w:szCs w:val="22"/>
+                <w:lang w:val="en-US"/>
+              </w:rPr>
+              <w:t>:</w:t>
+            </w:r>
+          </w:p>
+        </w:tc>
+        <w:tc>
+          <w:tcPr>
+            <w:tcW w:w="709" w:type="dxa"/>
+            <w:tcBorders>
+              <w:top w:val="single" w:sz="4" w:space="0" w:color="auto"/>
+              <w:bottom w:val="single" w:sz="4" w:space="0" w:color="auto"/>
+            </w:tcBorders>
+          </w:tcPr>
+          <w:p>
+            <w:pPr>
+              <w:jc w:val="right"/>
+              <w:rPr>
+                <w:b/>
+                <w:sz w:val="22"/>
+                <w:szCs w:val="22"/>
+                <w:lang w:val="en-US"/>
+              </w:rPr>
+            </w:pPr>
+            <w:r>
+              <w:rPr>
+                <w:b/>
+                <w:sz w:val="22"/>
+                <w:szCs w:val="22"/>
+                <w:lang w:val="en-US"/>
+              </w:rPr>
+              <w:t>21a:</w:t>
+            </w:r>
+          </w:p>
+        </w:tc>
+        <w:tc>
+          <w:tcPr>
+            <w:tcW w:w="2472" w:type="dxa"/>
+            <w:tcBorders>
+              <w:top w:val="single" w:sz="4" w:space="0" w:color="auto"/>
+              <w:bottom w:val="single" w:sz="4" w:space="0" w:color="auto"/>
+            </w:tcBorders>
+          </w:tcPr>
+          <w:p>
+            <w:pPr>
+              <w:rPr>
+                <w:b/>
+                <w:sz w:val="22"/>
+                <w:szCs w:val="22"/>
+                <w:lang w:val="en-US"/>
+              </w:rPr>
+            </w:pPr>
+            <w:r>
+              <w:rPr>
+                <w:b/>
+                <w:sz w:val="22"/>
+                <w:szCs w:val="22"/>
+                <w:lang w:val="en-US"/>
+              </w:rPr>
+              <w:t>{{</w:t>
+            </w:r>
+            <w:proofErr w:type="spellStart"/>
+            <w:r>
+              <w:rPr>
+                <w:b/>
+                <w:sz w:val="22"/>
+                <w:szCs w:val="22"/>
+                <w:lang w:val="en-US"/>
+              </w:rPr>
+              <w:t>user.phone</w:t>
+            </w:r>
+            <w:proofErr w:type="spellEnd"/>
+            <w:r>
+              <w:rPr>
+                <w:b/>
+                <w:sz w:val="22"/>
+                <w:szCs w:val="22"/>
+                <w:lang w:val="en-US"/>
+              </w:rPr>
+              <w:t>}}</w:t>
+            </w:r>
+          </w:p>
+        </w:tc>
+      </w:tr>
+      <w:tr>
+        <w:trPr>
+          <w:trHeight w:val="298"/>
+        </w:trPr>
+        <w:tc>
+          <w:tcPr>
+            <w:tcW w:w="2189" w:type="dxa"/>
+            <w:tcBorders>
+              <w:top w:val="single" w:sz="4" w:space="0" w:color="auto"/>
+              <w:bottom w:val="single" w:sz="4" w:space="0" w:color="auto"/>
+            </w:tcBorders>
+          </w:tcPr>
+          <w:p>
+            <w:pPr>
+              <w:rPr>
+                <w:b/>
+                <w:sz w:val="22"/>
+                <w:szCs w:val="22"/>
+                <w:lang w:val="en-US"/>
+              </w:rPr>
+            </w:pPr>
+            <w:r>
+              <w:rPr>
+                <w:b/>
+                <w:sz w:val="22"/>
+                <w:szCs w:val="22"/>
+                <w:lang w:val="en-US"/>
+              </w:rPr>
+              <w:t xml:space="preserve">Rang </w:t>
+            </w:r>
+            <w:proofErr w:type="spellStart"/>
+            <w:r>
+              <w:rPr>
+                <w:b/>
+                <w:sz w:val="22"/>
+                <w:szCs w:val="22"/>
+                <w:lang w:val="en-US"/>
+              </w:rPr>
+              <w:t>xili</w:t>
+            </w:r>
+            <w:proofErr w:type="spellEnd"/>
+            <w:r>
+              <w:rPr>
+                <w:b/>
+                <w:sz w:val="22"/>
+                <w:szCs w:val="22"/>
+                <w:lang w:val="en-US"/>
+              </w:rPr>
+              <w:t xml:space="preserve">: </w:t>
+            </w:r>
+          </w:p>
+        </w:tc>
+        <w:tc>
+          <w:tcPr>
+            <w:tcW w:w="663" w:type="dxa"/>
+            <w:tcBorders>
+              <w:top w:val="single" w:sz="4" w:space="0" w:color="auto"/>
+              <w:bottom w:val="single" w:sz="4" w:space="0" w:color="auto"/>
+            </w:tcBorders>
+          </w:tcPr>
+          <w:p>
+            <w:pPr>
+              <w:jc w:val="right"/>
+              <w:rPr>
+                <w:b/>
+                <w:sz w:val="22"/>
+                <w:szCs w:val="22"/>
+                <w:lang w:val="en-US"/>
+              </w:rPr>
+            </w:pPr>
+            <w:r>
+              <w:rPr>
+                <w:b/>
+                <w:sz w:val="22"/>
+                <w:szCs w:val="22"/>
+                <w:lang w:val="en-US"/>
+              </w:rPr>
+              <w:t>10</w:t>
+            </w:r>
+            <w:r>
+              <w:rPr>
+                <w:b/>
+                <w:sz w:val="22"/>
+                <w:szCs w:val="22"/>
+                <w:lang w:val="en-US"/>
+              </w:rPr>
+              <w:t>a</w:t>
+            </w:r>
+            <w:r>
+              <w:rPr>
+                <w:b/>
+                <w:sz w:val="22"/>
+                <w:szCs w:val="22"/>
+                <w:lang w:val="en-US"/>
+              </w:rPr>
+              <w:t>:</w:t>
+            </w:r>
+          </w:p>
+        </w:tc>
+        <w:tc>
+          <w:tcPr>
+            <w:tcW w:w="3108" w:type="dxa"/>
+            <w:tcBorders>
+              <w:top w:val="single" w:sz="4" w:space="0" w:color="auto"/>
+              <w:bottom w:val="single" w:sz="4" w:space="0" w:color="auto"/>
+              <w:right w:val="single" w:sz="4" w:space="0" w:color="auto"/>
+            </w:tcBorders>
+          </w:tcPr>
+          <w:p>
+            <w:pPr>
+              <w:rPr>
+                <w:rFonts w:ascii="Arial" w:hAnsi="Arial" w:cs="Arial"/>
+                <w:b/>
+                <w:bCs/>
+                <w:lang w:val="en-US"/>
+              </w:rPr>
+            </w:pPr>
+          </w:p>
+        </w:tc>
+        <w:tc>
+          <w:tcPr>
+            <w:tcW w:w="1837" w:type="dxa"/>
+            <w:tcBorders>
+              <w:top w:val="single" w:sz="4" w:space="0" w:color="auto"/>
+              <w:left w:val="single" w:sz="4" w:space="0" w:color="auto"/>
+              <w:bottom w:val="single" w:sz="4" w:space="0" w:color="auto"/>
+            </w:tcBorders>
+          </w:tcPr>
+          <w:p>
+            <w:pPr>
+              <w:rPr>
+                <w:b/>
+                <w:sz w:val="22"/>
+                <w:szCs w:val="22"/>
+                <w:lang w:val="en-US"/>
+              </w:rPr>
+            </w:pPr>
+            <w:proofErr w:type="spellStart"/>
+            <w:r>
+              <w:rPr>
+                <w:b/>
+                <w:sz w:val="22"/>
+                <w:szCs w:val="22"/>
+                <w:lang w:val="en-US"/>
+              </w:rPr>
+              <w:t>Ish</w:t>
+            </w:r>
+            <w:proofErr w:type="spellEnd"/>
+            <w:r>
+              <w:rPr>
+                <w:b/>
+                <w:sz w:val="22"/>
+                <w:szCs w:val="22"/>
+                <w:lang w:val="en-US"/>
+              </w:rPr>
+              <w:t xml:space="preserve"> </w:t>
+            </w:r>
+            <w:proofErr w:type="spellStart"/>
+            <w:r>
+              <w:rPr>
+                <w:b/>
+                <w:sz w:val="22"/>
+                <w:szCs w:val="22"/>
+                <w:lang w:val="en-US"/>
+              </w:rPr>
+              <w:t>joyi</w:t>
+            </w:r>
+            <w:proofErr w:type="spellEnd"/>
+            <w:r>
+              <w:rPr>
+                <w:b/>
+                <w:sz w:val="22"/>
+                <w:szCs w:val="22"/>
+                <w:lang w:val="en-US"/>
+              </w:rPr>
+              <w:t>:</w:t>
+            </w:r>
+          </w:p>
+        </w:tc>
+        <w:tc>
+          <w:tcPr>
+            <w:tcW w:w="709" w:type="dxa"/>
+            <w:tcBorders>
+              <w:top w:val="single" w:sz="4" w:space="0" w:color="auto"/>
+              <w:bottom w:val="single" w:sz="4" w:space="0" w:color="auto"/>
+            </w:tcBorders>
+          </w:tcPr>
+          <w:p>
+            <w:pPr>
+              <w:jc w:val="right"/>
+              <w:rPr>
+                <w:b/>
+                <w:sz w:val="22"/>
+                <w:szCs w:val="22"/>
+                <w:lang w:val="en-US"/>
+              </w:rPr>
+            </w:pPr>
+            <w:r>
+              <w:rPr>
+                <w:b/>
+                <w:sz w:val="22"/>
+                <w:szCs w:val="22"/>
+                <w:lang w:val="en-US"/>
+              </w:rPr>
+              <w:t>22:</w:t>
+            </w:r>
+          </w:p>
+        </w:tc>
+        <w:tc>
+          <w:tcPr>
+            <w:tcW w:w="2472" w:type="dxa"/>
+            <w:tcBorders>
+              <w:top w:val="single" w:sz="4" w:space="0" w:color="auto"/>
+              <w:bottom w:val="single" w:sz="4" w:space="0" w:color="auto"/>
+            </w:tcBorders>
+          </w:tcPr>
+          <w:p>
+            <w:pPr>
+              <w:rPr>
+                <w:b/>
+                <w:sz w:val="22"/>
+                <w:szCs w:val="22"/>
+                <w:lang w:val="en-US"/>
+              </w:rPr>
+            </w:pPr>
+          </w:p>
+        </w:tc>
+      </w:tr>
+      <w:tr>
+        <w:trPr>
+          <w:trHeight w:val="298"/>
+        </w:trPr>
+        <w:tc>
+          <w:tcPr>
+            <w:tcW w:w="2189" w:type="dxa"/>
+            <w:tcBorders>
+              <w:top w:val="single" w:sz="4" w:space="0" w:color="auto"/>
+              <w:bottom w:val="single" w:sz="4" w:space="0" w:color="auto"/>
+            </w:tcBorders>
+          </w:tcPr>
+          <w:p>
+            <w:pPr>
+              <w:rPr>
+                <w:b/>
+                <w:sz w:val="22"/>
+                <w:szCs w:val="22"/>
+                <w:lang w:val="en-US"/>
+              </w:rPr>
+            </w:pPr>
+            <w:proofErr w:type="spellStart"/>
+            <w:r>
+              <w:rPr>
+                <w:b/>
+                <w:sz w:val="22"/>
+                <w:szCs w:val="22"/>
+                <w:lang w:val="en-US"/>
+              </w:rPr>
+              <w:t>Texnik</w:t>
+            </w:r>
+            <w:proofErr w:type="spellEnd"/>
+            <w:r>
+              <w:rPr>
+                <w:b/>
+                <w:sz w:val="22"/>
+                <w:szCs w:val="22"/>
+                <w:lang w:val="en-US"/>
+              </w:rPr>
+              <w:t xml:space="preserve"> </w:t>
+            </w:r>
+            <w:proofErr w:type="spellStart"/>
+            <w:r>
+              <w:rPr>
+                <w:b/>
+                <w:sz w:val="22"/>
+                <w:szCs w:val="22"/>
+                <w:lang w:val="en-US"/>
+              </w:rPr>
+              <w:t>pasport</w:t>
+            </w:r>
+            <w:proofErr w:type="spellEnd"/>
+          </w:p>
+        </w:tc>
+        <w:tc>
+          <w:tcPr>
+            <w:tcW w:w="663" w:type="dxa"/>
+            <w:tcBorders>
+              <w:top w:val="single" w:sz="4" w:space="0" w:color="auto"/>
+              <w:bottom w:val="single" w:sz="4" w:space="0" w:color="auto"/>
+            </w:tcBorders>
+          </w:tcPr>
+          <w:p>
+            <w:pPr>
+              <w:jc w:val="right"/>
+              <w:rPr>
+                <w:b/>
+                <w:sz w:val="22"/>
+                <w:szCs w:val="22"/>
+                <w:lang w:val="en-US"/>
+              </w:rPr>
+            </w:pPr>
+            <w:r>
+              <w:rPr>
+                <w:b/>
+                <w:sz w:val="22"/>
+                <w:szCs w:val="22"/>
+                <w:lang w:val="en-US"/>
+              </w:rPr>
+              <w:t>11:</w:t>
+            </w:r>
+          </w:p>
+        </w:tc>
+        <w:tc>
+          <w:tcPr>
+            <w:tcW w:w="3108" w:type="dxa"/>
+            <w:tcBorders>
+              <w:top w:val="single" w:sz="4" w:space="0" w:color="auto"/>
+              <w:bottom w:val="single" w:sz="4" w:space="0" w:color="auto"/>
+              <w:right w:val="single" w:sz="4" w:space="0" w:color="auto"/>
+            </w:tcBorders>
+          </w:tcPr>
+          <w:p>
+            <w:pPr>
+              <w:rPr>
+                <w:rFonts w:ascii="Arial" w:hAnsi="Arial" w:cs="Arial"/>
+                <w:b/>
+                <w:bCs/>
+                <w:lang w:val="en-US"/>
+              </w:rPr>
+            </w:pPr>
+            <w:r>
+              <w:rPr>
+                <w:rFonts w:ascii="Arial" w:hAnsi="Arial" w:cs="Arial"/>
+                <w:b/>
+                <w:bCs/>
+                <w:lang w:val="en-US"/>
+              </w:rPr>
+              <w:t>{{</w:t>
+            </w:r>
+            <w:proofErr w:type="spellStart"/>
+            <w:r>
+              <w:rPr>
+                <w:rFonts w:ascii="Arial" w:hAnsi="Arial" w:cs="Arial"/>
+                <w:b/>
+                <w:bCs/>
+                <w:lang w:val="en-US"/>
+              </w:rPr>
+              <w:t>old_technical_passport</w:t>
+            </w:r>
+            <w:proofErr w:type="spellEnd"/>
+            <w:r>
+              <w:rPr>
+                <w:rFonts w:ascii="Arial" w:hAnsi="Arial" w:cs="Arial"/>
+                <w:b/>
+                <w:bCs/>
+                <w:lang w:val="en-US"/>
+              </w:rPr>
+              <w:t>}}</w:t>
+            </w:r>
+          </w:p>
+        </w:tc>
+        <w:tc>
+          <w:tcPr>
+            <w:tcW w:w="1837" w:type="dxa"/>
+            <w:tcBorders>
+              <w:top w:val="single" w:sz="4" w:space="0" w:color="auto"/>
+              <w:left w:val="single" w:sz="4" w:space="0" w:color="auto"/>
+              <w:bottom w:val="single" w:sz="4" w:space="0" w:color="auto"/>
+            </w:tcBorders>
+          </w:tcPr>
+          <w:p>
+            <w:pPr>
+              <w:rPr>
+                <w:b/>
+                <w:sz w:val="22"/>
+                <w:szCs w:val="22"/>
+                <w:lang w:val="en-US"/>
+              </w:rPr>
+            </w:pPr>
+            <w:proofErr w:type="spellStart"/>
+            <w:r>
+              <w:rPr>
+                <w:b/>
+                <w:sz w:val="22"/>
+                <w:szCs w:val="22"/>
+                <w:lang w:val="en-US"/>
+              </w:rPr>
+              <w:t>Tex</w:t>
+            </w:r>
+            <w:proofErr w:type="spellEnd"/>
+            <w:r>
+              <w:rPr>
+                <w:b/>
+                <w:sz w:val="22"/>
+                <w:szCs w:val="22"/>
+                <w:lang w:val="en-US"/>
+              </w:rPr>
+              <w:t xml:space="preserve"> </w:t>
+            </w:r>
+            <w:proofErr w:type="spellStart"/>
+            <w:r>
+              <w:rPr>
+                <w:b/>
+                <w:sz w:val="22"/>
+                <w:szCs w:val="22"/>
+                <w:lang w:val="en-US"/>
+              </w:rPr>
+              <w:t>ko’rik</w:t>
+            </w:r>
+            <w:proofErr w:type="spellEnd"/>
+            <w:r>
+              <w:rPr>
+                <w:b/>
+                <w:sz w:val="22"/>
+                <w:szCs w:val="22"/>
+                <w:lang w:val="en-US"/>
+              </w:rPr>
+              <w:t xml:space="preserve"> </w:t>
+            </w:r>
+            <w:proofErr w:type="spellStart"/>
+            <w:r>
+              <w:rPr>
+                <w:b/>
+                <w:sz w:val="22"/>
+                <w:szCs w:val="22"/>
+                <w:lang w:val="en-US"/>
+              </w:rPr>
+              <w:t>belgisi</w:t>
+            </w:r>
+            <w:proofErr w:type="spellEnd"/>
+            <w:r>
+              <w:rPr>
+                <w:b/>
+                <w:sz w:val="22"/>
+                <w:szCs w:val="22"/>
+                <w:lang w:val="en-US"/>
+              </w:rPr>
+              <w:t>:</w:t>
+            </w:r>
+          </w:p>
+        </w:tc>
+        <w:tc>
+          <w:tcPr>
+            <w:tcW w:w="709" w:type="dxa"/>
+            <w:tcBorders>
+              <w:top w:val="single" w:sz="4" w:space="0" w:color="auto"/>
+              <w:bottom w:val="single" w:sz="4" w:space="0" w:color="auto"/>
+            </w:tcBorders>
+          </w:tcPr>
+          <w:p>
+            <w:pPr>
+              <w:jc w:val="right"/>
+              <w:rPr>
+                <w:b/>
+                <w:sz w:val="22"/>
+                <w:szCs w:val="22"/>
+                <w:lang w:val="en-US"/>
+              </w:rPr>
+            </w:pPr>
+            <w:r>
+              <w:rPr>
+                <w:b/>
+                <w:sz w:val="22"/>
+                <w:szCs w:val="22"/>
+                <w:lang w:val="en-US"/>
+              </w:rPr>
+              <w:t>23</w:t>
+            </w:r>
+            <w:r>
+              <w:rPr>
+                <w:b/>
+                <w:sz w:val="22"/>
+                <w:szCs w:val="22"/>
+                <w:lang w:val="en-US"/>
+              </w:rPr>
+              <w:t>:</w:t>
+            </w:r>
+          </w:p>
+        </w:tc>
+        <w:tc>
+          <w:tcPr>
+            <w:tcW w:w="2472" w:type="dxa"/>
+            <w:tcBorders>
+              <w:top w:val="single" w:sz="4" w:space="0" w:color="auto"/>
+              <w:bottom w:val="single" w:sz="4" w:space="0" w:color="auto"/>
+            </w:tcBorders>
+          </w:tcPr>
+          <w:p>
+            <w:pPr>
+              <w:rPr>
+                <w:b/>
+                <w:sz w:val="22"/>
+                <w:szCs w:val="22"/>
+                <w:lang w:val="en-US"/>
+              </w:rPr>
+            </w:pPr>
+          </w:p>
+        </w:tc>
+      </w:tr>
+    </w:tbl>
     <w:p>
       <w:pPr>
+        <w:ind w:hanging="993"/>
         <w:rPr>
           <w:bCs/>
           <w:lang w:val="en-US"/>
         </w:rPr>
       </w:pPr>
+      <w:r>
+        <w:rPr>
+          <w:bCs/>
+          <w:sz w:val="22"/>
+          <w:szCs w:val="22"/>
+          <w:lang w:val="en-US"/>
+        </w:rPr>
+        <w:t>QAYD ETISH GUVOHNOMASINI ALMASHTIRISH</w:t>
+      </w:r>
+      <w:r>
+        <w:rPr>
+          <w:bCs/>
+          <w:lang w:val="en-US"/>
+        </w:rPr>
+        <w:t xml:space="preserve">             </w:t>
+      </w:r>
     </w:p>
     <w:sectPr>
       <w:pgSz w:w="11906" w:h="16838"/>
@@ -6160,6 +9774,22 @@
       <w:sz w:val="22"/>
     </w:rPr>
   </w:style>
+  <w:style w:type="table" w:styleId="a3">
+    <w:name w:val="Table Grid"/>
+    <w:basedOn w:val="a1"/>
+    <w:locked/>
+    <w:rsid w:val="00F65EDE"/>
+    <w:tblPr>
+      <w:tblBorders>
+        <w:top w:val="single" w:sz="4" w:space="0" w:color="auto"/>
+        <w:left w:val="single" w:sz="4" w:space="0" w:color="auto"/>
+        <w:bottom w:val="single" w:sz="4" w:space="0" w:color="auto"/>
+        <w:right w:val="single" w:sz="4" w:space="0" w:color="auto"/>
+        <w:insideH w:val="single" w:sz="4" w:space="0" w:color="auto"/>
+        <w:insideV w:val="single" w:sz="4" w:space="0" w:color="auto"/>
+      </w:tblBorders>
+    </w:tblPr>
+  </w:style>
 </w:styles>
 </file>
 

</xml_diff>